<commit_message>
introduction written needs to be double checked
</commit_message>
<xml_diff>
--- a/docs/B00235610 - Project Report.docx
+++ b/docs/B00235610 - Project Report.docx
@@ -2793,8 +2793,6 @@
       <w:r>
         <w:t xml:space="preserve"> compared to K4000 allowing more computations to be done in parallel.</w:t>
       </w:r>
-      <w:bookmarkStart w:id="8" w:name="_GoBack"/>
-      <w:bookmarkEnd w:id="8"/>
     </w:p>
     <w:p>
       <w:r>
@@ -2959,36 +2957,34 @@
       <w:pPr>
         <w:pStyle w:val="Heading2"/>
       </w:pPr>
-      <w:bookmarkStart w:id="9" w:name="_Toc474839067"/>
+      <w:bookmarkStart w:id="8" w:name="_Toc474839067"/>
       <w:r>
         <w:t>Software</w:t>
       </w:r>
-      <w:bookmarkEnd w:id="9"/>
+      <w:bookmarkEnd w:id="8"/>
     </w:p>
     <w:p>
       <w:r>
-        <w:t>Porting the given code will be done with the following software.</w:t>
-      </w:r>
-      <w:r>
-        <w:t xml:space="preserve"> </w:t>
-      </w:r>
-      <w:r>
-        <w:rPr>
-          <w:b/>
-        </w:rPr>
-        <w:t>[</w:t>
-      </w:r>
-      <w:r>
-        <w:rPr>
-          <w:b/>
-        </w:rPr>
-        <w:t>MORE CONTENT</w:t>
-      </w:r>
-      <w:r>
-        <w:rPr>
-          <w:b/>
-        </w:rPr>
-        <w:t>]</w:t>
+        <w:t>To write the software Visual Studio will be used as its built in profiling tools will help identify expensive sections of the given code with relative ease.</w:t>
+      </w:r>
+      <w:r>
+        <w:t xml:space="preserve"> The code written will be maintained using </w:t>
+      </w:r>
+      <w:proofErr w:type="spellStart"/>
+      <w:r>
+        <w:t>Git</w:t>
+      </w:r>
+      <w:proofErr w:type="spellEnd"/>
+      <w:r>
+        <w:t xml:space="preserve"> for version control and is hosted online at Github so issues are tracked well. Obviously as I am writing CUDA code I will be using the latest version of the CUDA toolkit and I will be using the </w:t>
+      </w:r>
+      <w:proofErr w:type="spellStart"/>
+      <w:r>
+        <w:t>NSight</w:t>
+      </w:r>
+      <w:proofErr w:type="spellEnd"/>
+      <w:r>
+        <w:t xml:space="preserve"> NVidia Profiler to help profile the CUDA kernels written.</w:t>
       </w:r>
     </w:p>
     <w:p>
@@ -3025,42 +3021,6 @@
           <w:sz w:val="22"/>
         </w:rPr>
         <w:t>CUDA Toolkit 8.0</w:t>
-      </w:r>
-    </w:p>
-    <w:p>
-      <w:pPr>
-        <w:pStyle w:val="ListParagraph"/>
-        <w:numPr>
-          <w:ilvl w:val="0"/>
-          <w:numId w:val="7"/>
-        </w:numPr>
-        <w:rPr>
-          <w:sz w:val="22"/>
-        </w:rPr>
-      </w:pPr>
-      <w:r>
-        <w:rPr>
-          <w:sz w:val="22"/>
-        </w:rPr>
-        <w:t>GitHub</w:t>
-      </w:r>
-    </w:p>
-    <w:p>
-      <w:pPr>
-        <w:pStyle w:val="ListParagraph"/>
-        <w:numPr>
-          <w:ilvl w:val="0"/>
-          <w:numId w:val="7"/>
-        </w:numPr>
-        <w:rPr>
-          <w:sz w:val="22"/>
-        </w:rPr>
-      </w:pPr>
-      <w:r>
-        <w:rPr>
-          <w:sz w:val="22"/>
-        </w:rPr>
-        <w:t>Visual Studio Profiling Tools</w:t>
       </w:r>
     </w:p>
     <w:p>
@@ -3079,6 +3039,38 @@
         <w:rPr>
           <w:sz w:val="22"/>
         </w:rPr>
+        <w:t>GitBash</w:t>
+      </w:r>
+      <w:proofErr w:type="spellEnd"/>
+      <w:r>
+        <w:rPr>
+          <w:sz w:val="22"/>
+        </w:rPr>
+        <w:t xml:space="preserve"> + </w:t>
+      </w:r>
+      <w:r>
+        <w:rPr>
+          <w:sz w:val="22"/>
+        </w:rPr>
+        <w:t>GitHub</w:t>
+      </w:r>
+    </w:p>
+    <w:p>
+      <w:pPr>
+        <w:pStyle w:val="ListParagraph"/>
+        <w:numPr>
+          <w:ilvl w:val="0"/>
+          <w:numId w:val="7"/>
+        </w:numPr>
+        <w:rPr>
+          <w:sz w:val="22"/>
+        </w:rPr>
+      </w:pPr>
+      <w:proofErr w:type="spellStart"/>
+      <w:r>
+        <w:rPr>
+          <w:sz w:val="22"/>
+        </w:rPr>
         <w:t>NSight</w:t>
       </w:r>
       <w:proofErr w:type="spellEnd"/>
@@ -3100,19 +3092,30 @@
       <w:pPr>
         <w:pStyle w:val="Heading2"/>
       </w:pPr>
-      <w:bookmarkStart w:id="10" w:name="_Toc474839068"/>
+      <w:bookmarkStart w:id="9" w:name="_Toc474839068"/>
       <w:r>
         <w:lastRenderedPageBreak/>
         <w:t>Goals</w:t>
       </w:r>
-      <w:bookmarkEnd w:id="10"/>
+      <w:bookmarkEnd w:id="9"/>
     </w:p>
     <w:p>
       <w:r>
-        <w:t xml:space="preserve">For the project I set some goals on which I could judge its success. The first goal was to output bit for bit the same image. Accuracy was of incredible important as a faster version is only applicable in real world use if it outputs the same image. Secondly a significant speed improvement is desired, this should be a certainty as the sequential CPU code will not be touched. Finally, the interface for running the program should be the same. Currently the program accepts two arguments from the program arguments. These arguments represent width and height for the outputted image, the CUDA port of this program will work in the same way for consistency. Following these goals </w:t>
-      </w:r>
-      <w:r>
-        <w:t>will result in an executable that behaviors exactly as the original, produces an identical result but do</w:t>
+        <w:t>For the project I set some goals on which I could judge its success. The first goal was to output bit for bit the same image. Accuracy was of incredible important as a faster version is only applicable in real world use if it outputs the same image. Secondly a significant speed improvement is desired, this should be a certainty as the sequential CPU code will not be touched. Finally, the interface for running the program should be the same. Currently the</w:t>
+      </w:r>
+      <w:r>
+        <w:t xml:space="preserve"> program accepts two arguments t</w:t>
+      </w:r>
+      <w:r>
+        <w:t xml:space="preserve">hese arguments represent width and height for the outputted image, the CUDA port of this program will work in the same way for consistency. Following these goals </w:t>
+      </w:r>
+      <w:r>
+        <w:t>will result in an executable that behaviors exactly as the original, produces an identical result but d</w:t>
+      </w:r>
+      <w:bookmarkStart w:id="10" w:name="_GoBack"/>
+      <w:bookmarkEnd w:id="10"/>
+      <w:r>
+        <w:t>o</w:t>
       </w:r>
       <w:r>
         <w:t>es so in a fraction of the time thus proving the advantage of CUDA in speeding up intensive applications.</w:t>
@@ -3227,7 +3230,7 @@
           <v:shape id="_x0000_i1025" type="#_x0000_t75" style="width:523.5pt;height:66pt" o:ole="">
             <v:imagedata r:id="rId15" o:title=""/>
           </v:shape>
-          <o:OLEObject Type="Embed" ProgID="Word.OpenDocumentText.12" ShapeID="_x0000_i1025" DrawAspect="Content" ObjectID="_1549015133" r:id="rId16"/>
+          <o:OLEObject Type="Embed" ProgID="Word.OpenDocumentText.12" ShapeID="_x0000_i1025" DrawAspect="Content" ObjectID="_1549016372" r:id="rId16"/>
         </w:object>
       </w:r>
     </w:p>
@@ -3256,7 +3259,7 @@
           <v:shape id="_x0000_i1026" type="#_x0000_t75" style="width:468pt;height:22.5pt" o:ole="">
             <v:imagedata r:id="rId17" o:title=""/>
           </v:shape>
-          <o:OLEObject Type="Embed" ProgID="Word.OpenDocumentText.12" ShapeID="_x0000_i1026" DrawAspect="Content" ObjectID="_1549015134" r:id="rId18"/>
+          <o:OLEObject Type="Embed" ProgID="Word.OpenDocumentText.12" ShapeID="_x0000_i1026" DrawAspect="Content" ObjectID="_1549016373" r:id="rId18"/>
         </w:object>
       </w:r>
     </w:p>
@@ -3279,7 +3282,7 @@
           <v:shape id="_x0000_i1027" type="#_x0000_t75" style="width:468pt;height:136.5pt" o:ole="" o:bordertopcolor="this" o:borderleftcolor="this" o:borderbottomcolor="this" o:borderrightcolor="this">
             <v:imagedata r:id="rId19" o:title=""/>
           </v:shape>
-          <o:OLEObject Type="Embed" ProgID="Word.OpenDocumentText.12" ShapeID="_x0000_i1027" DrawAspect="Content" ObjectID="_1549015135" r:id="rId20"/>
+          <o:OLEObject Type="Embed" ProgID="Word.OpenDocumentText.12" ShapeID="_x0000_i1027" DrawAspect="Content" ObjectID="_1549016374" r:id="rId20"/>
         </w:object>
       </w:r>
     </w:p>
@@ -3302,7 +3305,7 @@
           <v:shape id="_x0000_i1028" type="#_x0000_t75" style="width:451.5pt;height:96.75pt" o:ole="">
             <v:imagedata r:id="rId21" o:title=""/>
           </v:shape>
-          <o:OLEObject Type="Embed" ProgID="Word.OpenDocumentText.12" ShapeID="_x0000_i1028" DrawAspect="Content" ObjectID="_1549015136" r:id="rId22"/>
+          <o:OLEObject Type="Embed" ProgID="Word.OpenDocumentText.12" ShapeID="_x0000_i1028" DrawAspect="Content" ObjectID="_1549016375" r:id="rId22"/>
         </w:object>
       </w:r>
     </w:p>
@@ -3325,7 +3328,7 @@
           <v:shape id="_x0000_i1029" type="#_x0000_t75" style="width:451.5pt;height:153pt" o:ole="" o:bordertopcolor="this" o:borderleftcolor="this" o:borderbottomcolor="this" o:borderrightcolor="this">
             <v:imagedata r:id="rId23" o:title=""/>
           </v:shape>
-          <o:OLEObject Type="Embed" ProgID="Word.OpenDocumentText.12" ShapeID="_x0000_i1029" DrawAspect="Content" ObjectID="_1549015137" r:id="rId24"/>
+          <o:OLEObject Type="Embed" ProgID="Word.OpenDocumentText.12" ShapeID="_x0000_i1029" DrawAspect="Content" ObjectID="_1549016376" r:id="rId24"/>
         </w:object>
       </w:r>
     </w:p>
@@ -3841,7 +3844,7 @@
           <v:shape id="_x0000_i1030" type="#_x0000_t75" style="width:451.5pt;height:75.75pt" o:ole="">
             <v:imagedata r:id="rId29" o:title=""/>
           </v:shape>
-          <o:OLEObject Type="Embed" ProgID="Word.OpenDocumentText.12" ShapeID="_x0000_i1030" DrawAspect="Content" ObjectID="_1549015138" r:id="rId30"/>
+          <o:OLEObject Type="Embed" ProgID="Word.OpenDocumentText.12" ShapeID="_x0000_i1030" DrawAspect="Content" ObjectID="_1549016377" r:id="rId30"/>
         </w:object>
       </w:r>
     </w:p>
@@ -3861,7 +3864,7 @@
           <v:shape id="_x0000_i1031" type="#_x0000_t75" style="width:451.5pt;height:64.5pt" o:ole="">
             <v:imagedata r:id="rId31" o:title=""/>
           </v:shape>
-          <o:OLEObject Type="Embed" ProgID="Word.OpenDocumentText.12" ShapeID="_x0000_i1031" DrawAspect="Content" ObjectID="_1549015139" r:id="rId32"/>
+          <o:OLEObject Type="Embed" ProgID="Word.OpenDocumentText.12" ShapeID="_x0000_i1031" DrawAspect="Content" ObjectID="_1549016378" r:id="rId32"/>
         </w:object>
       </w:r>
     </w:p>
@@ -3897,7 +3900,7 @@
           <v:shape id="_x0000_i1032" type="#_x0000_t75" style="width:451.5pt;height:142.5pt" o:ole="">
             <v:imagedata r:id="rId33" o:title=""/>
           </v:shape>
-          <o:OLEObject Type="Embed" ProgID="Word.OpenDocumentText.12" ShapeID="_x0000_i1032" DrawAspect="Content" ObjectID="_1549015140" r:id="rId34"/>
+          <o:OLEObject Type="Embed" ProgID="Word.OpenDocumentText.12" ShapeID="_x0000_i1032" DrawAspect="Content" ObjectID="_1549016379" r:id="rId34"/>
         </w:object>
       </w:r>
     </w:p>
@@ -3933,7 +3936,7 @@
           <v:shape id="_x0000_i1033" type="#_x0000_t75" style="width:451.5pt;height:117pt" o:ole="">
             <v:imagedata r:id="rId35" o:title=""/>
           </v:shape>
-          <o:OLEObject Type="Embed" ProgID="Word.OpenDocumentText.12" ShapeID="_x0000_i1033" DrawAspect="Content" ObjectID="_1549015141" r:id="rId36"/>
+          <o:OLEObject Type="Embed" ProgID="Word.OpenDocumentText.12" ShapeID="_x0000_i1033" DrawAspect="Content" ObjectID="_1549016380" r:id="rId36"/>
         </w:object>
       </w:r>
     </w:p>
@@ -3984,7 +3987,7 @@
           <v:shape id="_x0000_i1034" type="#_x0000_t75" style="width:523.5pt;height:186.75pt" o:ole="">
             <v:imagedata r:id="rId37" o:title=""/>
           </v:shape>
-          <o:OLEObject Type="Embed" ProgID="Word.OpenDocumentText.12" ShapeID="_x0000_i1034" DrawAspect="Content" ObjectID="_1549015142" r:id="rId38"/>
+          <o:OLEObject Type="Embed" ProgID="Word.OpenDocumentText.12" ShapeID="_x0000_i1034" DrawAspect="Content" ObjectID="_1549016381" r:id="rId38"/>
         </w:object>
       </w:r>
     </w:p>
@@ -4017,7 +4020,7 @@
           <v:shape id="_x0000_i1035" type="#_x0000_t75" style="width:451.5pt;height:108.75pt" o:ole="">
             <v:imagedata r:id="rId39" o:title=""/>
           </v:shape>
-          <o:OLEObject Type="Embed" ProgID="Word.OpenDocumentText.12" ShapeID="_x0000_i1035" DrawAspect="Content" ObjectID="_1549015143" r:id="rId40"/>
+          <o:OLEObject Type="Embed" ProgID="Word.OpenDocumentText.12" ShapeID="_x0000_i1035" DrawAspect="Content" ObjectID="_1549016382" r:id="rId40"/>
         </w:object>
       </w:r>
     </w:p>
@@ -9745,6 +9748,7 @@
     <w:rsid w:val="008B7524"/>
     <w:rsid w:val="00994DE7"/>
     <w:rsid w:val="00AD74C7"/>
+    <w:rsid w:val="00B21E59"/>
     <w:rsid w:val="00C03335"/>
     <w:rsid w:val="00CD61B2"/>
     <w:rsid w:val="00E50BC2"/>
@@ -10639,7 +10643,7 @@
 </file>
 
 <file path=customXml/itemProps3.xml><?xml version="1.0" encoding="utf-8"?>
-<ds:datastoreItem xmlns:ds="http://schemas.openxmlformats.org/officeDocument/2006/customXml" ds:itemID="{3E2FDA6F-2C37-427A-AEAC-616832588B91}">
+<ds:datastoreItem xmlns:ds="http://schemas.openxmlformats.org/officeDocument/2006/customXml" ds:itemID="{97865752-CADD-4F95-A548-7A9454FF0B45}">
   <ds:schemaRefs>
     <ds:schemaRef ds:uri="http://schemas.openxmlformats.org/officeDocument/2006/bibliography"/>
   </ds:schemaRefs>

</xml_diff>

<commit_message>
proof read project report conclusion
</commit_message>
<xml_diff>
--- a/docs/B00235610 - Project Report.docx
+++ b/docs/B00235610 - Project Report.docx
@@ -3256,7 +3256,7 @@
           <v:shape id="_x0000_i1025" type="#_x0000_t75" style="width:523.5pt;height:66pt" o:ole="">
             <v:imagedata r:id="rId15" o:title=""/>
           </v:shape>
-          <o:OLEObject Type="Embed" ProgID="Word.OpenDocumentText.12" ShapeID="_x0000_i1025" DrawAspect="Content" ObjectID="_1549025163" r:id="rId16"/>
+          <o:OLEObject Type="Embed" ProgID="Word.OpenDocumentText.12" ShapeID="_x0000_i1025" DrawAspect="Content" ObjectID="_1549026216" r:id="rId16"/>
         </w:object>
       </w:r>
     </w:p>
@@ -3285,7 +3285,7 @@
           <v:shape id="_x0000_i1026" type="#_x0000_t75" style="width:468pt;height:22.5pt" o:ole="">
             <v:imagedata r:id="rId17" o:title=""/>
           </v:shape>
-          <o:OLEObject Type="Embed" ProgID="Word.OpenDocumentText.12" ShapeID="_x0000_i1026" DrawAspect="Content" ObjectID="_1549025164" r:id="rId18"/>
+          <o:OLEObject Type="Embed" ProgID="Word.OpenDocumentText.12" ShapeID="_x0000_i1026" DrawAspect="Content" ObjectID="_1549026217" r:id="rId18"/>
         </w:object>
       </w:r>
     </w:p>
@@ -3308,7 +3308,7 @@
           <v:shape id="_x0000_i1027" type="#_x0000_t75" style="width:468pt;height:136.5pt" o:ole="" o:bordertopcolor="this" o:borderleftcolor="this" o:borderbottomcolor="this" o:borderrightcolor="this">
             <v:imagedata r:id="rId19" o:title=""/>
           </v:shape>
-          <o:OLEObject Type="Embed" ProgID="Word.OpenDocumentText.12" ShapeID="_x0000_i1027" DrawAspect="Content" ObjectID="_1549025165" r:id="rId20"/>
+          <o:OLEObject Type="Embed" ProgID="Word.OpenDocumentText.12" ShapeID="_x0000_i1027" DrawAspect="Content" ObjectID="_1549026218" r:id="rId20"/>
         </w:object>
       </w:r>
     </w:p>
@@ -3331,7 +3331,7 @@
           <v:shape id="_x0000_i1028" type="#_x0000_t75" style="width:451.5pt;height:97pt" o:ole="">
             <v:imagedata r:id="rId21" o:title=""/>
           </v:shape>
-          <o:OLEObject Type="Embed" ProgID="Word.OpenDocumentText.12" ShapeID="_x0000_i1028" DrawAspect="Content" ObjectID="_1549025166" r:id="rId22"/>
+          <o:OLEObject Type="Embed" ProgID="Word.OpenDocumentText.12" ShapeID="_x0000_i1028" DrawAspect="Content" ObjectID="_1549026219" r:id="rId22"/>
         </w:object>
       </w:r>
     </w:p>
@@ -3354,7 +3354,7 @@
           <v:shape id="_x0000_i1029" type="#_x0000_t75" style="width:451.5pt;height:153pt" o:ole="" o:bordertopcolor="this" o:borderleftcolor="this" o:borderbottomcolor="this" o:borderrightcolor="this">
             <v:imagedata r:id="rId23" o:title=""/>
           </v:shape>
-          <o:OLEObject Type="Embed" ProgID="Word.OpenDocumentText.12" ShapeID="_x0000_i1029" DrawAspect="Content" ObjectID="_1549025167" r:id="rId24"/>
+          <o:OLEObject Type="Embed" ProgID="Word.OpenDocumentText.12" ShapeID="_x0000_i1029" DrawAspect="Content" ObjectID="_1549026220" r:id="rId24"/>
         </w:object>
       </w:r>
     </w:p>
@@ -3866,7 +3866,7 @@
           <v:shape id="_x0000_i1030" type="#_x0000_t75" style="width:451.5pt;height:76pt" o:ole="">
             <v:imagedata r:id="rId29" o:title=""/>
           </v:shape>
-          <o:OLEObject Type="Embed" ProgID="Word.OpenDocumentText.12" ShapeID="_x0000_i1030" DrawAspect="Content" ObjectID="_1549025168" r:id="rId30"/>
+          <o:OLEObject Type="Embed" ProgID="Word.OpenDocumentText.12" ShapeID="_x0000_i1030" DrawAspect="Content" ObjectID="_1549026221" r:id="rId30"/>
         </w:object>
       </w:r>
     </w:p>
@@ -3886,7 +3886,7 @@
           <v:shape id="_x0000_i1031" type="#_x0000_t75" style="width:451.5pt;height:64.5pt" o:ole="">
             <v:imagedata r:id="rId31" o:title=""/>
           </v:shape>
-          <o:OLEObject Type="Embed" ProgID="Word.OpenDocumentText.12" ShapeID="_x0000_i1031" DrawAspect="Content" ObjectID="_1549025169" r:id="rId32"/>
+          <o:OLEObject Type="Embed" ProgID="Word.OpenDocumentText.12" ShapeID="_x0000_i1031" DrawAspect="Content" ObjectID="_1549026222" r:id="rId32"/>
         </w:object>
       </w:r>
     </w:p>
@@ -3922,7 +3922,7 @@
           <v:shape id="_x0000_i1032" type="#_x0000_t75" style="width:451.5pt;height:142.5pt" o:ole="">
             <v:imagedata r:id="rId33" o:title=""/>
           </v:shape>
-          <o:OLEObject Type="Embed" ProgID="Word.OpenDocumentText.12" ShapeID="_x0000_i1032" DrawAspect="Content" ObjectID="_1549025170" r:id="rId34"/>
+          <o:OLEObject Type="Embed" ProgID="Word.OpenDocumentText.12" ShapeID="_x0000_i1032" DrawAspect="Content" ObjectID="_1549026223" r:id="rId34"/>
         </w:object>
       </w:r>
     </w:p>
@@ -3958,7 +3958,7 @@
           <v:shape id="_x0000_i1033" type="#_x0000_t75" style="width:451.5pt;height:117pt" o:ole="">
             <v:imagedata r:id="rId35" o:title=""/>
           </v:shape>
-          <o:OLEObject Type="Embed" ProgID="Word.OpenDocumentText.12" ShapeID="_x0000_i1033" DrawAspect="Content" ObjectID="_1549025171" r:id="rId36"/>
+          <o:OLEObject Type="Embed" ProgID="Word.OpenDocumentText.12" ShapeID="_x0000_i1033" DrawAspect="Content" ObjectID="_1549026224" r:id="rId36"/>
         </w:object>
       </w:r>
     </w:p>
@@ -4009,7 +4009,7 @@
           <v:shape id="_x0000_i1034" type="#_x0000_t75" style="width:523.5pt;height:186.5pt" o:ole="">
             <v:imagedata r:id="rId37" o:title=""/>
           </v:shape>
-          <o:OLEObject Type="Embed" ProgID="Word.OpenDocumentText.12" ShapeID="_x0000_i1034" DrawAspect="Content" ObjectID="_1549025172" r:id="rId38"/>
+          <o:OLEObject Type="Embed" ProgID="Word.OpenDocumentText.12" ShapeID="_x0000_i1034" DrawAspect="Content" ObjectID="_1549026225" r:id="rId38"/>
         </w:object>
       </w:r>
     </w:p>
@@ -4042,7 +4042,7 @@
           <v:shape id="_x0000_i1035" type="#_x0000_t75" style="width:451.5pt;height:109pt" o:ole="">
             <v:imagedata r:id="rId39" o:title=""/>
           </v:shape>
-          <o:OLEObject Type="Embed" ProgID="Word.OpenDocumentText.12" ShapeID="_x0000_i1035" DrawAspect="Content" ObjectID="_1549025173" r:id="rId40"/>
+          <o:OLEObject Type="Embed" ProgID="Word.OpenDocumentText.12" ShapeID="_x0000_i1035" DrawAspect="Content" ObjectID="_1549026226" r:id="rId40"/>
         </w:object>
       </w:r>
     </w:p>
@@ -4287,22 +4287,46 @@
         </w:drawing>
       </w:r>
       <w:r>
-        <w:t>Throughout this project outputs were tested thoroughly to ensure the output is the same as the given code. As it was one of my own key goals.</w:t>
+        <w:t>Throughout this project outputs were tested thoroughly to ensure the output</w:t>
+      </w:r>
+      <w:r>
+        <w:t xml:space="preserve"> is the same as the given code a</w:t>
+      </w:r>
+      <w:r>
+        <w:t>s it was one of my own key goals.</w:t>
       </w:r>
       <w:r>
         <w:t xml:space="preserve"> The first test was some C++ unit tests I wrote</w:t>
       </w:r>
       <w:r>
-        <w:t xml:space="preserve"> using visual studio’s unit testing framework</w:t>
+        <w:t xml:space="preserve"> using Visual S</w:t>
+      </w:r>
+      <w:r>
+        <w:t>tudio’s unit testing framework</w:t>
       </w:r>
       <w:r>
         <w:t xml:space="preserve"> to make sure the data in the files matched</w:t>
       </w:r>
       <w:r>
-        <w:t xml:space="preserve"> as well</w:t>
-      </w:r>
-      <w:r>
-        <w:t>, there are also additional tests for checking height so if the same data test fails I can double check to make sure I got both programs to output the same image size</w:t>
+        <w:t xml:space="preserve"> </w:t>
+      </w:r>
+      <w:r>
+        <w:t>bit for bit</w:t>
+      </w:r>
+      <w:r>
+        <w:t xml:space="preserve">, there </w:t>
+      </w:r>
+      <w:r>
+        <w:t>were</w:t>
+      </w:r>
+      <w:r>
+        <w:t xml:space="preserve"> also additional tests for checking </w:t>
+      </w:r>
+      <w:r>
+        <w:t>the size</w:t>
+      </w:r>
+      <w:r>
+        <w:t xml:space="preserve"> so if the same data test fails I can double check to make sure I got both programs to output the same image size</w:t>
       </w:r>
       <w:r>
         <w:t>.</w:t>
@@ -4314,7 +4338,22 @@
         <w:t xml:space="preserve">A nice feature of this testing framework is it integrates into Visual Studio very well. </w:t>
       </w:r>
       <w:r>
-        <w:t>However, to ensure that a false test doesn’t make its way through my tests I also used the file compare utility in binary mode found on windows</w:t>
+        <w:t>To</w:t>
+      </w:r>
+      <w:r>
+        <w:t xml:space="preserve"> ensure that a false test doesn’t make its way through</w:t>
+      </w:r>
+      <w:r>
+        <w:t xml:space="preserve"> or in case my unit tests were broken</w:t>
+      </w:r>
+      <w:r>
+        <w:t xml:space="preserve"> I also used the file compare u</w:t>
+      </w:r>
+      <w:r>
+        <w:t>tility in binary mode found on W</w:t>
+      </w:r>
+      <w:r>
+        <w:t>indows</w:t>
       </w:r>
       <w:r>
         <w:t xml:space="preserve"> to double check my results</w:t>
@@ -4342,6 +4381,9 @@
         <w:jc w:val="both"/>
       </w:pPr>
       <w:r>
+        <w:t xml:space="preserve">With the project done I decided to compare the given CPU version with my optimized CUDA version. </w:t>
+      </w:r>
+      <w:r>
         <w:t xml:space="preserve">In this comparison I took the </w:t>
       </w:r>
       <w:r>
@@ -4368,8 +4410,6 @@
       <w:r>
         <w:t xml:space="preserve"> t</w:t>
       </w:r>
-      <w:bookmarkStart w:id="42" w:name="_GoBack"/>
-      <w:bookmarkEnd w:id="42"/>
       <w:r>
         <w:t>o 16384x16384</w:t>
       </w:r>
@@ -4377,7 +4417,10 @@
         <w:t>.</w:t>
       </w:r>
       <w:r>
-        <w:t xml:space="preserve"> We took the average from ten runs rather than</w:t>
+        <w:t xml:space="preserve"> I </w:t>
+      </w:r>
+      <w:r>
+        <w:t>took the average from ten runs rather than</w:t>
       </w:r>
       <w:r>
         <w:t xml:space="preserve"> </w:t>
@@ -4410,13 +4453,25 @@
         <w:t>just goes to show how much faster the CUDA version is thanks to its ability to take advantage of parallel compute</w:t>
       </w:r>
       <w:r>
-        <w:t xml:space="preserve"> and that it has been given various additional optimization to ensure it is as fast as possible</w:t>
+        <w:t xml:space="preserve"> and </w:t>
+      </w:r>
+      <w:r>
+        <w:t>the</w:t>
+      </w:r>
+      <w:r>
+        <w:t xml:space="preserve"> various additional optimization</w:t>
+      </w:r>
+      <w:r>
+        <w:t xml:space="preserve"> I added </w:t>
+      </w:r>
+      <w:r>
+        <w:t>to ensure it is as fast as possible</w:t>
       </w:r>
       <w:r>
         <w:t>.</w:t>
       </w:r>
-      <w:bookmarkStart w:id="43" w:name="_Toc474839090"/>
-      <w:bookmarkStart w:id="44" w:name="_Toc475274759"/>
+      <w:bookmarkStart w:id="42" w:name="_Toc474839090"/>
+      <w:bookmarkStart w:id="43" w:name="_Toc475274759"/>
       <w:r>
         <w:t xml:space="preserve"> </w:t>
       </w:r>
@@ -4441,17 +4496,59 @@
           </wp:inline>
         </w:drawing>
       </w:r>
+      <w:bookmarkEnd w:id="42"/>
       <w:bookmarkEnd w:id="43"/>
-      <w:bookmarkEnd w:id="44"/>
     </w:p>
     <w:p>
       <w:pPr>
         <w:pStyle w:val="Heading2"/>
       </w:pPr>
-      <w:bookmarkStart w:id="45" w:name="_Toc475280866"/>
+      <w:bookmarkStart w:id="44" w:name="_Toc475280866"/>
       <w:r>
         <w:lastRenderedPageBreak/>
         <w:t>Disadvantages</w:t>
+      </w:r>
+      <w:bookmarkEnd w:id="44"/>
+    </w:p>
+    <w:p>
+      <w:pPr>
+        <w:jc w:val="both"/>
+      </w:pPr>
+      <w:r>
+        <w:t>There are disadvantages to the approach I took and the CUDA program which are worth discussing.</w:t>
+      </w:r>
+      <w:r>
+        <w:t xml:space="preserve"> Firstly, the written program used CUDA which will only ever run on CUDA enabled hardware. </w:t>
+      </w:r>
+      <w:r>
+        <w:t>Conversely if</w:t>
+      </w:r>
+      <w:r>
+        <w:t xml:space="preserve"> the program was written in OpenCL it would have run on a wider range of devices as OpenCL kernels can run on any heterogeneous system. Additionally, my approach did not look at exploiting parallel compute</w:t>
+      </w:r>
+      <w:r>
+        <w:t xml:space="preserve"> capabilities of the CPU. There was no attempt made to optimize the CPU version to make good use of threads and SIMD instructions.</w:t>
+      </w:r>
+      <w:r>
+        <w:t xml:space="preserve"> The result was a comparison on an optimized CUDA version and a simple CPU version rather than a fair comparison between </w:t>
+      </w:r>
+      <w:r>
+        <w:t xml:space="preserve">the </w:t>
+      </w:r>
+      <w:r>
+        <w:t>fastest available version for each type of processor.</w:t>
+      </w:r>
+    </w:p>
+    <w:p>
+      <w:pPr>
+        <w:pStyle w:val="Heading2"/>
+      </w:pPr>
+      <w:bookmarkStart w:id="45" w:name="_Toc475280867"/>
+      <w:r>
+        <w:t>C</w:t>
+      </w:r>
+      <w:r>
+        <w:t>onclusion</w:t>
       </w:r>
       <w:bookmarkEnd w:id="45"/>
     </w:p>
@@ -4460,82 +4557,72 @@
         <w:jc w:val="both"/>
       </w:pPr>
       <w:r>
-        <w:t>There are disadvantages to the approach I took and the CUDA program which are worth discussing.</w:t>
-      </w:r>
-      <w:r>
-        <w:t xml:space="preserve"> Firstly, the written program used CUDA which will only ever run on CUDA enabled hardware. </w:t>
-      </w:r>
-      <w:r>
-        <w:t>Conversely is the program was written in OpenCL it would have run on a wider range of devices as OpenCL kernels can run on any heterogeneous system. Additionally, my approach did not look at exploiting parallel compute</w:t>
-      </w:r>
-      <w:r>
-        <w:t xml:space="preserve"> capabilities of the CPU. There was no attempt made to optimize the CPU version to make good use of threads and SIMD instructions.</w:t>
-      </w:r>
-      <w:r>
-        <w:t xml:space="preserve"> The result was a comparison on an optimized CUDA version and a simple CPU version rather than a fair comparison between fastest available version for each type of processor.</w:t>
-      </w:r>
-    </w:p>
-    <w:p>
-      <w:pPr>
-        <w:pStyle w:val="Heading2"/>
-      </w:pPr>
-      <w:bookmarkStart w:id="46" w:name="_Toc475280867"/>
-      <w:r>
-        <w:t>C</w:t>
-      </w:r>
-      <w:r>
-        <w:t>onclusion</w:t>
-      </w:r>
+        <w:t>As expected the code ported to CUDA resulted in significant performance increase thanks to the added performance found in parallelizing the code. With a large</w:t>
+      </w:r>
+      <w:r>
+        <w:t xml:space="preserve"> 16k output image, we saw a 5</w:t>
+      </w:r>
+      <w:r>
+        <w:t>.1</w:t>
+      </w:r>
+      <w:r>
+        <w:t xml:space="preserve">x </w:t>
+      </w:r>
+      <w:r>
+        <w:t>speed</w:t>
+      </w:r>
+      <w:r>
+        <w:t xml:space="preserve"> increase and even with the smallest image I tested</w:t>
+      </w:r>
+      <w:r>
+        <w:t xml:space="preserve"> </w:t>
+      </w:r>
+      <w:r>
+        <w:t xml:space="preserve">we </w:t>
+      </w:r>
+      <w:r>
+        <w:t>saw a 2</w:t>
+      </w:r>
+      <w:r>
+        <w:t>.8</w:t>
+      </w:r>
+      <w:r>
+        <w:t xml:space="preserve">x performance increase. Not only is the code faster but the CUDA code will scale better with even larger images making it </w:t>
+      </w:r>
+      <w:r>
+        <w:t>better than the</w:t>
+      </w:r>
+      <w:r>
+        <w:t xml:space="preserve"> original</w:t>
+      </w:r>
+      <w:r>
+        <w:t xml:space="preserve"> code</w:t>
+      </w:r>
+      <w:r>
+        <w:t xml:space="preserve"> in every way possible.</w:t>
+      </w:r>
+      <w:r>
+        <w:t xml:space="preserve"> It out</w:t>
+      </w:r>
+      <w:r>
+        <w:t>puts the same image bit for</w:t>
+      </w:r>
+      <w:r>
+        <w:t xml:space="preserve"> bit and is considerably faster meaning I successfully achi</w:t>
+      </w:r>
+      <w:r>
+        <w:t>eved the</w:t>
+      </w:r>
+      <w:r>
+        <w:t xml:space="preserve"> objectives </w:t>
+      </w:r>
+      <w:r>
+        <w:t xml:space="preserve">I </w:t>
+      </w:r>
+      <w:bookmarkStart w:id="46" w:name="_GoBack"/>
       <w:bookmarkEnd w:id="46"/>
-    </w:p>
-    <w:p>
-      <w:pPr>
-        <w:jc w:val="both"/>
-      </w:pPr>
-      <w:r>
-        <w:t>As expected the code ported to CUDA resulted in significant performance increase thanks to the added performance found in parallelizing the code. With a large</w:t>
-      </w:r>
-      <w:r>
-        <w:t xml:space="preserve"> 16k output image, we saw a 5</w:t>
-      </w:r>
-      <w:r>
-        <w:t>.1</w:t>
-      </w:r>
-      <w:r>
-        <w:t xml:space="preserve">x </w:t>
-      </w:r>
-      <w:r>
-        <w:t>speed</w:t>
-      </w:r>
-      <w:r>
-        <w:t xml:space="preserve"> increase and even with a smaller image we saw a 2</w:t>
-      </w:r>
-      <w:r>
-        <w:t>.8</w:t>
-      </w:r>
-      <w:r>
-        <w:t xml:space="preserve">x performance increase. Not only is the code faster but the CUDA code will scale better with even larger images making it </w:t>
-      </w:r>
-      <w:r>
-        <w:t>better than the</w:t>
-      </w:r>
-      <w:r>
-        <w:t xml:space="preserve"> original</w:t>
-      </w:r>
-      <w:r>
-        <w:t xml:space="preserve"> code</w:t>
-      </w:r>
-      <w:r>
-        <w:t xml:space="preserve"> in every way possible.</w:t>
-      </w:r>
-      <w:r>
-        <w:t xml:space="preserve"> It out</w:t>
-      </w:r>
-      <w:r>
-        <w:t>puts the same image bit for</w:t>
-      </w:r>
-      <w:r>
-        <w:t xml:space="preserve"> bit and is considerably faster meaning I successfully achieved my objectives set out in the introduction.</w:t>
+      <w:r>
+        <w:t>set out in the introduction.</w:t>
       </w:r>
     </w:p>
     <w:p/>
@@ -4599,7 +4686,7 @@
       <w:rPr>
         <w:noProof/>
       </w:rPr>
-      <w:t>10</w:t>
+      <w:t>11</w:t>
     </w:r>
     <w:r>
       <w:fldChar w:fldCharType="end"/>
@@ -7431,7 +7518,7 @@
             </a:r>
             <a:r>
               <a:rPr lang="en-GB" baseline="0"/>
-              <a:t> vs Cpu</a:t>
+              <a:t> vs CPU</a:t>
             </a:r>
             <a:endParaRPr lang="en-GB"/>
           </a:p>
@@ -9828,6 +9915,7 @@
     <w:rsid w:val="00C03335"/>
     <w:rsid w:val="00C5345F"/>
     <w:rsid w:val="00CD61B2"/>
+    <w:rsid w:val="00D11BB8"/>
     <w:rsid w:val="00E50BC2"/>
     <w:rsid w:val="00EA6081"/>
     <w:rsid w:val="00F254E8"/>
@@ -10720,7 +10808,7 @@
 </file>
 
 <file path=customXml/itemProps3.xml><?xml version="1.0" encoding="utf-8"?>
-<ds:datastoreItem xmlns:ds="http://schemas.openxmlformats.org/officeDocument/2006/customXml" ds:itemID="{A186FCCB-1E9C-416C-B7E9-96CC3DB48609}">
+<ds:datastoreItem xmlns:ds="http://schemas.openxmlformats.org/officeDocument/2006/customXml" ds:itemID="{A2AD3369-7962-456A-A888-B919B5B0E3E3}">
   <ds:schemaRefs>
     <ds:schemaRef ds:uri="http://schemas.openxmlformats.org/officeDocument/2006/bibliography"/>
   </ds:schemaRefs>

</xml_diff>

<commit_message>
more added to CPU analysis + reverted back original CPU version
</commit_message>
<xml_diff>
--- a/docs/B00235610 - Project Report.docx
+++ b/docs/B00235610 - Project Report.docx
@@ -274,7 +274,7 @@
                   </wp:anchor>
                 </w:drawing>
               </mc:Choice>
-              <mc:Fallback>
+              <mc:Fallback xmlns="">
                 <w:pict>
                   <v:shapetype w14:anchorId="08A3CF3D" id="_x0000_t202" coordsize="21600,21600" o:spt="202" path="m,l,21600r21600,l21600,xe">
                     <v:stroke joinstyle="miter"/>
@@ -516,7 +516,7 @@
                   </wp:anchor>
                 </w:drawing>
               </mc:Choice>
-              <mc:Fallback>
+              <mc:Fallback xmlns="">
                 <w:pict>
                   <v:shape w14:anchorId="5ACAB13D" id="Text Box 21" o:spid="_x0000_s1027" type="#_x0000_t202" style="position:absolute;margin-left:0;margin-top:0;width:310.5pt;height:104.4pt;z-index:251661312;visibility:visible;mso-wrap-style:square;mso-width-percent:950;mso-height-percent:0;mso-top-percent:750;mso-wrap-distance-left:9pt;mso-wrap-distance-top:0;mso-wrap-distance-right:9pt;mso-wrap-distance-bottom:0;mso-position-horizontal:center;mso-position-horizontal-relative:margin;mso-position-vertical-relative:margin;mso-width-percent:950;mso-height-percent:0;mso-top-percent:750;mso-width-relative:margin;mso-height-relative:margin;v-text-anchor:top" o:gfxdata="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" o:allowoverlap="f" filled="f" stroked="f" strokeweight=".5pt">
                     <v:textbox style="mso-fit-shape-to-text:t" inset="0,0,0,0">
@@ -2818,7 +2818,15 @@
         <w:t xml:space="preserve"> not a workstation card like</w:t>
       </w:r>
       <w:r>
-        <w:t xml:space="preserve"> NVidia Quadro K4000 which is the card</w:t>
+        <w:t xml:space="preserve"> NVidia </w:t>
+      </w:r>
+      <w:proofErr w:type="spellStart"/>
+      <w:r>
+        <w:t>Quadro</w:t>
+      </w:r>
+      <w:proofErr w:type="spellEnd"/>
+      <w:r>
+        <w:t xml:space="preserve"> K4000 which is the card</w:t>
       </w:r>
       <w:r>
         <w:t xml:space="preserve"> found in the labs</w:t>
@@ -3028,7 +3036,23 @@
         <w:t>To write the software Visual Studio will be used as its built in profiling tools will help identify expensive sections of the given code with relative ease.</w:t>
       </w:r>
       <w:r>
-        <w:t xml:space="preserve"> The code written will be maintained using Git for version control and is hosted online at Github so issues are tracked well. Obviously as I am writing CUDA code I will be using the latest version of the CUDA toolkit and I will be using the NSight NVidia Profiler to help profile the CUDA kernels written.</w:t>
+        <w:t xml:space="preserve"> The code written will be maintained using </w:t>
+      </w:r>
+      <w:proofErr w:type="spellStart"/>
+      <w:r>
+        <w:t>Git</w:t>
+      </w:r>
+      <w:proofErr w:type="spellEnd"/>
+      <w:r>
+        <w:t xml:space="preserve"> for version control and is hosted online at Github so issues are tracked well. Obviously as I am writing CUDA code I will be using the latest version of the CUDA toolkit and I will be using the </w:t>
+      </w:r>
+      <w:proofErr w:type="spellStart"/>
+      <w:r>
+        <w:t>NSight</w:t>
+      </w:r>
+      <w:proofErr w:type="spellEnd"/>
+      <w:r>
+        <w:t xml:space="preserve"> NVidia Profiler to help profile the CUDA kernels written.</w:t>
       </w:r>
     </w:p>
     <w:p>
@@ -3078,11 +3102,19 @@
           <w:sz w:val="22"/>
         </w:rPr>
       </w:pPr>
+      <w:proofErr w:type="spellStart"/>
       <w:r>
         <w:rPr>
           <w:sz w:val="22"/>
         </w:rPr>
-        <w:t xml:space="preserve">GitBash + </w:t>
+        <w:t>GitBash</w:t>
+      </w:r>
+      <w:proofErr w:type="spellEnd"/>
+      <w:r>
+        <w:rPr>
+          <w:sz w:val="22"/>
+        </w:rPr>
+        <w:t xml:space="preserve"> + </w:t>
       </w:r>
       <w:r>
         <w:rPr>
@@ -3102,11 +3134,19 @@
           <w:sz w:val="22"/>
         </w:rPr>
       </w:pPr>
+      <w:proofErr w:type="spellStart"/>
       <w:r>
         <w:rPr>
           <w:sz w:val="22"/>
         </w:rPr>
-        <w:t>NSight NVidia Profiler</w:t>
+        <w:t>NSight</w:t>
+      </w:r>
+      <w:proofErr w:type="spellEnd"/>
+      <w:r>
+        <w:rPr>
+          <w:sz w:val="22"/>
+        </w:rPr>
+        <w:t xml:space="preserve"> NVidia Profiler</w:t>
       </w:r>
     </w:p>
     <w:p>
@@ -3226,7 +3266,16 @@
         <w:t>My first task was in doing a quick analysis of the given code to look for immediate performance improvements</w:t>
       </w:r>
       <w:r>
-        <w:t>. One of the first things identified was a double iteration.</w:t>
+        <w:t xml:space="preserve"> that could serve as the starting point for the CUDA version</w:t>
+      </w:r>
+      <w:r>
+        <w:t>. One of the first things id</w:t>
+      </w:r>
+      <w:r>
+        <w:t>entified was a double iteration that was unnecessary.</w:t>
+      </w:r>
+      <w:r>
+        <w:t xml:space="preserve"> </w:t>
       </w:r>
     </w:p>
     <w:bookmarkStart w:id="12" w:name="_MON_1547576867"/>
@@ -3253,10 +3302,10 @@
             <v:path o:extrusionok="f" gradientshapeok="t" o:connecttype="rect"/>
             <o:lock v:ext="edit" aspectratio="t"/>
           </v:shapetype>
-          <v:shape id="_x0000_i1025" type="#_x0000_t75" style="width:523.5pt;height:66pt" o:ole="">
+          <v:shape id="_x0000_i1039" type="#_x0000_t75" style="width:523.5pt;height:66pt" o:ole="">
             <v:imagedata r:id="rId15" o:title=""/>
           </v:shape>
-          <o:OLEObject Type="Embed" ProgID="Word.OpenDocumentText.12" ShapeID="_x0000_i1025" DrawAspect="Content" ObjectID="_1549026216" r:id="rId16"/>
+          <o:OLEObject Type="Embed" ProgID="Word.OpenDocumentText.12" ShapeID="_x0000_i1039" DrawAspect="Content" ObjectID="_1549031961" r:id="rId16"/>
         </w:object>
       </w:r>
     </w:p>
@@ -3271,7 +3320,19 @@
         <w:t xml:space="preserve">was also identified which </w:t>
       </w:r>
       <w:r>
-        <w:t>wasn’t really needed as all it did was point to section of the image. While this would have little effect on the original code, once I ported it to CUDA it would mean less memory to transfer on the device and fewer calls to the CUDA API.</w:t>
+        <w:t>wasn’t really needed as all it did was point to</w:t>
+      </w:r>
+      <w:r>
+        <w:t xml:space="preserve"> a</w:t>
+      </w:r>
+      <w:r>
+        <w:t xml:space="preserve"> section of the image. While this would have little effect on the original code, once I ported it to CUDA it would mean less memory to transfer on the device and fewer calls to the CUDA API</w:t>
+      </w:r>
+      <w:r>
+        <w:t xml:space="preserve"> as an additional row pointer vector would need to be allocated and transfers onto device memory</w:t>
+      </w:r>
+      <w:r>
+        <w:t>.</w:t>
       </w:r>
     </w:p>
     <w:bookmarkStart w:id="13" w:name="_MON_1547578364"/>
@@ -3285,7 +3346,7 @@
           <v:shape id="_x0000_i1026" type="#_x0000_t75" style="width:468pt;height:22.5pt" o:ole="">
             <v:imagedata r:id="rId17" o:title=""/>
           </v:shape>
-          <o:OLEObject Type="Embed" ProgID="Word.OpenDocumentText.12" ShapeID="_x0000_i1026" DrawAspect="Content" ObjectID="_1549026217" r:id="rId18"/>
+          <o:OLEObject Type="Embed" ProgID="Word.OpenDocumentText.12" ShapeID="_x0000_i1026" DrawAspect="Content" ObjectID="_1549031962" r:id="rId18"/>
         </w:object>
       </w:r>
     </w:p>
@@ -3294,7 +3355,13 @@
         <w:jc w:val="both"/>
       </w:pPr>
       <w:r>
-        <w:t>Additionally, there was a stack allocated array which at least in debug mode where no optimizations where used made the code slower as this array was being allocated every time a color was set for the image. However as expected it was optimized out when optimization flags were turned on.</w:t>
+        <w:t xml:space="preserve">Additionally, there was a stack allocated array which at least in debug mode where no optimizations </w:t>
+      </w:r>
+      <w:r>
+        <w:t>were</w:t>
+      </w:r>
+      <w:r>
+        <w:t xml:space="preserve"> used made the code slower as this array was being allocated every time a color was set for the image. However as expected it was optimized out when optimization flags were turned on.</w:t>
       </w:r>
     </w:p>
     <w:bookmarkStart w:id="14" w:name="_MON_1547578333"/>
@@ -3304,11 +3371,11 @@
         <w:jc w:val="both"/>
       </w:pPr>
       <w:r>
-        <w:object w:dxaOrig="9360" w:dyaOrig="2716">
-          <v:shape id="_x0000_i1027" type="#_x0000_t75" style="width:468pt;height:136.5pt" o:ole="" o:bordertopcolor="this" o:borderleftcolor="this" o:borderbottomcolor="this" o:borderrightcolor="this">
+        <w:object w:dxaOrig="9360" w:dyaOrig="2607">
+          <v:shape id="_x0000_i1055" type="#_x0000_t75" style="width:468pt;height:131pt" o:ole="">
             <v:imagedata r:id="rId19" o:title=""/>
           </v:shape>
-          <o:OLEObject Type="Embed" ProgID="Word.OpenDocumentText.12" ShapeID="_x0000_i1027" DrawAspect="Content" ObjectID="_1549026218" r:id="rId20"/>
+          <o:OLEObject Type="Embed" ProgID="Word.OpenDocumentText.12" ShapeID="_x0000_i1055" DrawAspect="Content" ObjectID="_1549031963" r:id="rId20"/>
         </w:object>
       </w:r>
     </w:p>
@@ -3331,7 +3398,7 @@
           <v:shape id="_x0000_i1028" type="#_x0000_t75" style="width:451.5pt;height:97pt" o:ole="">
             <v:imagedata r:id="rId21" o:title=""/>
           </v:shape>
-          <o:OLEObject Type="Embed" ProgID="Word.OpenDocumentText.12" ShapeID="_x0000_i1028" DrawAspect="Content" ObjectID="_1549026219" r:id="rId22"/>
+          <o:OLEObject Type="Embed" ProgID="Word.OpenDocumentText.12" ShapeID="_x0000_i1028" DrawAspect="Content" ObjectID="_1549031964" r:id="rId22"/>
         </w:object>
       </w:r>
     </w:p>
@@ -3340,21 +3407,88 @@
         <w:jc w:val="both"/>
       </w:pPr>
       <w:r>
-        <w:t>Finally, there was some missing if blocks which could have stop unneeded code from executing. If the first if statement validates to true it does not need evaluate the second if statement or enter the do while block. While a tiny improvement it is, it is a small improvement that could go a long way.</w:t>
+        <w:t xml:space="preserve">In areas there was a lot of hard written math code that could be </w:t>
+      </w:r>
+      <w:r>
+        <w:t xml:space="preserve">made </w:t>
+      </w:r>
+      <w:r>
+        <w:t>more readable</w:t>
+      </w:r>
+      <w:r>
+        <w:t xml:space="preserve"> by using standard math functions</w:t>
+      </w:r>
+      <w:r>
+        <w:t xml:space="preserve"> and there were some areas where values could be pre-calculated resulting in less computations.</w:t>
+      </w:r>
+      <w:r>
+        <w:t xml:space="preserve"> Not expecting any massive gains from this but more readable code and less operations is always good.</w:t>
       </w:r>
     </w:p>
-    <w:bookmarkStart w:id="16" w:name="_MON_1547579604"/>
+    <w:bookmarkStart w:id="16" w:name="_MON_1549029146"/>
     <w:bookmarkEnd w:id="16"/>
     <w:p>
       <w:pPr>
         <w:jc w:val="both"/>
       </w:pPr>
       <w:r>
-        <w:object w:dxaOrig="9026" w:dyaOrig="3058">
-          <v:shape id="_x0000_i1029" type="#_x0000_t75" style="width:451.5pt;height:153pt" o:ole="" o:bordertopcolor="this" o:borderleftcolor="this" o:borderbottomcolor="this" o:borderrightcolor="this">
+        <w:object w:dxaOrig="9026" w:dyaOrig="620">
+          <v:shape id="_x0000_i1052" type="#_x0000_t75" style="width:451.5pt;height:31pt" o:ole="">
             <v:imagedata r:id="rId23" o:title=""/>
           </v:shape>
-          <o:OLEObject Type="Embed" ProgID="Word.OpenDocumentText.12" ShapeID="_x0000_i1029" DrawAspect="Content" ObjectID="_1549026220" r:id="rId24"/>
+          <o:OLEObject Type="Embed" ProgID="Word.OpenDocumentText.12" ShapeID="_x0000_i1052" DrawAspect="Content" ObjectID="_1549031965" r:id="rId24"/>
+        </w:object>
+      </w:r>
+    </w:p>
+    <w:p>
+      <w:pPr>
+        <w:jc w:val="both"/>
+      </w:pPr>
+      <w:r>
+        <w:lastRenderedPageBreak/>
+        <w:t>Finally, there was some missing if blocks which could have stop unneeded code from executing. If the first if statement validates to true it does not need evaluate the second if statement or enter the do while block</w:t>
+      </w:r>
+      <w:r>
+        <w:t xml:space="preserve"> </w:t>
+      </w:r>
+      <w:r>
+        <w:t xml:space="preserve">as if </w:t>
+      </w:r>
+      <w:proofErr w:type="spellStart"/>
+      <w:r>
+        <w:rPr>
+          <w:rStyle w:val="Emphasis"/>
+          <w:b/>
+          <w:i/>
+        </w:rPr>
+        <w:t>iter</w:t>
+      </w:r>
+      <w:proofErr w:type="spellEnd"/>
+      <w:r>
+        <w:t xml:space="preserve"> is either 255 or 0 the output is a black pixel</w:t>
+      </w:r>
+      <w:r>
+        <w:t>.</w:t>
+      </w:r>
+      <w:r>
+        <w:t xml:space="preserve"> So by avoiding these unneeded computations we can make the code more efficient.</w:t>
+      </w:r>
+      <w:r>
+        <w:t xml:space="preserve"> While a tiny improvement it is, it is a small improvement that could go a long way.</w:t>
+      </w:r>
+    </w:p>
+    <w:bookmarkStart w:id="17" w:name="_MON_1547579604"/>
+    <w:bookmarkEnd w:id="17"/>
+    <w:p>
+      <w:pPr>
+        <w:jc w:val="both"/>
+      </w:pPr>
+      <w:r>
+        <w:object w:dxaOrig="9026" w:dyaOrig="2614">
+          <v:shape id="_x0000_i1058" type="#_x0000_t75" style="width:451.5pt;height:131pt" o:ole="">
+            <v:imagedata r:id="rId25" o:title=""/>
+          </v:shape>
+          <o:OLEObject Type="Embed" ProgID="Word.OpenDocumentText.12" ShapeID="_x0000_i1058" DrawAspect="Content" ObjectID="_1549031966" r:id="rId26"/>
         </w:object>
       </w:r>
     </w:p>
@@ -3362,21 +3496,27 @@
       <w:pPr>
         <w:pStyle w:val="Heading2"/>
       </w:pPr>
-      <w:bookmarkStart w:id="17" w:name="_Toc475280847"/>
+      <w:bookmarkStart w:id="18" w:name="_Toc475280847"/>
       <w:r>
         <w:t>T</w:t>
       </w:r>
       <w:r>
         <w:t>imings</w:t>
       </w:r>
-      <w:bookmarkEnd w:id="17"/>
+      <w:bookmarkEnd w:id="18"/>
     </w:p>
     <w:p>
       <w:pPr>
         <w:jc w:val="both"/>
       </w:pPr>
       <w:r>
-        <w:t xml:space="preserve">For timings I took each function and benchmarked it with various image sizes and took the average from 10 runs of the function. All </w:t>
+        <w:t>For timings I took each function and benchmarked it with various image siz</w:t>
+      </w:r>
+      <w:r>
+        <w:t xml:space="preserve">es and took the average from ten </w:t>
+      </w:r>
+      <w:r>
+        <w:t xml:space="preserve">runs of the function. All </w:t>
       </w:r>
       <w:r>
         <w:t>optimizations</w:t>
@@ -3390,6 +3530,7 @@
       <w:r>
         <w:t xml:space="preserve"> As we can see the most expensive parts of the application are the </w:t>
       </w:r>
+      <w:proofErr w:type="spellStart"/>
       <w:r>
         <w:rPr>
           <w:rStyle w:val="Emphasis"/>
@@ -3398,9 +3539,11 @@
         </w:rPr>
         <w:t>calc_mandel</w:t>
       </w:r>
+      <w:proofErr w:type="spellEnd"/>
       <w:r>
         <w:t xml:space="preserve"> function and the </w:t>
       </w:r>
+      <w:proofErr w:type="spellStart"/>
       <w:r>
         <w:rPr>
           <w:rStyle w:val="Emphasis"/>
@@ -3409,8 +3552,21 @@
         </w:rPr>
         <w:t>screen_dump</w:t>
       </w:r>
-      <w:r>
-        <w:t xml:space="preserve"> function as expected. With this assumption proven correct and backed up by sufficient evidence I then when to profile the code to look at the most expensive sections of the code to have an idea of the gains to be made by the enhancements I had identified earlier and with the added benefit of utilizing CUDA to parallelize the code where needed.</w:t>
+      <w:proofErr w:type="spellEnd"/>
+      <w:r>
+        <w:t xml:space="preserve"> function as expected. With </w:t>
+      </w:r>
+      <w:r>
+        <w:t>these assumptions</w:t>
+      </w:r>
+      <w:r>
+        <w:t xml:space="preserve"> proven correct and backed up by</w:t>
+      </w:r>
+      <w:r>
+        <w:t xml:space="preserve"> sufficient evidence I then went</w:t>
+      </w:r>
+      <w:r>
+        <w:t xml:space="preserve"> to profile the code to look at the most expensive sections of the code to have an idea of the gains to be made by the enhancements I had identified earlier and with the added benefit of utilizing CUDA to parallelize the code where needed.</w:t>
       </w:r>
     </w:p>
     <w:p>
@@ -3427,20 +3583,19 @@
             <wp:cNvGraphicFramePr/>
             <a:graphic xmlns:a="http://schemas.openxmlformats.org/drawingml/2006/main">
               <a:graphicData uri="http://schemas.openxmlformats.org/drawingml/2006/chart">
-                <c:chart xmlns:c="http://schemas.openxmlformats.org/drawingml/2006/chart" xmlns:r="http://schemas.openxmlformats.org/officeDocument/2006/relationships" r:id="rId25"/>
+                <c:chart xmlns:c="http://schemas.openxmlformats.org/drawingml/2006/chart" xmlns:r="http://schemas.openxmlformats.org/officeDocument/2006/relationships" r:id="rId27"/>
               </a:graphicData>
             </a:graphic>
           </wp:inline>
         </w:drawing>
       </w:r>
     </w:p>
-    <w:p/>
     <w:p/>
     <w:p>
       <w:pPr>
         <w:pStyle w:val="Heading2"/>
       </w:pPr>
-      <w:bookmarkStart w:id="18" w:name="_Toc475280848"/>
+      <w:bookmarkStart w:id="19" w:name="_Toc475280848"/>
       <w:r>
         <w:lastRenderedPageBreak/>
         <w:t>P</w:t>
@@ -3448,7 +3603,7 @@
       <w:r>
         <w:t>rofiling</w:t>
       </w:r>
-      <w:bookmarkEnd w:id="18"/>
+      <w:bookmarkEnd w:id="19"/>
     </w:p>
     <w:p>
       <w:pPr>
@@ -3465,11 +3620,11 @@
       <w:pPr>
         <w:pStyle w:val="Heading3"/>
       </w:pPr>
-      <w:bookmarkStart w:id="19" w:name="_Toc475280849"/>
+      <w:bookmarkStart w:id="20" w:name="_Toc475280849"/>
       <w:r>
         <w:t>Sequential Bottleneck</w:t>
       </w:r>
-      <w:bookmarkEnd w:id="19"/>
+      <w:bookmarkEnd w:id="20"/>
     </w:p>
     <w:p>
       <w:pPr>
@@ -3506,7 +3661,7 @@
                     </pic:cNvPicPr>
                   </pic:nvPicPr>
                   <pic:blipFill>
-                    <a:blip r:embed="rId26">
+                    <a:blip r:embed="rId28">
                       <a:extLst>
                         <a:ext uri="{28A0092B-C50C-407E-A947-70E740481C1C}">
                           <a14:useLocalDpi xmlns:a14="http://schemas.microsoft.com/office/drawing/2010/main" val="0"/>
@@ -3595,11 +3750,11 @@
       <w:pPr>
         <w:pStyle w:val="Heading3"/>
       </w:pPr>
-      <w:bookmarkStart w:id="20" w:name="_Toc475280850"/>
+      <w:bookmarkStart w:id="21" w:name="_Toc475280850"/>
       <w:r>
         <w:t>Double Iteration</w:t>
       </w:r>
-      <w:bookmarkEnd w:id="20"/>
+      <w:bookmarkEnd w:id="21"/>
     </w:p>
     <w:p>
       <w:pPr>
@@ -3644,7 +3799,7 @@
                     </pic:cNvPicPr>
                   </pic:nvPicPr>
                   <pic:blipFill>
-                    <a:blip r:embed="rId27">
+                    <a:blip r:embed="rId29">
                       <a:extLst>
                         <a:ext uri="{28A0092B-C50C-407E-A947-70E740481C1C}">
                           <a14:useLocalDpi xmlns:a14="http://schemas.microsoft.com/office/drawing/2010/main" val="0"/>
@@ -3688,11 +3843,11 @@
       <w:pPr>
         <w:pStyle w:val="Heading3"/>
       </w:pPr>
-      <w:bookmarkStart w:id="21" w:name="_Toc475280851"/>
+      <w:bookmarkStart w:id="22" w:name="_Toc475280851"/>
       <w:r>
         <w:t>File Chunks</w:t>
       </w:r>
-      <w:bookmarkEnd w:id="21"/>
+      <w:bookmarkEnd w:id="22"/>
     </w:p>
     <w:p>
       <w:pPr>
@@ -3729,7 +3884,7 @@
                     </pic:cNvPicPr>
                   </pic:nvPicPr>
                   <pic:blipFill>
-                    <a:blip r:embed="rId28">
+                    <a:blip r:embed="rId30">
                       <a:extLst>
                         <a:ext uri="{28A0092B-C50C-407E-A947-70E740481C1C}">
                           <a14:useLocalDpi xmlns:a14="http://schemas.microsoft.com/office/drawing/2010/main" val="0"/>
@@ -3763,10 +3918,34 @@
         </w:drawing>
       </w:r>
       <w:r>
-        <w:t>The final bottleneck found in the application was due to how the file was being written to disk. In the given code the image</w:t>
-      </w:r>
-      <w:r>
-        <w:t xml:space="preserve"> is reverse with each row being written at a time rather than the entire file being flushed in one call. It would be much faster just to write the entire image to disk rather than just write each row individual till the full image has been written.</w:t>
+        <w:t>The final bottleneck found in the application was due to how the file was being written to disk. In the given code the</w:t>
+      </w:r>
+      <w:r>
+        <w:t xml:space="preserve"> output</w:t>
+      </w:r>
+      <w:r>
+        <w:t xml:space="preserve"> image</w:t>
+      </w:r>
+      <w:r>
+        <w:t xml:space="preserve"> is</w:t>
+      </w:r>
+      <w:r>
+        <w:t xml:space="preserve"> in</w:t>
+      </w:r>
+      <w:r>
+        <w:t xml:space="preserve"> reverse with each row being written </w:t>
+      </w:r>
+      <w:r>
+        <w:t xml:space="preserve">individually </w:t>
+      </w:r>
+      <w:r>
+        <w:t xml:space="preserve">rather than the entire </w:t>
+      </w:r>
+      <w:r>
+        <w:t>image</w:t>
+      </w:r>
+      <w:r>
+        <w:t xml:space="preserve"> being flushed in one call. It would be much faster just to write the entire image to disk rather than just write each row individual till the full image has been written.</w:t>
       </w:r>
     </w:p>
     <w:p>
@@ -3774,24 +3953,35 @@
         <w:jc w:val="both"/>
       </w:pPr>
       <w:r>
-        <w:t>This however brought about a problem. While the image looked the same if you were to write the entire image at once instead of reversing it, it was not. Doing a simple binary check on the output reveals that the output image is not mirrored horizontally. Thus to ensure the output remains the same while writing the image in one go, the given code will need to be adapted so it calculates the flipped image and write that to disk rather than the normal image then write it to disk flipped on its Y axis.</w:t>
-      </w:r>
-      <w:r>
-        <w:t xml:space="preserve"> By doing so we will remove this small bottleneck and instead of writing rows individually to disk do it all in one go which will certainly be faster.</w:t>
+        <w:t>This however brought about a problem. While the image looked the same if you were to write the entire image at once instead of reversing it, it was not. Doing a simple binary check on the output reveals that the output image is not mirrored horizontally. Thus to ensure the output remains the same while writing the image in one go, the given code will need to be adapted so it calculates the flipped image and write that to disk rather than the normal im</w:t>
+      </w:r>
+      <w:bookmarkStart w:id="23" w:name="_GoBack"/>
+      <w:bookmarkEnd w:id="23"/>
+      <w:r>
+        <w:t>age then write it to disk flipped on its Y axis.</w:t>
+      </w:r>
+      <w:r>
+        <w:t xml:space="preserve"> By doing so we will remove this small bottleneck and instead of writing rows individually to disk do it all in one go which will certainly be faster</w:t>
+      </w:r>
+      <w:r>
+        <w:t xml:space="preserve"> while maintaining an identical output to the original code</w:t>
+      </w:r>
+      <w:r>
+        <w:t>.</w:t>
       </w:r>
     </w:p>
     <w:p>
       <w:pPr>
         <w:pStyle w:val="Heading3"/>
       </w:pPr>
-      <w:bookmarkStart w:id="22" w:name="_Toc475280852"/>
+      <w:bookmarkStart w:id="24" w:name="_Toc475280852"/>
       <w:r>
         <w:t>Action</w:t>
       </w:r>
       <w:r>
         <w:t xml:space="preserve"> Taken</w:t>
       </w:r>
-      <w:bookmarkEnd w:id="22"/>
+      <w:bookmarkEnd w:id="24"/>
     </w:p>
     <w:p>
       <w:pPr>
@@ -3814,18 +4004,18 @@
       <w:pPr>
         <w:pStyle w:val="Heading1"/>
       </w:pPr>
-      <w:bookmarkStart w:id="23" w:name="_Toc475280853"/>
+      <w:bookmarkStart w:id="25" w:name="_Toc475280853"/>
       <w:r>
         <w:lastRenderedPageBreak/>
         <w:t>GPU Implementation</w:t>
       </w:r>
-      <w:bookmarkEnd w:id="23"/>
+      <w:bookmarkEnd w:id="25"/>
     </w:p>
     <w:p>
       <w:pPr>
         <w:pStyle w:val="Heading2"/>
       </w:pPr>
-      <w:bookmarkStart w:id="24" w:name="_Toc475280854"/>
+      <w:bookmarkStart w:id="26" w:name="_Toc475280854"/>
       <w:r>
         <w:t>P</w:t>
       </w:r>
@@ -3838,17 +4028,17 @@
       <w:r>
         <w:t>verview</w:t>
       </w:r>
-      <w:bookmarkEnd w:id="24"/>
+      <w:bookmarkEnd w:id="26"/>
     </w:p>
     <w:p>
       <w:pPr>
         <w:pStyle w:val="Heading3"/>
       </w:pPr>
-      <w:bookmarkStart w:id="25" w:name="_Toc475280855"/>
+      <w:bookmarkStart w:id="27" w:name="_Toc475280855"/>
       <w:r>
         <w:t>Memory</w:t>
       </w:r>
-      <w:bookmarkEnd w:id="25"/>
+      <w:bookmarkEnd w:id="27"/>
     </w:p>
     <w:p>
       <w:pPr>
@@ -3858,15 +4048,15 @@
         <w:t xml:space="preserve">The first part of the port was taking data that would need to be accessed on the device and making it available. This was done just by making the data constant memory. This would yield benefits as constant memory is always cached allowing for fast reads on the device. </w:t>
       </w:r>
     </w:p>
-    <w:bookmarkStart w:id="26" w:name="_MON_1548532103"/>
-    <w:bookmarkEnd w:id="26"/>
+    <w:bookmarkStart w:id="28" w:name="_MON_1548532103"/>
+    <w:bookmarkEnd w:id="28"/>
     <w:p>
       <w:r>
         <w:object w:dxaOrig="9026" w:dyaOrig="1508">
           <v:shape id="_x0000_i1030" type="#_x0000_t75" style="width:451.5pt;height:76pt" o:ole="">
-            <v:imagedata r:id="rId29" o:title=""/>
+            <v:imagedata r:id="rId31" o:title=""/>
           </v:shape>
-          <o:OLEObject Type="Embed" ProgID="Word.OpenDocumentText.12" ShapeID="_x0000_i1030" DrawAspect="Content" ObjectID="_1549026221" r:id="rId30"/>
+          <o:OLEObject Type="Embed" ProgID="Word.OpenDocumentText.12" ShapeID="_x0000_i1030" DrawAspect="Content" ObjectID="_1549031967" r:id="rId32"/>
         </w:object>
       </w:r>
     </w:p>
@@ -3878,15 +4068,15 @@
         <w:t xml:space="preserve">Additionally, global memory is allocated which is used to store the image that will then be written to disk. I use my own little helper class to help manage this for me. But what it does is very simple. It allocates global memory the sets a default value for it. </w:t>
       </w:r>
     </w:p>
-    <w:bookmarkStart w:id="27" w:name="_MON_1548532642"/>
-    <w:bookmarkEnd w:id="27"/>
+    <w:bookmarkStart w:id="29" w:name="_MON_1548532642"/>
+    <w:bookmarkEnd w:id="29"/>
     <w:p>
       <w:r>
         <w:object w:dxaOrig="9026" w:dyaOrig="1285">
           <v:shape id="_x0000_i1031" type="#_x0000_t75" style="width:451.5pt;height:64.5pt" o:ole="">
-            <v:imagedata r:id="rId31" o:title=""/>
+            <v:imagedata r:id="rId33" o:title=""/>
           </v:shape>
-          <o:OLEObject Type="Embed" ProgID="Word.OpenDocumentText.12" ShapeID="_x0000_i1031" DrawAspect="Content" ObjectID="_1549026222" r:id="rId32"/>
+          <o:OLEObject Type="Embed" ProgID="Word.OpenDocumentText.12" ShapeID="_x0000_i1031" DrawAspect="Content" ObjectID="_1549031968" r:id="rId34"/>
         </w:object>
       </w:r>
     </w:p>
@@ -3894,45 +4084,9 @@
       <w:pPr>
         <w:pStyle w:val="Heading3"/>
       </w:pPr>
-      <w:bookmarkStart w:id="28" w:name="_Toc475280856"/>
+      <w:bookmarkStart w:id="30" w:name="_Toc475280856"/>
       <w:r>
         <w:t>Kernel</w:t>
-      </w:r>
-      <w:bookmarkEnd w:id="28"/>
-    </w:p>
-    <w:p>
-      <w:pPr>
-        <w:jc w:val="both"/>
-      </w:pPr>
-      <w:r>
-        <w:t>The key section of the port was to parallelize the operation that calculates the output color so instead of sequentially calculating each pixel they can be done in parallel resulting large performance gains. The kernel is very si</w:t>
-      </w:r>
-      <w:r>
-        <w:t xml:space="preserve">mple </w:t>
-      </w:r>
-      <w:r>
-        <w:t xml:space="preserve">it generates an index for the section of the Mandelbrot set it will work on. </w:t>
-      </w:r>
-    </w:p>
-    <w:bookmarkStart w:id="29" w:name="_MON_1548532363"/>
-    <w:bookmarkEnd w:id="29"/>
-    <w:p>
-      <w:r>
-        <w:object w:dxaOrig="9026" w:dyaOrig="2844">
-          <v:shape id="_x0000_i1032" type="#_x0000_t75" style="width:451.5pt;height:142.5pt" o:ole="">
-            <v:imagedata r:id="rId33" o:title=""/>
-          </v:shape>
-          <o:OLEObject Type="Embed" ProgID="Word.OpenDocumentText.12" ShapeID="_x0000_i1032" DrawAspect="Content" ObjectID="_1549026223" r:id="rId34"/>
-        </w:object>
-      </w:r>
-    </w:p>
-    <w:p>
-      <w:pPr>
-        <w:pStyle w:val="Heading3"/>
-      </w:pPr>
-      <w:bookmarkStart w:id="30" w:name="_Toc475280857"/>
-      <w:r>
-        <w:t>Output</w:t>
       </w:r>
       <w:bookmarkEnd w:id="30"/>
     </w:p>
@@ -3941,32 +4095,68 @@
         <w:jc w:val="both"/>
       </w:pPr>
       <w:r>
-        <w:t>Once the output has been calculated and all value written to the global memory allocated we just move the device memory back into host memory so it can be written to disk. Once it has I just flush the memory to disk without reversing the data as the ke</w:t>
-      </w:r>
-      <w:r>
-        <w:t>r</w:t>
-      </w:r>
-      <w:r>
-        <w:t>nel generates the image in reverse order so there is no need to write it in reverse order.</w:t>
+        <w:t>The key section of the port was to parallelize the operation that calculates the output color so instead of sequentially calculating each pixel they can be done in parallel resulting large performance gains. The kernel is very si</w:t>
+      </w:r>
+      <w:r>
+        <w:t xml:space="preserve">mple </w:t>
+      </w:r>
+      <w:r>
+        <w:t xml:space="preserve">it generates an index for the section of the Mandelbrot set it will work on. </w:t>
       </w:r>
     </w:p>
-    <w:bookmarkStart w:id="31" w:name="_MON_1548532784"/>
+    <w:bookmarkStart w:id="31" w:name="_MON_1548532363"/>
     <w:bookmarkEnd w:id="31"/>
     <w:p>
       <w:r>
-        <w:object w:dxaOrig="9026" w:dyaOrig="2343">
-          <v:shape id="_x0000_i1033" type="#_x0000_t75" style="width:451.5pt;height:117pt" o:ole="">
+        <w:object w:dxaOrig="9026" w:dyaOrig="2844">
+          <v:shape id="_x0000_i1032" type="#_x0000_t75" style="width:451.5pt;height:142.5pt" o:ole="">
             <v:imagedata r:id="rId35" o:title=""/>
           </v:shape>
-          <o:OLEObject Type="Embed" ProgID="Word.OpenDocumentText.12" ShapeID="_x0000_i1033" DrawAspect="Content" ObjectID="_1549026224" r:id="rId36"/>
+          <o:OLEObject Type="Embed" ProgID="Word.OpenDocumentText.12" ShapeID="_x0000_i1032" DrawAspect="Content" ObjectID="_1549031969" r:id="rId36"/>
         </w:object>
       </w:r>
+    </w:p>
+    <w:p>
+      <w:pPr>
+        <w:pStyle w:val="Heading3"/>
+      </w:pPr>
+      <w:bookmarkStart w:id="32" w:name="_Toc475280857"/>
+      <w:r>
+        <w:t>Output</w:t>
+      </w:r>
+      <w:bookmarkEnd w:id="32"/>
     </w:p>
     <w:p>
       <w:pPr>
         <w:jc w:val="both"/>
       </w:pPr>
       <w:r>
+        <w:t>Once the output has been calculated and all value written to the global memory allocated we just move the device memory back into host memory so it can be written to disk. Once it has I just flush the memory to disk without reversing the data as the ke</w:t>
+      </w:r>
+      <w:r>
+        <w:t>r</w:t>
+      </w:r>
+      <w:r>
+        <w:t>nel generates the image in reverse order so there is no need to write it in reverse order.</w:t>
+      </w:r>
+    </w:p>
+    <w:bookmarkStart w:id="33" w:name="_MON_1548532784"/>
+    <w:bookmarkEnd w:id="33"/>
+    <w:p>
+      <w:r>
+        <w:object w:dxaOrig="9026" w:dyaOrig="2343">
+          <v:shape id="_x0000_i1033" type="#_x0000_t75" style="width:451.5pt;height:117pt" o:ole="">
+            <v:imagedata r:id="rId37" o:title=""/>
+          </v:shape>
+          <o:OLEObject Type="Embed" ProgID="Word.OpenDocumentText.12" ShapeID="_x0000_i1033" DrawAspect="Content" ObjectID="_1549031970" r:id="rId38"/>
+        </w:object>
+      </w:r>
+    </w:p>
+    <w:p>
+      <w:pPr>
+        <w:jc w:val="both"/>
+      </w:pPr>
+      <w:r>
         <w:t>With all these components in place I had I CUDA program that would produce the image that was required. However, this implementation was very basic and further optimizations were made to ensure the code was as performant as possible before comparing it to the given CPU only code.</w:t>
       </w:r>
     </w:p>
@@ -3974,52 +4164,22 @@
       <w:pPr>
         <w:pStyle w:val="Heading2"/>
       </w:pPr>
-      <w:bookmarkStart w:id="32" w:name="_Toc475280858"/>
+      <w:bookmarkStart w:id="34" w:name="_Toc475280858"/>
       <w:r>
         <w:t>O</w:t>
       </w:r>
       <w:r>
         <w:t>ptimisations</w:t>
       </w:r>
-      <w:bookmarkEnd w:id="32"/>
+      <w:bookmarkEnd w:id="34"/>
     </w:p>
     <w:p>
       <w:pPr>
         <w:pStyle w:val="Heading3"/>
       </w:pPr>
-      <w:bookmarkStart w:id="33" w:name="_Toc475280859"/>
+      <w:bookmarkStart w:id="35" w:name="_Toc475280859"/>
       <w:r>
         <w:t>Kernel Launch</w:t>
-      </w:r>
-      <w:bookmarkEnd w:id="33"/>
-    </w:p>
-    <w:p>
-      <w:pPr>
-        <w:jc w:val="both"/>
-      </w:pPr>
-      <w:r>
-        <w:t>In my first implementation kernels were one dimension meaning larger image sizes could not be generated as it breached the max block or grid size. To overcome this issue launching the kernel was rewritten to do a two dimensional launch allowing the program to generate larger image sizes. Additionally, I used to CUDA Occupancy API to get an estimate for the grid and block size parameters for the given kernel. One shortfall of this API is that it is designed for one dimension workloads so I had to write some additional code that converted this estimation so it could be used in a two-dimension kernel launch.</w:t>
-      </w:r>
-    </w:p>
-    <w:bookmarkStart w:id="34" w:name="_MON_1548533464"/>
-    <w:bookmarkEnd w:id="34"/>
-    <w:p>
-      <w:r>
-        <w:object w:dxaOrig="10466" w:dyaOrig="3730">
-          <v:shape id="_x0000_i1034" type="#_x0000_t75" style="width:523.5pt;height:186.5pt" o:ole="">
-            <v:imagedata r:id="rId37" o:title=""/>
-          </v:shape>
-          <o:OLEObject Type="Embed" ProgID="Word.OpenDocumentText.12" ShapeID="_x0000_i1034" DrawAspect="Content" ObjectID="_1549026225" r:id="rId38"/>
-        </w:object>
-      </w:r>
-    </w:p>
-    <w:p>
-      <w:pPr>
-        <w:pStyle w:val="Heading3"/>
-      </w:pPr>
-      <w:bookmarkStart w:id="35" w:name="_Toc475280860"/>
-      <w:r>
-        <w:t>Early Exit</w:t>
       </w:r>
       <w:bookmarkEnd w:id="35"/>
     </w:p>
@@ -4028,21 +4188,18 @@
         <w:jc w:val="both"/>
       </w:pPr>
       <w:r>
-        <w:t xml:space="preserve">In the first </w:t>
-      </w:r>
-      <w:r>
-        <w:t>implementation in all cases the kernel would never exit early and continue to the end of the function. To stop this happening the if statements were reworked to return immediately if they were met.</w:t>
+        <w:t>In my first implementation kernels were one dimension meaning larger image sizes could not be generated as it breached the max block or grid size. To overcome this issue launching the kernel was rewritten to do a two dimensional launch allowing the program to generate larger image sizes. Additionally, I used to CUDA Occupancy API to get an estimate for the grid and block size parameters for the given kernel. One shortfall of this API is that it is designed for one dimension workloads so I had to write some additional code that converted this estimation so it could be used in a two-dimension kernel launch.</w:t>
       </w:r>
     </w:p>
-    <w:bookmarkStart w:id="36" w:name="_MON_1548533776"/>
+    <w:bookmarkStart w:id="36" w:name="_MON_1548533464"/>
     <w:bookmarkEnd w:id="36"/>
     <w:p>
       <w:r>
-        <w:object w:dxaOrig="9026" w:dyaOrig="2180">
-          <v:shape id="_x0000_i1035" type="#_x0000_t75" style="width:451.5pt;height:109pt" o:ole="">
+        <w:object w:dxaOrig="10466" w:dyaOrig="3730">
+          <v:shape id="_x0000_i1034" type="#_x0000_t75" style="width:523.5pt;height:186.5pt" o:ole="">
             <v:imagedata r:id="rId39" o:title=""/>
           </v:shape>
-          <o:OLEObject Type="Embed" ProgID="Word.OpenDocumentText.12" ShapeID="_x0000_i1035" DrawAspect="Content" ObjectID="_1549026226" r:id="rId40"/>
+          <o:OLEObject Type="Embed" ProgID="Word.OpenDocumentText.12" ShapeID="_x0000_i1034" DrawAspect="Content" ObjectID="_1549031971" r:id="rId40"/>
         </w:object>
       </w:r>
     </w:p>
@@ -4050,12 +4207,45 @@
       <w:pPr>
         <w:pStyle w:val="Heading3"/>
       </w:pPr>
-      <w:bookmarkStart w:id="37" w:name="_Toc475280861"/>
+      <w:bookmarkStart w:id="37" w:name="_Toc475280860"/>
+      <w:r>
+        <w:t>Early Exit</w:t>
+      </w:r>
+      <w:bookmarkEnd w:id="37"/>
+    </w:p>
+    <w:p>
+      <w:pPr>
+        <w:jc w:val="both"/>
+      </w:pPr>
+      <w:r>
+        <w:t xml:space="preserve">In the first </w:t>
+      </w:r>
+      <w:r>
+        <w:t>implementation in all cases the kernel would never exit early and continue to the end of the function. To stop this happening the if statements were reworked to return immediately if they were met.</w:t>
+      </w:r>
+    </w:p>
+    <w:bookmarkStart w:id="38" w:name="_MON_1548533776"/>
+    <w:bookmarkEnd w:id="38"/>
+    <w:p>
+      <w:r>
+        <w:object w:dxaOrig="9026" w:dyaOrig="2180">
+          <v:shape id="_x0000_i1035" type="#_x0000_t75" style="width:451.5pt;height:109pt" o:ole="">
+            <v:imagedata r:id="rId41" o:title=""/>
+          </v:shape>
+          <o:OLEObject Type="Embed" ProgID="Word.OpenDocumentText.12" ShapeID="_x0000_i1035" DrawAspect="Content" ObjectID="_1549031972" r:id="rId42"/>
+        </w:object>
+      </w:r>
+    </w:p>
+    <w:p>
+      <w:pPr>
+        <w:pStyle w:val="Heading3"/>
+      </w:pPr>
+      <w:bookmarkStart w:id="39" w:name="_Toc475280861"/>
       <w:r>
         <w:lastRenderedPageBreak/>
         <w:t>Flags</w:t>
       </w:r>
-      <w:bookmarkEnd w:id="37"/>
+      <w:bookmarkEnd w:id="39"/>
     </w:p>
     <w:p>
       <w:pPr>
@@ -4068,31 +4258,61 @@
         <w:t>I also looked at any additional flags that could be set for an increase in performance.</w:t>
       </w:r>
       <w:r>
-        <w:t xml:space="preserve"> –use_fast_math was used however to keep the output the same</w:t>
-      </w:r>
-      <w:r>
-        <w:t xml:space="preserve"> --fmad=false</w:t>
-      </w:r>
-      <w:r>
-        <w:t>. This was because this optimization resulted in less accurate results as this optimization estimates the operation rather than performing it completely leading to slight differences. As I wanted an identical output this had to be turned off however the other flags enabled by -use_fast_math was left on. Additionally, I upgraded the compute version and architecture to ensure there were no limits on thread and block size on my modern graphics card.</w:t>
+        <w:t xml:space="preserve"> –</w:t>
+      </w:r>
+      <w:proofErr w:type="spellStart"/>
+      <w:r>
+        <w:t>use_fast_math</w:t>
+      </w:r>
+      <w:proofErr w:type="spellEnd"/>
+      <w:r>
+        <w:t xml:space="preserve"> was used however to keep the output the same</w:t>
+      </w:r>
+      <w:r>
+        <w:t xml:space="preserve"> --</w:t>
+      </w:r>
+      <w:proofErr w:type="spellStart"/>
+      <w:r>
+        <w:t>fmad</w:t>
+      </w:r>
+      <w:proofErr w:type="spellEnd"/>
+      <w:r>
+        <w:t>=false</w:t>
+      </w:r>
+      <w:r>
+        <w:t>. This was because this optimization resulted in less accurate results as this optimization estimates the operation rather than performing it completely leading to slight differences. As I wanted an identical output this had to be turned off however the other flags enabled by -</w:t>
+      </w:r>
+      <w:proofErr w:type="spellStart"/>
+      <w:r>
+        <w:t>use_fast_math</w:t>
+      </w:r>
+      <w:proofErr w:type="spellEnd"/>
+      <w:r>
+        <w:t xml:space="preserve"> was left on. Additionally, I upgraded the compute version and architecture to ensure there were no limits on thread and block size on my modern graphics card.</w:t>
       </w:r>
     </w:p>
     <w:p>
       <w:pPr>
         <w:pStyle w:val="Heading2"/>
       </w:pPr>
-      <w:bookmarkStart w:id="38" w:name="_Toc475280862"/>
+      <w:bookmarkStart w:id="40" w:name="_Toc475280862"/>
       <w:r>
         <w:t>T</w:t>
       </w:r>
       <w:r>
         <w:t>imings</w:t>
       </w:r>
-      <w:bookmarkEnd w:id="38"/>
+      <w:bookmarkEnd w:id="40"/>
     </w:p>
     <w:p>
       <w:r>
-        <w:t>The following optimisations resulted in a significant speed up as can be seen in the below table.</w:t>
+        <w:t xml:space="preserve">The following </w:t>
+      </w:r>
+      <w:r>
+        <w:t>optimizations</w:t>
+      </w:r>
+      <w:r>
+        <w:t xml:space="preserve"> resulted in a significant speed up as can be seen in the below table.</w:t>
       </w:r>
     </w:p>
     <w:p>
@@ -4109,7 +4329,7 @@
             <wp:cNvGraphicFramePr/>
             <a:graphic xmlns:a="http://schemas.openxmlformats.org/drawingml/2006/main">
               <a:graphicData uri="http://schemas.openxmlformats.org/drawingml/2006/chart">
-                <c:chart xmlns:c="http://schemas.openxmlformats.org/drawingml/2006/chart" xmlns:r="http://schemas.openxmlformats.org/officeDocument/2006/relationships" r:id="rId41"/>
+                <c:chart xmlns:c="http://schemas.openxmlformats.org/drawingml/2006/chart" xmlns:r="http://schemas.openxmlformats.org/officeDocument/2006/relationships" r:id="rId43"/>
               </a:graphicData>
             </a:graphic>
           </wp:inline>
@@ -4130,18 +4350,18 @@
       <w:pPr>
         <w:pStyle w:val="Heading1"/>
       </w:pPr>
-      <w:bookmarkStart w:id="39" w:name="_Toc475280863"/>
+      <w:bookmarkStart w:id="41" w:name="_Toc475280863"/>
       <w:r>
         <w:lastRenderedPageBreak/>
         <w:t>Project Results</w:t>
       </w:r>
-      <w:bookmarkEnd w:id="39"/>
+      <w:bookmarkEnd w:id="41"/>
     </w:p>
     <w:p>
       <w:pPr>
         <w:pStyle w:val="Heading2"/>
       </w:pPr>
-      <w:bookmarkStart w:id="40" w:name="_Toc475280864"/>
+      <w:bookmarkStart w:id="42" w:name="_Toc475280864"/>
       <w:r>
         <w:rPr>
           <w:noProof/>
@@ -4173,7 +4393,7 @@
                     </pic:cNvPicPr>
                   </pic:nvPicPr>
                   <pic:blipFill>
-                    <a:blip r:embed="rId42">
+                    <a:blip r:embed="rId44">
                       <a:extLst>
                         <a:ext uri="{28A0092B-C50C-407E-A947-70E740481C1C}">
                           <a14:useLocalDpi xmlns:a14="http://schemas.microsoft.com/office/drawing/2010/main" val="0"/>
@@ -4210,7 +4430,7 @@
       <w:r>
         <w:t>esting</w:t>
       </w:r>
-      <w:bookmarkEnd w:id="40"/>
+      <w:bookmarkEnd w:id="42"/>
     </w:p>
     <w:p>
       <w:pPr>
@@ -4255,7 +4475,7 @@
                     </pic:cNvPicPr>
                   </pic:nvPicPr>
                   <pic:blipFill>
-                    <a:blip r:embed="rId43">
+                    <a:blip r:embed="rId45">
                       <a:extLst>
                         <a:ext uri="{28A0092B-C50C-407E-A947-70E740481C1C}">
                           <a14:useLocalDpi xmlns:a14="http://schemas.microsoft.com/office/drawing/2010/main" val="0"/>
@@ -4367,14 +4587,14 @@
       <w:pPr>
         <w:pStyle w:val="Heading2"/>
       </w:pPr>
-      <w:bookmarkStart w:id="41" w:name="_Toc475280865"/>
+      <w:bookmarkStart w:id="43" w:name="_Toc475280865"/>
       <w:r>
         <w:t>C</w:t>
       </w:r>
       <w:r>
         <w:t>omparison</w:t>
       </w:r>
-      <w:bookmarkEnd w:id="41"/>
+      <w:bookmarkEnd w:id="43"/>
     </w:p>
     <w:p>
       <w:pPr>
@@ -4470,8 +4690,8 @@
       <w:r>
         <w:t>.</w:t>
       </w:r>
-      <w:bookmarkStart w:id="42" w:name="_Toc474839090"/>
-      <w:bookmarkStart w:id="43" w:name="_Toc475274759"/>
+      <w:bookmarkStart w:id="44" w:name="_Toc474839090"/>
+      <w:bookmarkStart w:id="45" w:name="_Toc475274759"/>
       <w:r>
         <w:t xml:space="preserve"> </w:t>
       </w:r>
@@ -4490,25 +4710,25 @@
             <wp:cNvGraphicFramePr/>
             <a:graphic xmlns:a="http://schemas.openxmlformats.org/drawingml/2006/main">
               <a:graphicData uri="http://schemas.openxmlformats.org/drawingml/2006/chart">
-                <c:chart xmlns:c="http://schemas.openxmlformats.org/drawingml/2006/chart" xmlns:r="http://schemas.openxmlformats.org/officeDocument/2006/relationships" r:id="rId44"/>
+                <c:chart xmlns:c="http://schemas.openxmlformats.org/drawingml/2006/chart" xmlns:r="http://schemas.openxmlformats.org/officeDocument/2006/relationships" r:id="rId46"/>
               </a:graphicData>
             </a:graphic>
           </wp:inline>
         </w:drawing>
       </w:r>
-      <w:bookmarkEnd w:id="42"/>
-      <w:bookmarkEnd w:id="43"/>
+      <w:bookmarkEnd w:id="44"/>
+      <w:bookmarkEnd w:id="45"/>
     </w:p>
     <w:p>
       <w:pPr>
         <w:pStyle w:val="Heading2"/>
       </w:pPr>
-      <w:bookmarkStart w:id="44" w:name="_Toc475280866"/>
+      <w:bookmarkStart w:id="46" w:name="_Toc475280866"/>
       <w:r>
         <w:lastRenderedPageBreak/>
         <w:t>Disadvantages</w:t>
       </w:r>
-      <w:bookmarkEnd w:id="44"/>
+      <w:bookmarkEnd w:id="46"/>
     </w:p>
     <w:p>
       <w:pPr>
@@ -4543,14 +4763,14 @@
       <w:pPr>
         <w:pStyle w:val="Heading2"/>
       </w:pPr>
-      <w:bookmarkStart w:id="45" w:name="_Toc475280867"/>
+      <w:bookmarkStart w:id="47" w:name="_Toc475280867"/>
       <w:r>
         <w:t>C</w:t>
       </w:r>
       <w:r>
         <w:t>onclusion</w:t>
       </w:r>
-      <w:bookmarkEnd w:id="45"/>
+      <w:bookmarkEnd w:id="47"/>
     </w:p>
     <w:p>
       <w:pPr>
@@ -4619,15 +4839,13 @@
       <w:r>
         <w:t xml:space="preserve">I </w:t>
       </w:r>
-      <w:bookmarkStart w:id="46" w:name="_GoBack"/>
-      <w:bookmarkEnd w:id="46"/>
       <w:r>
         <w:t>set out in the introduction.</w:t>
       </w:r>
     </w:p>
     <w:p/>
     <w:sectPr>
-      <w:footerReference w:type="default" r:id="rId45"/>
+      <w:footerReference w:type="default" r:id="rId47"/>
       <w:pgSz w:w="12240" w:h="15840"/>
       <w:pgMar w:top="720" w:right="720" w:bottom="720" w:left="720" w:header="720" w:footer="720" w:gutter="0"/>
       <w:pgNumType w:start="0"/>
@@ -6201,9 +6419,9 @@
                     <a:lumOff val="35000"/>
                   </a:schemeClr>
                 </a:solidFill>
-                <a:latin typeface="Calibri" panose="020F0502020204030204" pitchFamily="34" charset="0"/>
+                <a:latin typeface="+mj-lt"/>
                 <a:ea typeface="+mj-ea"/>
-                <a:cs typeface="Calibri" panose="020F0502020204030204" pitchFamily="34" charset="0"/>
+                <a:cs typeface="+mj-cs"/>
               </a:defRPr>
             </a:pPr>
             <a:r>
@@ -6233,9 +6451,9 @@
                   <a:lumOff val="35000"/>
                 </a:schemeClr>
               </a:solidFill>
-              <a:latin typeface="Calibri" panose="020F0502020204030204" pitchFamily="34" charset="0"/>
+              <a:latin typeface="+mj-lt"/>
               <a:ea typeface="+mj-ea"/>
-              <a:cs typeface="Calibri" panose="020F0502020204030204" pitchFamily="34" charset="0"/>
+              <a:cs typeface="+mj-cs"/>
             </a:defRPr>
           </a:pPr>
           <a:endParaRPr lang="en-US"/>
@@ -6590,9 +6808,9 @@
                         <a:lumOff val="35000"/>
                       </a:schemeClr>
                     </a:solidFill>
-                    <a:latin typeface="Calibri" panose="020F0502020204030204" pitchFamily="34" charset="0"/>
+                    <a:latin typeface="+mn-lt"/>
                     <a:ea typeface="+mn-ea"/>
-                    <a:cs typeface="Calibri" panose="020F0502020204030204" pitchFamily="34" charset="0"/>
+                    <a:cs typeface="+mn-cs"/>
                   </a:defRPr>
                 </a:pPr>
                 <a:r>
@@ -6630,9 +6848,9 @@
                       <a:lumOff val="35000"/>
                     </a:schemeClr>
                   </a:solidFill>
-                  <a:latin typeface="Calibri" panose="020F0502020204030204" pitchFamily="34" charset="0"/>
+                  <a:latin typeface="+mn-lt"/>
                   <a:ea typeface="+mn-ea"/>
-                  <a:cs typeface="Calibri" panose="020F0502020204030204" pitchFamily="34" charset="0"/>
+                  <a:cs typeface="+mn-cs"/>
                 </a:defRPr>
               </a:pPr>
               <a:endParaRPr lang="en-US"/>
@@ -6668,9 +6886,9 @@
                     <a:lumOff val="35000"/>
                   </a:schemeClr>
                 </a:solidFill>
-                <a:latin typeface="Calibri" panose="020F0502020204030204" pitchFamily="34" charset="0"/>
+                <a:latin typeface="+mn-lt"/>
                 <a:ea typeface="+mn-ea"/>
-                <a:cs typeface="Calibri" panose="020F0502020204030204" pitchFamily="34" charset="0"/>
+                <a:cs typeface="+mn-cs"/>
               </a:defRPr>
             </a:pPr>
             <a:endParaRPr lang="en-US"/>
@@ -6732,9 +6950,9 @@
                         <a:lumOff val="35000"/>
                       </a:schemeClr>
                     </a:solidFill>
-                    <a:latin typeface="Calibri" panose="020F0502020204030204" pitchFamily="34" charset="0"/>
+                    <a:latin typeface="+mn-lt"/>
                     <a:ea typeface="+mn-ea"/>
-                    <a:cs typeface="Calibri" panose="020F0502020204030204" pitchFamily="34" charset="0"/>
+                    <a:cs typeface="+mn-cs"/>
                   </a:defRPr>
                 </a:pPr>
                 <a:r>
@@ -6764,9 +6982,9 @@
                       <a:lumOff val="35000"/>
                     </a:schemeClr>
                   </a:solidFill>
-                  <a:latin typeface="Calibri" panose="020F0502020204030204" pitchFamily="34" charset="0"/>
+                  <a:latin typeface="+mn-lt"/>
                   <a:ea typeface="+mn-ea"/>
-                  <a:cs typeface="Calibri" panose="020F0502020204030204" pitchFamily="34" charset="0"/>
+                  <a:cs typeface="+mn-cs"/>
                 </a:defRPr>
               </a:pPr>
               <a:endParaRPr lang="en-US"/>
@@ -6796,9 +7014,9 @@
                     <a:lumOff val="35000"/>
                   </a:schemeClr>
                 </a:solidFill>
-                <a:latin typeface="Calibri" panose="020F0502020204030204" pitchFamily="34" charset="0"/>
+                <a:latin typeface="+mn-lt"/>
                 <a:ea typeface="+mn-ea"/>
-                <a:cs typeface="Calibri" panose="020F0502020204030204" pitchFamily="34" charset="0"/>
+                <a:cs typeface="+mn-cs"/>
               </a:defRPr>
             </a:pPr>
             <a:endParaRPr lang="en-US"/>
@@ -6838,9 +7056,9 @@
                   <a:lumOff val="35000"/>
                 </a:schemeClr>
               </a:solidFill>
-              <a:latin typeface="Calibri" panose="020F0502020204030204" pitchFamily="34" charset="0"/>
+              <a:latin typeface="+mn-lt"/>
               <a:ea typeface="+mn-ea"/>
-              <a:cs typeface="Calibri" panose="020F0502020204030204" pitchFamily="34" charset="0"/>
+              <a:cs typeface="+mn-cs"/>
             </a:defRPr>
           </a:pPr>
           <a:endParaRPr lang="en-US"/>
@@ -6871,10 +7089,7 @@
     <a:lstStyle/>
     <a:p>
       <a:pPr>
-        <a:defRPr>
-          <a:latin typeface="Calibri" panose="020F0502020204030204" pitchFamily="34" charset="0"/>
-          <a:cs typeface="Calibri" panose="020F0502020204030204" pitchFamily="34" charset="0"/>
-        </a:defRPr>
+        <a:defRPr/>
       </a:pPr>
       <a:endParaRPr lang="en-US"/>
     </a:p>
@@ -6906,27 +7121,22 @@
           <a:lstStyle/>
           <a:p>
             <a:pPr>
-              <a:defRPr sz="1400" b="0" i="0" u="none" strike="noStrike" kern="1200" spc="0" baseline="0">
+              <a:defRPr sz="1600" b="1" i="0" u="none" strike="noStrike" kern="1200" cap="none" spc="0" normalizeH="0" baseline="0">
                 <a:solidFill>
-                  <a:schemeClr val="tx1">
-                    <a:lumMod val="65000"/>
-                    <a:lumOff val="35000"/>
+                  <a:schemeClr val="dk1">
+                    <a:lumMod val="50000"/>
+                    <a:lumOff val="50000"/>
                   </a:schemeClr>
                 </a:solidFill>
-                <a:latin typeface="+mn-lt"/>
-                <a:ea typeface="+mn-ea"/>
-                <a:cs typeface="+mn-cs"/>
+                <a:latin typeface="+mj-lt"/>
+                <a:ea typeface="+mj-ea"/>
+                <a:cs typeface="+mj-cs"/>
               </a:defRPr>
             </a:pPr>
             <a:r>
               <a:rPr lang="en-GB"/>
-              <a:t>Optimised</a:t>
+              <a:t>Optimised vs Non Optimised</a:t>
             </a:r>
-            <a:r>
-              <a:rPr lang="en-GB" baseline="0"/>
-              <a:t> vs Non Optimised</a:t>
-            </a:r>
-            <a:endParaRPr lang="en-GB"/>
           </a:p>
         </c:rich>
       </c:tx>
@@ -6943,16 +7153,16 @@
         <a:lstStyle/>
         <a:p>
           <a:pPr>
-            <a:defRPr sz="1400" b="0" i="0" u="none" strike="noStrike" kern="1200" spc="0" baseline="0">
+            <a:defRPr sz="1600" b="1" i="0" u="none" strike="noStrike" kern="1200" cap="none" spc="0" normalizeH="0" baseline="0">
               <a:solidFill>
-                <a:schemeClr val="tx1">
-                  <a:lumMod val="65000"/>
-                  <a:lumOff val="35000"/>
+                <a:schemeClr val="dk1">
+                  <a:lumMod val="50000"/>
+                  <a:lumOff val="50000"/>
                 </a:schemeClr>
               </a:solidFill>
-              <a:latin typeface="+mn-lt"/>
-              <a:ea typeface="+mn-ea"/>
-              <a:cs typeface="+mn-cs"/>
+              <a:latin typeface="+mj-lt"/>
+              <a:ea typeface="+mj-ea"/>
+              <a:cs typeface="+mj-cs"/>
             </a:defRPr>
           </a:pPr>
           <a:endParaRPr lang="en-US"/>
@@ -7007,7 +7217,7 @@
                 <a:pPr>
                   <a:defRPr sz="900" b="0" i="0" u="none" strike="noStrike" kern="1200" baseline="0">
                     <a:solidFill>
-                      <a:schemeClr val="tx1">
+                      <a:schemeClr val="dk1">
                         <a:lumMod val="75000"/>
                         <a:lumOff val="25000"/>
                       </a:schemeClr>
@@ -7035,7 +7245,7 @@
                   <c:spPr>
                     <a:ln w="9525" cap="flat" cmpd="sng" algn="ctr">
                       <a:solidFill>
-                        <a:schemeClr val="tx1">
+                        <a:schemeClr val="dk1">
                           <a:lumMod val="35000"/>
                           <a:lumOff val="65000"/>
                         </a:schemeClr>
@@ -7136,7 +7346,7 @@
                 <a:pPr>
                   <a:defRPr sz="900" b="0" i="0" u="none" strike="noStrike" kern="1200" baseline="0">
                     <a:solidFill>
-                      <a:schemeClr val="tx1">
+                      <a:schemeClr val="dk1">
                         <a:lumMod val="75000"/>
                         <a:lumOff val="25000"/>
                       </a:schemeClr>
@@ -7164,7 +7374,7 @@
                   <c:spPr>
                     <a:ln w="9525" cap="flat" cmpd="sng" algn="ctr">
                       <a:solidFill>
-                        <a:schemeClr val="tx1">
+                        <a:schemeClr val="dk1">
                           <a:lumMod val="35000"/>
                           <a:lumOff val="65000"/>
                         </a:schemeClr>
@@ -7233,8 +7443,8 @@
           <c:showPercent val="0"/>
           <c:showBubbleSize val="0"/>
         </c:dLbls>
-        <c:gapWidth val="219"/>
-        <c:overlap val="-27"/>
+        <c:gapWidth val="267"/>
+        <c:overlap val="-43"/>
         <c:axId val="427582336"/>
         <c:axId val="427582664"/>
       </c:barChart>
@@ -7245,7 +7455,46 @@
         </c:scaling>
         <c:delete val="0"/>
         <c:axPos val="b"/>
+        <c:majorGridlines>
+          <c:spPr>
+            <a:ln w="9525" cap="flat" cmpd="sng" algn="ctr">
+              <a:solidFill>
+                <a:schemeClr val="dk1">
+                  <a:lumMod val="15000"/>
+                  <a:lumOff val="85000"/>
+                </a:schemeClr>
+              </a:solidFill>
+              <a:round/>
+            </a:ln>
+            <a:effectLst/>
+          </c:spPr>
+        </c:majorGridlines>
         <c:title>
+          <c:tx>
+            <c:rich>
+              <a:bodyPr rot="0" spcFirstLastPara="1" vertOverflow="ellipsis" vert="horz" wrap="square" anchor="ctr" anchorCtr="1"/>
+              <a:lstStyle/>
+              <a:p>
+                <a:pPr>
+                  <a:defRPr sz="900" b="1" i="0" u="none" strike="noStrike" kern="1200" baseline="0">
+                    <a:solidFill>
+                      <a:schemeClr val="dk1">
+                        <a:lumMod val="65000"/>
+                        <a:lumOff val="35000"/>
+                      </a:schemeClr>
+                    </a:solidFill>
+                    <a:latin typeface="+mn-lt"/>
+                    <a:ea typeface="+mn-ea"/>
+                    <a:cs typeface="+mn-cs"/>
+                  </a:defRPr>
+                </a:pPr>
+                <a:r>
+                  <a:rPr lang="en-GB"/>
+                  <a:t>Image Size</a:t>
+                </a:r>
+              </a:p>
+            </c:rich>
+          </c:tx>
           <c:overlay val="0"/>
           <c:spPr>
             <a:noFill/>
@@ -7259,9 +7508,9 @@
             <a:lstStyle/>
             <a:p>
               <a:pPr>
-                <a:defRPr sz="1000" b="0" i="0" u="none" strike="noStrike" kern="1200" baseline="0">
+                <a:defRPr sz="900" b="1" i="0" u="none" strike="noStrike" kern="1200" baseline="0">
                   <a:solidFill>
-                    <a:schemeClr val="tx1">
+                    <a:schemeClr val="dk1">
                       <a:lumMod val="65000"/>
                       <a:lumOff val="35000"/>
                     </a:schemeClr>
@@ -7283,7 +7532,7 @@
           <a:noFill/>
           <a:ln w="9525" cap="flat" cmpd="sng" algn="ctr">
             <a:solidFill>
-              <a:schemeClr val="tx1">
+              <a:schemeClr val="dk1">
                 <a:lumMod val="15000"/>
                 <a:lumOff val="85000"/>
               </a:schemeClr>
@@ -7297,9 +7546,9 @@
           <a:lstStyle/>
           <a:p>
             <a:pPr>
-              <a:defRPr sz="900" b="0" i="0" u="none" strike="noStrike" kern="1200" baseline="0">
+              <a:defRPr sz="900" b="0" i="0" u="none" strike="noStrike" kern="1200" cap="none" spc="0" normalizeH="0" baseline="0">
                 <a:solidFill>
-                  <a:schemeClr val="tx1">
+                  <a:schemeClr val="dk1">
                     <a:lumMod val="65000"/>
                     <a:lumOff val="35000"/>
                   </a:schemeClr>
@@ -7330,7 +7579,7 @@
           <c:spPr>
             <a:ln w="9525" cap="flat" cmpd="sng" algn="ctr">
               <a:solidFill>
-                <a:schemeClr val="tx1">
+                <a:schemeClr val="dk1">
                   <a:lumMod val="15000"/>
                   <a:lumOff val="85000"/>
                 </a:schemeClr>
@@ -7341,6 +7590,31 @@
           </c:spPr>
         </c:majorGridlines>
         <c:title>
+          <c:tx>
+            <c:rich>
+              <a:bodyPr rot="-5400000" spcFirstLastPara="1" vertOverflow="ellipsis" vert="horz" wrap="square" anchor="ctr" anchorCtr="1"/>
+              <a:lstStyle/>
+              <a:p>
+                <a:pPr>
+                  <a:defRPr sz="900" b="1" i="0" u="none" strike="noStrike" kern="1200" baseline="0">
+                    <a:solidFill>
+                      <a:schemeClr val="dk1">
+                        <a:lumMod val="65000"/>
+                        <a:lumOff val="35000"/>
+                      </a:schemeClr>
+                    </a:solidFill>
+                    <a:latin typeface="+mn-lt"/>
+                    <a:ea typeface="+mn-ea"/>
+                    <a:cs typeface="+mn-cs"/>
+                  </a:defRPr>
+                </a:pPr>
+                <a:r>
+                  <a:rPr lang="en-GB"/>
+                  <a:t>Time Taken (ms)</a:t>
+                </a:r>
+              </a:p>
+            </c:rich>
+          </c:tx>
           <c:overlay val="0"/>
           <c:spPr>
             <a:noFill/>
@@ -7354,9 +7628,9 @@
             <a:lstStyle/>
             <a:p>
               <a:pPr>
-                <a:defRPr sz="1000" b="0" i="0" u="none" strike="noStrike" kern="1200" baseline="0">
+                <a:defRPr sz="900" b="1" i="0" u="none" strike="noStrike" kern="1200" baseline="0">
                   <a:solidFill>
-                    <a:schemeClr val="tx1">
+                    <a:schemeClr val="dk1">
                       <a:lumMod val="65000"/>
                       <a:lumOff val="35000"/>
                     </a:schemeClr>
@@ -7388,7 +7662,7 @@
             <a:pPr>
               <a:defRPr sz="900" b="0" i="0" u="none" strike="noStrike" kern="1200" baseline="0">
                 <a:solidFill>
-                  <a:schemeClr val="tx1">
+                  <a:schemeClr val="dk1">
                     <a:lumMod val="65000"/>
                     <a:lumOff val="35000"/>
                   </a:schemeClr>
@@ -7406,7 +7680,17 @@
         <c:crossBetween val="between"/>
       </c:valAx>
       <c:spPr>
-        <a:noFill/>
+        <a:pattFill prst="ltDnDiag">
+          <a:fgClr>
+            <a:schemeClr val="dk1">
+              <a:lumMod val="15000"/>
+              <a:lumOff val="85000"/>
+            </a:schemeClr>
+          </a:fgClr>
+          <a:bgClr>
+            <a:schemeClr val="lt1"/>
+          </a:bgClr>
+        </a:pattFill>
         <a:ln>
           <a:noFill/>
         </a:ln>
@@ -7415,6 +7699,16 @@
     </c:plotArea>
     <c:legend>
       <c:legendPos val="b"/>
+      <c:layout>
+        <c:manualLayout>
+          <c:xMode val="edge"/>
+          <c:yMode val="edge"/>
+          <c:x val="0.38902557618253925"/>
+          <c:y val="0.91281389096435939"/>
+          <c:w val="0.28423579899227919"/>
+          <c:h val="5.474490871122862E-2"/>
+        </c:manualLayout>
+      </c:layout>
       <c:overlay val="0"/>
       <c:spPr>
         <a:noFill/>
@@ -7430,7 +7724,7 @@
           <a:pPr>
             <a:defRPr sz="900" b="0" i="0" u="none" strike="noStrike" kern="1200" baseline="0">
               <a:solidFill>
-                <a:schemeClr val="tx1">
+                <a:schemeClr val="dk1">
                   <a:lumMod val="65000"/>
                   <a:lumOff val="35000"/>
                 </a:schemeClr>
@@ -7450,11 +7744,11 @@
   </c:chart>
   <c:spPr>
     <a:solidFill>
-      <a:schemeClr val="bg1"/>
+      <a:schemeClr val="lt1"/>
     </a:solidFill>
     <a:ln w="9525" cap="flat" cmpd="sng" algn="ctr">
       <a:solidFill>
-        <a:schemeClr val="tx1">
+        <a:schemeClr val="dk1">
           <a:lumMod val="15000"/>
           <a:lumOff val="85000"/>
         </a:schemeClr>
@@ -8703,25 +8997,25 @@
 </file>
 
 <file path=word/charts/style2.xml><?xml version="1.0" encoding="utf-8"?>
-<cs:chartStyle xmlns:cs="http://schemas.microsoft.com/office/drawing/2012/chartStyle" xmlns:a="http://schemas.openxmlformats.org/drawingml/2006/main" id="201">
+<cs:chartStyle xmlns:cs="http://schemas.microsoft.com/office/drawing/2012/chartStyle" xmlns:a="http://schemas.openxmlformats.org/drawingml/2006/main" id="208">
   <cs:axisTitle>
     <cs:lnRef idx="0"/>
     <cs:fillRef idx="0"/>
     <cs:effectRef idx="0"/>
     <cs:fontRef idx="minor">
-      <a:schemeClr val="tx1">
+      <a:schemeClr val="dk1">
         <a:lumMod val="65000"/>
         <a:lumOff val="35000"/>
       </a:schemeClr>
     </cs:fontRef>
-    <cs:defRPr sz="1000" kern="1200"/>
+    <cs:defRPr sz="900" b="1" kern="1200"/>
   </cs:axisTitle>
   <cs:categoryAxis>
     <cs:lnRef idx="0"/>
     <cs:fillRef idx="0"/>
     <cs:effectRef idx="0"/>
     <cs:fontRef idx="minor">
-      <a:schemeClr val="tx1">
+      <a:schemeClr val="dk1">
         <a:lumMod val="65000"/>
         <a:lumOff val="35000"/>
       </a:schemeClr>
@@ -8729,7 +9023,30 @@
     <cs:spPr>
       <a:ln w="9525" cap="flat" cmpd="sng" algn="ctr">
         <a:solidFill>
-          <a:schemeClr val="tx1">
+          <a:schemeClr val="dk1">
+            <a:lumMod val="15000"/>
+            <a:lumOff val="85000"/>
+          </a:schemeClr>
+        </a:solidFill>
+        <a:round/>
+      </a:ln>
+    </cs:spPr>
+    <cs:defRPr sz="900" kern="1200" cap="none" spc="0" normalizeH="0" baseline="0"/>
+  </cs:categoryAxis>
+  <cs:chartArea>
+    <cs:lnRef idx="0"/>
+    <cs:fillRef idx="0"/>
+    <cs:effectRef idx="0"/>
+    <cs:fontRef idx="minor">
+      <a:schemeClr val="dk1"/>
+    </cs:fontRef>
+    <cs:spPr>
+      <a:solidFill>
+        <a:schemeClr val="lt1"/>
+      </a:solidFill>
+      <a:ln w="9525" cap="flat" cmpd="sng" algn="ctr">
+        <a:solidFill>
+          <a:schemeClr val="dk1">
             <a:lumMod val="15000"/>
             <a:lumOff val="85000"/>
           </a:schemeClr>
@@ -8738,36 +9055,13 @@
       </a:ln>
     </cs:spPr>
     <cs:defRPr sz="900" kern="1200"/>
-  </cs:categoryAxis>
-  <cs:chartArea mods="allowNoFillOverride allowNoLineOverride">
-    <cs:lnRef idx="0"/>
-    <cs:fillRef idx="0"/>
-    <cs:effectRef idx="0"/>
-    <cs:fontRef idx="minor">
-      <a:schemeClr val="tx1"/>
-    </cs:fontRef>
-    <cs:spPr>
-      <a:solidFill>
-        <a:schemeClr val="bg1"/>
-      </a:solidFill>
-      <a:ln w="9525" cap="flat" cmpd="sng" algn="ctr">
-        <a:solidFill>
-          <a:schemeClr val="tx1">
-            <a:lumMod val="15000"/>
-            <a:lumOff val="85000"/>
-          </a:schemeClr>
-        </a:solidFill>
-        <a:round/>
-      </a:ln>
-    </cs:spPr>
-    <cs:defRPr sz="1000" kern="1200"/>
   </cs:chartArea>
   <cs:dataLabel>
     <cs:lnRef idx="0"/>
     <cs:fillRef idx="0"/>
     <cs:effectRef idx="0"/>
     <cs:fontRef idx="minor">
-      <a:schemeClr val="tx1">
+      <a:schemeClr val="dk1">
         <a:lumMod val="75000"/>
         <a:lumOff val="25000"/>
       </a:schemeClr>
@@ -8804,35 +9098,45 @@
   </cs:dataLabelCallout>
   <cs:dataPoint>
     <cs:lnRef idx="0"/>
-    <cs:fillRef idx="1">
+    <cs:fillRef idx="0">
       <cs:styleClr val="auto"/>
     </cs:fillRef>
     <cs:effectRef idx="0"/>
     <cs:fontRef idx="minor">
-      <a:schemeClr val="tx1"/>
+      <a:schemeClr val="dk1"/>
     </cs:fontRef>
+    <cs:spPr>
+      <a:solidFill>
+        <a:schemeClr val="phClr"/>
+      </a:solidFill>
+    </cs:spPr>
   </cs:dataPoint>
   <cs:dataPoint3D>
     <cs:lnRef idx="0"/>
-    <cs:fillRef idx="1">
+    <cs:fillRef idx="0">
       <cs:styleClr val="auto"/>
     </cs:fillRef>
     <cs:effectRef idx="0"/>
     <cs:fontRef idx="minor">
-      <a:schemeClr val="tx1"/>
+      <a:schemeClr val="dk1"/>
     </cs:fontRef>
+    <cs:spPr>
+      <a:solidFill>
+        <a:schemeClr val="phClr"/>
+      </a:solidFill>
+    </cs:spPr>
   </cs:dataPoint3D>
   <cs:dataPointLine>
     <cs:lnRef idx="0">
       <cs:styleClr val="auto"/>
     </cs:lnRef>
-    <cs:fillRef idx="1"/>
+    <cs:fillRef idx="0"/>
     <cs:effectRef idx="0"/>
     <cs:fontRef idx="minor">
-      <a:schemeClr val="tx1"/>
+      <a:schemeClr val="dk1"/>
     </cs:fontRef>
     <cs:spPr>
-      <a:ln w="28575" cap="rnd">
+      <a:ln w="22225" cap="rnd">
         <a:solidFill>
           <a:schemeClr val="phClr"/>
         </a:solidFill>
@@ -8844,30 +9148,34 @@
     <cs:lnRef idx="0">
       <cs:styleClr val="auto"/>
     </cs:lnRef>
-    <cs:fillRef idx="1">
+    <cs:fillRef idx="0">
       <cs:styleClr val="auto"/>
     </cs:fillRef>
     <cs:effectRef idx="0"/>
     <cs:fontRef idx="minor">
-      <a:schemeClr val="tx1"/>
+      <a:schemeClr val="dk1"/>
     </cs:fontRef>
     <cs:spPr>
-      <a:ln w="9525">
+      <a:solidFill>
+        <a:schemeClr val="lt1"/>
+      </a:solidFill>
+      <a:ln w="15875">
         <a:solidFill>
           <a:schemeClr val="phClr"/>
         </a:solidFill>
+        <a:round/>
       </a:ln>
     </cs:spPr>
   </cs:dataPointMarker>
-  <cs:dataPointMarkerLayout symbol="circle" size="5"/>
+  <cs:dataPointMarkerLayout symbol="circle" size="6"/>
   <cs:dataPointWireframe>
     <cs:lnRef idx="0">
       <cs:styleClr val="auto"/>
     </cs:lnRef>
-    <cs:fillRef idx="1"/>
+    <cs:fillRef idx="0"/>
     <cs:effectRef idx="0"/>
     <cs:fontRef idx="minor">
-      <a:schemeClr val="tx1"/>
+      <a:schemeClr val="dk1"/>
     </cs:fontRef>
     <cs:spPr>
       <a:ln w="9525" cap="rnd">
@@ -8883,16 +9191,15 @@
     <cs:fillRef idx="0"/>
     <cs:effectRef idx="0"/>
     <cs:fontRef idx="minor">
-      <a:schemeClr val="tx1">
+      <a:schemeClr val="dk1">
         <a:lumMod val="65000"/>
         <a:lumOff val="35000"/>
       </a:schemeClr>
     </cs:fontRef>
     <cs:spPr>
-      <a:noFill/>
       <a:ln w="9525" cap="flat" cmpd="sng" algn="ctr">
         <a:solidFill>
-          <a:schemeClr val="tx1">
+          <a:schemeClr val="dk1">
             <a:lumMod val="15000"/>
             <a:lumOff val="85000"/>
           </a:schemeClr>
@@ -8900,7 +9207,7 @@
         <a:round/>
       </a:ln>
     </cs:spPr>
-    <cs:defRPr sz="900" kern="1200"/>
+    <cs:defRPr sz="800" kern="1200"/>
   </cs:dataTable>
   <cs:downBar>
     <cs:lnRef idx="0"/>
@@ -8912,17 +9219,18 @@
     <cs:spPr>
       <a:solidFill>
         <a:schemeClr val="dk1">
-          <a:lumMod val="65000"/>
-          <a:lumOff val="35000"/>
+          <a:lumMod val="75000"/>
+          <a:lumOff val="25000"/>
         </a:schemeClr>
       </a:solidFill>
-      <a:ln w="9525">
+      <a:ln w="9525" cap="flat" cmpd="sng" algn="ctr">
         <a:solidFill>
-          <a:schemeClr val="tx1">
-            <a:lumMod val="65000"/>
-            <a:lumOff val="35000"/>
+          <a:schemeClr val="dk1">
+            <a:lumMod val="50000"/>
+            <a:lumOff val="50000"/>
           </a:schemeClr>
         </a:solidFill>
+        <a:round/>
       </a:ln>
     </cs:spPr>
   </cs:downBar>
@@ -8931,12 +9239,12 @@
     <cs:fillRef idx="0"/>
     <cs:effectRef idx="0"/>
     <cs:fontRef idx="minor">
-      <a:schemeClr val="tx1"/>
+      <a:schemeClr val="dk1"/>
     </cs:fontRef>
     <cs:spPr>
       <a:ln w="9525" cap="flat" cmpd="sng" algn="ctr">
         <a:solidFill>
-          <a:schemeClr val="tx1">
+          <a:schemeClr val="dk1">
             <a:lumMod val="35000"/>
             <a:lumOff val="65000"/>
           </a:schemeClr>
@@ -8950,14 +9258,14 @@
     <cs:fillRef idx="0"/>
     <cs:effectRef idx="0"/>
     <cs:fontRef idx="minor">
-      <a:schemeClr val="tx1"/>
+      <a:schemeClr val="dk1"/>
     </cs:fontRef>
     <cs:spPr>
       <a:ln w="9525" cap="flat" cmpd="sng" algn="ctr">
         <a:solidFill>
-          <a:schemeClr val="tx1">
-            <a:lumMod val="65000"/>
-            <a:lumOff val="35000"/>
+          <a:schemeClr val="dk1">
+            <a:lumMod val="50000"/>
+            <a:lumOff val="50000"/>
           </a:schemeClr>
         </a:solidFill>
         <a:round/>
@@ -8969,13 +9277,20 @@
     <cs:fillRef idx="0"/>
     <cs:effectRef idx="0"/>
     <cs:fontRef idx="minor">
-      <a:schemeClr val="tx1"/>
+      <a:schemeClr val="dk1"/>
     </cs:fontRef>
     <cs:spPr>
-      <a:noFill/>
-      <a:ln>
-        <a:noFill/>
-      </a:ln>
+      <a:pattFill prst="ltDnDiag">
+        <a:fgClr>
+          <a:schemeClr val="dk1">
+            <a:lumMod val="15000"/>
+            <a:lumOff val="85000"/>
+          </a:schemeClr>
+        </a:fgClr>
+        <a:bgClr>
+          <a:schemeClr val="lt1"/>
+        </a:bgClr>
+      </a:pattFill>
     </cs:spPr>
   </cs:floor>
   <cs:gridlineMajor>
@@ -8983,12 +9298,12 @@
     <cs:fillRef idx="0"/>
     <cs:effectRef idx="0"/>
     <cs:fontRef idx="minor">
-      <a:schemeClr val="tx1"/>
+      <a:schemeClr val="dk1"/>
     </cs:fontRef>
     <cs:spPr>
       <a:ln w="9525" cap="flat" cmpd="sng" algn="ctr">
         <a:solidFill>
-          <a:schemeClr val="tx1">
+          <a:schemeClr val="dk1">
             <a:lumMod val="15000"/>
             <a:lumOff val="85000"/>
           </a:schemeClr>
@@ -9002,12 +9317,12 @@
     <cs:fillRef idx="0"/>
     <cs:effectRef idx="0"/>
     <cs:fontRef idx="minor">
-      <a:schemeClr val="tx1"/>
+      <a:schemeClr val="dk1"/>
     </cs:fontRef>
     <cs:spPr>
       <a:ln w="9525" cap="flat" cmpd="sng" algn="ctr">
         <a:solidFill>
-          <a:schemeClr val="tx1">
+          <a:schemeClr val="dk1">
             <a:lumMod val="5000"/>
             <a:lumOff val="95000"/>
           </a:schemeClr>
@@ -9021,14 +9336,14 @@
     <cs:fillRef idx="0"/>
     <cs:effectRef idx="0"/>
     <cs:fontRef idx="minor">
-      <a:schemeClr val="tx1"/>
+      <a:schemeClr val="dk1"/>
     </cs:fontRef>
     <cs:spPr>
       <a:ln w="9525" cap="flat" cmpd="sng" algn="ctr">
         <a:solidFill>
-          <a:schemeClr val="tx1">
-            <a:lumMod val="75000"/>
-            <a:lumOff val="25000"/>
+          <a:schemeClr val="dk1">
+            <a:lumMod val="35000"/>
+            <a:lumOff val="65000"/>
           </a:schemeClr>
         </a:solidFill>
         <a:round/>
@@ -9040,12 +9355,12 @@
     <cs:fillRef idx="0"/>
     <cs:effectRef idx="0"/>
     <cs:fontRef idx="minor">
-      <a:schemeClr val="tx1"/>
+      <a:schemeClr val="dk1"/>
     </cs:fontRef>
     <cs:spPr>
       <a:ln w="9525" cap="flat" cmpd="sng" algn="ctr">
         <a:solidFill>
-          <a:schemeClr val="tx1">
+          <a:schemeClr val="dk1">
             <a:lumMod val="35000"/>
             <a:lumOff val="65000"/>
           </a:schemeClr>
@@ -9059,35 +9374,53 @@
     <cs:fillRef idx="0"/>
     <cs:effectRef idx="0"/>
     <cs:fontRef idx="minor">
-      <a:schemeClr val="tx1">
+      <a:schemeClr val="dk1">
         <a:lumMod val="65000"/>
         <a:lumOff val="35000"/>
       </a:schemeClr>
     </cs:fontRef>
     <cs:defRPr sz="900" kern="1200"/>
   </cs:legend>
-  <cs:plotArea mods="allowNoFillOverride allowNoLineOverride">
+  <cs:plotArea>
     <cs:lnRef idx="0"/>
     <cs:fillRef idx="0"/>
     <cs:effectRef idx="0"/>
     <cs:fontRef idx="minor">
-      <a:schemeClr val="tx1"/>
+      <a:schemeClr val="dk1"/>
     </cs:fontRef>
+    <cs:spPr>
+      <a:pattFill prst="ltDnDiag">
+        <a:fgClr>
+          <a:schemeClr val="dk1">
+            <a:lumMod val="15000"/>
+            <a:lumOff val="85000"/>
+          </a:schemeClr>
+        </a:fgClr>
+        <a:bgClr>
+          <a:schemeClr val="lt1"/>
+        </a:bgClr>
+      </a:pattFill>
+    </cs:spPr>
   </cs:plotArea>
-  <cs:plotArea3D mods="allowNoFillOverride allowNoLineOverride">
+  <cs:plotArea3D>
     <cs:lnRef idx="0"/>
     <cs:fillRef idx="0"/>
     <cs:effectRef idx="0"/>
     <cs:fontRef idx="minor">
-      <a:schemeClr val="tx1"/>
+      <a:schemeClr val="dk1"/>
     </cs:fontRef>
+    <cs:spPr>
+      <a:solidFill>
+        <a:schemeClr val="lt1"/>
+      </a:solidFill>
+    </cs:spPr>
   </cs:plotArea3D>
   <cs:seriesAxis>
     <cs:lnRef idx="0"/>
     <cs:fillRef idx="0"/>
     <cs:effectRef idx="0"/>
     <cs:fontRef idx="minor">
-      <a:schemeClr val="tx1">
+      <a:schemeClr val="dk1">
         <a:lumMod val="65000"/>
         <a:lumOff val="35000"/>
       </a:schemeClr>
@@ -9099,12 +9432,12 @@
     <cs:fillRef idx="0"/>
     <cs:effectRef idx="0"/>
     <cs:fontRef idx="minor">
-      <a:schemeClr val="tx1"/>
+      <a:schemeClr val="dk1"/>
     </cs:fontRef>
     <cs:spPr>
       <a:ln w="9525" cap="flat" cmpd="sng" algn="ctr">
         <a:solidFill>
-          <a:schemeClr val="tx1">
+          <a:schemeClr val="dk1">
             <a:lumMod val="35000"/>
             <a:lumOff val="65000"/>
           </a:schemeClr>
@@ -9117,13 +9450,13 @@
     <cs:lnRef idx="0"/>
     <cs:fillRef idx="0"/>
     <cs:effectRef idx="0"/>
-    <cs:fontRef idx="minor">
-      <a:schemeClr val="tx1">
-        <a:lumMod val="65000"/>
-        <a:lumOff val="35000"/>
+    <cs:fontRef idx="major">
+      <a:schemeClr val="dk1">
+        <a:lumMod val="50000"/>
+        <a:lumOff val="50000"/>
       </a:schemeClr>
     </cs:fontRef>
-    <cs:defRPr sz="1400" b="0" kern="1200" spc="0" baseline="0"/>
+    <cs:defRPr sz="1600" b="1" kern="1200" cap="none" spc="0" normalizeH="0" baseline="0"/>
   </cs:title>
   <cs:trendline>
     <cs:lnRef idx="0">
@@ -9132,14 +9465,13 @@
     <cs:fillRef idx="0"/>
     <cs:effectRef idx="0"/>
     <cs:fontRef idx="minor">
-      <a:schemeClr val="tx1"/>
+      <a:schemeClr val="dk1"/>
     </cs:fontRef>
     <cs:spPr>
       <a:ln w="19050" cap="rnd">
         <a:solidFill>
           <a:schemeClr val="phClr"/>
         </a:solidFill>
-        <a:prstDash val="sysDot"/>
       </a:ln>
     </cs:spPr>
   </cs:trendline>
@@ -9148,7 +9480,7 @@
     <cs:fillRef idx="0"/>
     <cs:effectRef idx="0"/>
     <cs:fontRef idx="minor">
-      <a:schemeClr val="tx1">
+      <a:schemeClr val="dk1">
         <a:lumMod val="65000"/>
         <a:lumOff val="35000"/>
       </a:schemeClr>
@@ -9166,13 +9498,14 @@
       <a:solidFill>
         <a:schemeClr val="lt1"/>
       </a:solidFill>
-      <a:ln w="9525">
+      <a:ln w="9525" cap="flat" cmpd="sng" algn="ctr">
         <a:solidFill>
-          <a:schemeClr val="tx1">
-            <a:lumMod val="15000"/>
-            <a:lumOff val="85000"/>
+          <a:schemeClr val="dk1">
+            <a:lumMod val="50000"/>
+            <a:lumOff val="50000"/>
           </a:schemeClr>
         </a:solidFill>
+        <a:round/>
       </a:ln>
     </cs:spPr>
   </cs:upBar>
@@ -9181,7 +9514,7 @@
     <cs:fillRef idx="0"/>
     <cs:effectRef idx="0"/>
     <cs:fontRef idx="minor">
-      <a:schemeClr val="tx1">
+      <a:schemeClr val="dk1">
         <a:lumMod val="65000"/>
         <a:lumOff val="35000"/>
       </a:schemeClr>
@@ -9193,13 +9526,20 @@
     <cs:fillRef idx="0"/>
     <cs:effectRef idx="0"/>
     <cs:fontRef idx="minor">
-      <a:schemeClr val="tx1"/>
+      <a:schemeClr val="dk1"/>
     </cs:fontRef>
     <cs:spPr>
-      <a:noFill/>
-      <a:ln>
-        <a:noFill/>
-      </a:ln>
+      <a:pattFill prst="ltDnDiag">
+        <a:fgClr>
+          <a:schemeClr val="dk1">
+            <a:lumMod val="15000"/>
+            <a:lumOff val="85000"/>
+          </a:schemeClr>
+        </a:fgClr>
+        <a:bgClr>
+          <a:schemeClr val="lt1"/>
+        </a:bgClr>
+      </a:pattFill>
     </cs:spPr>
   </cs:wall>
 </cs:chartStyle>
@@ -9905,6 +10245,7 @@
   <w:rsids>
     <w:rsidRoot w:val="008B7524"/>
     <w:rsid w:val="00115DAA"/>
+    <w:rsid w:val="003837EC"/>
     <w:rsid w:val="0048305F"/>
     <w:rsid w:val="005C3BEB"/>
     <w:rsid w:val="008B7524"/>
@@ -10808,7 +11149,7 @@
 </file>
 
 <file path=customXml/itemProps3.xml><?xml version="1.0" encoding="utf-8"?>
-<ds:datastoreItem xmlns:ds="http://schemas.openxmlformats.org/officeDocument/2006/customXml" ds:itemID="{A2AD3369-7962-456A-A888-B919B5B0E3E3}">
+<ds:datastoreItem xmlns:ds="http://schemas.openxmlformats.org/officeDocument/2006/customXml" ds:itemID="{C808BB49-6E4E-4E71-B9E9-4D1DF5C1496A}">
   <ds:schemaRefs>
     <ds:schemaRef ds:uri="http://schemas.openxmlformats.org/officeDocument/2006/bibliography"/>
   </ds:schemaRefs>

</xml_diff>

<commit_message>
removing uneeded variable + reviewed CPU analysis section + added appendices
</commit_message>
<xml_diff>
--- a/docs/B00235610 - Project Report.docx
+++ b/docs/B00235610 - Project Report.docx
@@ -2818,15 +2818,7 @@
         <w:t xml:space="preserve"> not a workstation card like</w:t>
       </w:r>
       <w:r>
-        <w:t xml:space="preserve"> NVidia </w:t>
-      </w:r>
-      <w:proofErr w:type="spellStart"/>
-      <w:r>
-        <w:t>Quadro</w:t>
-      </w:r>
-      <w:proofErr w:type="spellEnd"/>
-      <w:r>
-        <w:t xml:space="preserve"> K4000 which is the card</w:t>
+        <w:t xml:space="preserve"> NVidia Quadro K4000 which is the card</w:t>
       </w:r>
       <w:r>
         <w:t xml:space="preserve"> found in the labs</w:t>
@@ -3036,23 +3028,7 @@
         <w:t>To write the software Visual Studio will be used as its built in profiling tools will help identify expensive sections of the given code with relative ease.</w:t>
       </w:r>
       <w:r>
-        <w:t xml:space="preserve"> The code written will be maintained using </w:t>
-      </w:r>
-      <w:proofErr w:type="spellStart"/>
-      <w:r>
-        <w:t>Git</w:t>
-      </w:r>
-      <w:proofErr w:type="spellEnd"/>
-      <w:r>
-        <w:t xml:space="preserve"> for version control and is hosted online at Github so issues are tracked well. Obviously as I am writing CUDA code I will be using the latest version of the CUDA toolkit and I will be using the </w:t>
-      </w:r>
-      <w:proofErr w:type="spellStart"/>
-      <w:r>
-        <w:t>NSight</w:t>
-      </w:r>
-      <w:proofErr w:type="spellEnd"/>
-      <w:r>
-        <w:t xml:space="preserve"> NVidia Profiler to help profile the CUDA kernels written.</w:t>
+        <w:t xml:space="preserve"> The code written will be maintained using Git for version control and is hosted online at Github so issues are tracked well. Obviously as I am writing CUDA code I will be using the latest version of the CUDA toolkit and I will be using the NSight NVidia Profiler to help profile the CUDA kernels written.</w:t>
       </w:r>
     </w:p>
     <w:p>
@@ -3102,19 +3078,11 @@
           <w:sz w:val="22"/>
         </w:rPr>
       </w:pPr>
-      <w:proofErr w:type="spellStart"/>
       <w:r>
         <w:rPr>
           <w:sz w:val="22"/>
         </w:rPr>
-        <w:t>GitBash</w:t>
-      </w:r>
-      <w:proofErr w:type="spellEnd"/>
-      <w:r>
-        <w:rPr>
-          <w:sz w:val="22"/>
-        </w:rPr>
-        <w:t xml:space="preserve"> + </w:t>
+        <w:t xml:space="preserve">GitBash + </w:t>
       </w:r>
       <w:r>
         <w:rPr>
@@ -3134,19 +3102,11 @@
           <w:sz w:val="22"/>
         </w:rPr>
       </w:pPr>
-      <w:proofErr w:type="spellStart"/>
       <w:r>
         <w:rPr>
           <w:sz w:val="22"/>
         </w:rPr>
-        <w:t>NSight</w:t>
-      </w:r>
-      <w:proofErr w:type="spellEnd"/>
-      <w:r>
-        <w:rPr>
-          <w:sz w:val="22"/>
-        </w:rPr>
-        <w:t xml:space="preserve"> NVidia Profiler</w:t>
+        <w:t>NSight NVidia Profiler</w:t>
       </w:r>
     </w:p>
     <w:p>
@@ -3263,7 +3223,13 @@
         <w:jc w:val="both"/>
       </w:pPr>
       <w:r>
-        <w:t>My first task was in doing a quick analysis of the given code to look for immediate performance improvements</w:t>
+        <w:t xml:space="preserve">My first task </w:t>
+      </w:r>
+      <w:r>
+        <w:t>involved</w:t>
+      </w:r>
+      <w:r>
+        <w:t xml:space="preserve"> a quick analysis of the given code to look for immediate performance improvements</w:t>
       </w:r>
       <w:r>
         <w:t xml:space="preserve"> that could serve as the starting point for the CUDA version</w:t>
@@ -3302,10 +3268,10 @@
             <v:path o:extrusionok="f" gradientshapeok="t" o:connecttype="rect"/>
             <o:lock v:ext="edit" aspectratio="t"/>
           </v:shapetype>
-          <v:shape id="_x0000_i1039" type="#_x0000_t75" style="width:523.5pt;height:66pt" o:ole="">
+          <v:shape id="_x0000_i1025" type="#_x0000_t75" style="width:523.5pt;height:66pt" o:ole="">
             <v:imagedata r:id="rId15" o:title=""/>
           </v:shape>
-          <o:OLEObject Type="Embed" ProgID="Word.OpenDocumentText.12" ShapeID="_x0000_i1039" DrawAspect="Content" ObjectID="_1549031961" r:id="rId16"/>
+          <o:OLEObject Type="Embed" ProgID="Word.OpenDocumentText.12" ShapeID="_x0000_i1025" DrawAspect="Content" ObjectID="_1549033333" r:id="rId16"/>
         </w:object>
       </w:r>
     </w:p>
@@ -3326,10 +3292,16 @@
         <w:t xml:space="preserve"> a</w:t>
       </w:r>
       <w:r>
-        <w:t xml:space="preserve"> section of the image. While this would have little effect on the original code, once I ported it to CUDA it would mean less memory to transfer on the device and fewer calls to the CUDA API</w:t>
-      </w:r>
-      <w:r>
-        <w:t xml:space="preserve"> as an additional row pointer vector would need to be allocated and transfers onto device memory</w:t>
+        <w:t xml:space="preserve"> section of the image. While this would have little effect on the original code, once I ported it to CUDA it would mean less memory on the device and fewer calls to the CUDA API</w:t>
+      </w:r>
+      <w:r>
+        <w:t xml:space="preserve"> as an additional row pointer vector would ne</w:t>
+      </w:r>
+      <w:r>
+        <w:t>ed to be allocated and transferred</w:t>
+      </w:r>
+      <w:r>
+        <w:t xml:space="preserve"> onto device memory</w:t>
       </w:r>
       <w:r>
         <w:t>.</w:t>
@@ -3346,7 +3318,7 @@
           <v:shape id="_x0000_i1026" type="#_x0000_t75" style="width:468pt;height:22.5pt" o:ole="">
             <v:imagedata r:id="rId17" o:title=""/>
           </v:shape>
-          <o:OLEObject Type="Embed" ProgID="Word.OpenDocumentText.12" ShapeID="_x0000_i1026" DrawAspect="Content" ObjectID="_1549031962" r:id="rId18"/>
+          <o:OLEObject Type="Embed" ProgID="Word.OpenDocumentText.12" ShapeID="_x0000_i1026" DrawAspect="Content" ObjectID="_1549033334" r:id="rId18"/>
         </w:object>
       </w:r>
     </w:p>
@@ -3362,6 +3334,9 @@
       </w:r>
       <w:r>
         <w:t xml:space="preserve"> used made the code slower as this array was being allocated every time a color was set for the image. However as expected it was optimized out when optimization flags were turned on.</w:t>
+      </w:r>
+      <w:r>
+        <w:t xml:space="preserve"> Either way putting this code output of the local function scope would be an improvement.</w:t>
       </w:r>
     </w:p>
     <w:bookmarkStart w:id="14" w:name="_MON_1547578333"/>
@@ -3372,10 +3347,10 @@
       </w:pPr>
       <w:r>
         <w:object w:dxaOrig="9360" w:dyaOrig="2607">
-          <v:shape id="_x0000_i1055" type="#_x0000_t75" style="width:468pt;height:131pt" o:ole="">
+          <v:shape id="_x0000_i1027" type="#_x0000_t75" style="width:468pt;height:131.25pt" o:ole="">
             <v:imagedata r:id="rId19" o:title=""/>
           </v:shape>
-          <o:OLEObject Type="Embed" ProgID="Word.OpenDocumentText.12" ShapeID="_x0000_i1055" DrawAspect="Content" ObjectID="_1549031963" r:id="rId20"/>
+          <o:OLEObject Type="Embed" ProgID="Word.OpenDocumentText.12" ShapeID="_x0000_i1027" DrawAspect="Content" ObjectID="_1549033335" r:id="rId20"/>
         </w:object>
       </w:r>
     </w:p>
@@ -3384,7 +3359,13 @@
         <w:jc w:val="both"/>
       </w:pPr>
       <w:r>
-        <w:t>When writing the file to disk the image is reversed and written in chunks. While the image will still need to be saved like this in the CUDA version to match the output for the given code, a much better improvement would be to have the code that generates the image to do it in reverse instead and then it can be directly written to disk rather than writing it in chunks.</w:t>
+        <w:t xml:space="preserve">When writing the file to disk </w:t>
+      </w:r>
+      <w:r>
+        <w:t>it writes it in reverse and writes it</w:t>
+      </w:r>
+      <w:r>
+        <w:t xml:space="preserve"> in chunks. While the image will still need to be saved like this in the CUDA version to match the output for the given code, a much better improvement would be to have the code that generates the image to do it in reverse instead and then it can be directly written to disk rather than writing it in chunks.</w:t>
       </w:r>
     </w:p>
     <w:bookmarkStart w:id="15" w:name="_MON_1548487347"/>
@@ -3395,10 +3376,10 @@
       </w:pPr>
       <w:r>
         <w:object w:dxaOrig="9026" w:dyaOrig="1943">
-          <v:shape id="_x0000_i1028" type="#_x0000_t75" style="width:451.5pt;height:97pt" o:ole="">
+          <v:shape id="_x0000_i1028" type="#_x0000_t75" style="width:451.5pt;height:96.75pt" o:ole="">
             <v:imagedata r:id="rId21" o:title=""/>
           </v:shape>
-          <o:OLEObject Type="Embed" ProgID="Word.OpenDocumentText.12" ShapeID="_x0000_i1028" DrawAspect="Content" ObjectID="_1549031964" r:id="rId22"/>
+          <o:OLEObject Type="Embed" ProgID="Word.OpenDocumentText.12" ShapeID="_x0000_i1028" DrawAspect="Content" ObjectID="_1549033336" r:id="rId22"/>
         </w:object>
       </w:r>
     </w:p>
@@ -3422,7 +3403,13 @@
         <w:t xml:space="preserve"> and there were some areas where values could be pre-calculated resulting in less computations.</w:t>
       </w:r>
       <w:r>
-        <w:t xml:space="preserve"> Not expecting any massive gains from this but more readable code and less operations is always good.</w:t>
+        <w:t xml:space="preserve"> Not expecting any massive gains from this but more readable code and less operations is always </w:t>
+      </w:r>
+      <w:r>
+        <w:t>advantageous</w:t>
+      </w:r>
+      <w:r>
+        <w:t>.</w:t>
       </w:r>
     </w:p>
     <w:bookmarkStart w:id="16" w:name="_MON_1549029146"/>
@@ -3433,10 +3420,10 @@
       </w:pPr>
       <w:r>
         <w:object w:dxaOrig="9026" w:dyaOrig="620">
-          <v:shape id="_x0000_i1052" type="#_x0000_t75" style="width:451.5pt;height:31pt" o:ole="">
+          <v:shape id="_x0000_i1029" type="#_x0000_t75" style="width:451.5pt;height:30.75pt" o:ole="">
             <v:imagedata r:id="rId23" o:title=""/>
           </v:shape>
-          <o:OLEObject Type="Embed" ProgID="Word.OpenDocumentText.12" ShapeID="_x0000_i1052" DrawAspect="Content" ObjectID="_1549031965" r:id="rId24"/>
+          <o:OLEObject Type="Embed" ProgID="Word.OpenDocumentText.12" ShapeID="_x0000_i1029" DrawAspect="Content" ObjectID="_1549033337" r:id="rId24"/>
         </w:object>
       </w:r>
     </w:p>
@@ -3454,7 +3441,6 @@
       <w:r>
         <w:t xml:space="preserve">as if </w:t>
       </w:r>
-      <w:proofErr w:type="spellStart"/>
       <w:r>
         <w:rPr>
           <w:rStyle w:val="Emphasis"/>
@@ -3463,7 +3449,6 @@
         </w:rPr>
         <w:t>iter</w:t>
       </w:r>
-      <w:proofErr w:type="spellEnd"/>
       <w:r>
         <w:t xml:space="preserve"> is either 255 or 0 the output is a black pixel</w:t>
       </w:r>
@@ -3485,10 +3470,10 @@
       </w:pPr>
       <w:r>
         <w:object w:dxaOrig="9026" w:dyaOrig="2614">
-          <v:shape id="_x0000_i1058" type="#_x0000_t75" style="width:451.5pt;height:131pt" o:ole="">
+          <v:shape id="_x0000_i1030" type="#_x0000_t75" style="width:451.5pt;height:131.25pt" o:ole="">
             <v:imagedata r:id="rId25" o:title=""/>
           </v:shape>
-          <o:OLEObject Type="Embed" ProgID="Word.OpenDocumentText.12" ShapeID="_x0000_i1058" DrawAspect="Content" ObjectID="_1549031966" r:id="rId26"/>
+          <o:OLEObject Type="Embed" ProgID="Word.OpenDocumentText.12" ShapeID="_x0000_i1030" DrawAspect="Content" ObjectID="_1549033338" r:id="rId26"/>
         </w:object>
       </w:r>
     </w:p>
@@ -3516,7 +3501,19 @@
         <w:t xml:space="preserve">es and took the average from ten </w:t>
       </w:r>
       <w:r>
-        <w:t xml:space="preserve">runs of the function. All </w:t>
+        <w:t>runs of the function</w:t>
+      </w:r>
+      <w:r>
+        <w:t xml:space="preserve"> (</w:t>
+      </w:r>
+      <w:r>
+        <w:t xml:space="preserve">See </w:t>
+      </w:r>
+      <w:r>
+        <w:t>Appendix 1)</w:t>
+      </w:r>
+      <w:r>
+        <w:t xml:space="preserve">. All </w:t>
       </w:r>
       <w:r>
         <w:t>optimizations</w:t>
@@ -3530,7 +3527,6 @@
       <w:r>
         <w:t xml:space="preserve"> As we can see the most expensive parts of the application are the </w:t>
       </w:r>
-      <w:proofErr w:type="spellStart"/>
       <w:r>
         <w:rPr>
           <w:rStyle w:val="Emphasis"/>
@@ -3539,11 +3535,9 @@
         </w:rPr>
         <w:t>calc_mandel</w:t>
       </w:r>
-      <w:proofErr w:type="spellEnd"/>
       <w:r>
         <w:t xml:space="preserve"> function and the </w:t>
       </w:r>
-      <w:proofErr w:type="spellStart"/>
       <w:r>
         <w:rPr>
           <w:rStyle w:val="Emphasis"/>
@@ -3552,7 +3546,6 @@
         </w:rPr>
         <w:t>screen_dump</w:t>
       </w:r>
-      <w:proofErr w:type="spellEnd"/>
       <w:r>
         <w:t xml:space="preserve"> function as expected. With </w:t>
       </w:r>
@@ -3953,12 +3946,13 @@
         <w:jc w:val="both"/>
       </w:pPr>
       <w:r>
-        <w:t>This however brought about a problem. While the image looked the same if you were to write the entire image at once instead of reversing it, it was not. Doing a simple binary check on the output reveals that the output image is not mirrored horizontally. Thus to ensure the output remains the same while writing the image in one go, the given code will need to be adapted so it calculates the flipped image and write that to disk rather than the normal im</w:t>
-      </w:r>
-      <w:bookmarkStart w:id="23" w:name="_GoBack"/>
-      <w:bookmarkEnd w:id="23"/>
-      <w:r>
-        <w:t>age then write it to disk flipped on its Y axis.</w:t>
+        <w:t xml:space="preserve">This however brought about a problem. While the image looked the same if you were to write the entire image at once instead of reversing it, it was not. Doing a simple binary check on the output reveals that the output image is not mirrored horizontally. Thus to ensure the output remains the same while writing the image in one go, the given code will need to be adapted so it calculates the flipped image and write that to disk rather than the normal image then write it to disk </w:t>
+      </w:r>
+      <w:r>
+        <w:t>reversed</w:t>
+      </w:r>
+      <w:r>
+        <w:t>.</w:t>
       </w:r>
       <w:r>
         <w:t xml:space="preserve"> By doing so we will remove this small bottleneck and instead of writing rows individually to disk do it all in one go which will certainly be faster</w:t>
@@ -3974,14 +3968,14 @@
       <w:pPr>
         <w:pStyle w:val="Heading3"/>
       </w:pPr>
-      <w:bookmarkStart w:id="24" w:name="_Toc475280852"/>
+      <w:bookmarkStart w:id="23" w:name="_Toc475280852"/>
       <w:r>
         <w:t>Action</w:t>
       </w:r>
       <w:r>
         <w:t xml:space="preserve"> Taken</w:t>
       </w:r>
-      <w:bookmarkEnd w:id="24"/>
+      <w:bookmarkEnd w:id="23"/>
     </w:p>
     <w:p>
       <w:pPr>
@@ -3997,7 +3991,15 @@
         <w:t xml:space="preserve"> value. The double iteration would be solved by merging the two loops into one. </w:t>
       </w:r>
       <w:r>
-        <w:t>Finally, when writing the output, it would be done in one go by calculating the image in reverse so it doesn’t need to be written in reverse.</w:t>
+        <w:t>Finally, when writing the output, it would be done in one go by calculating the image in reverse so it doesn’t need to be written in reverse</w:t>
+      </w:r>
+      <w:r>
+        <w:t xml:space="preserve"> in chunks</w:t>
+      </w:r>
+      <w:bookmarkStart w:id="24" w:name="_GoBack"/>
+      <w:bookmarkEnd w:id="24"/>
+      <w:r>
+        <w:t>.</w:t>
       </w:r>
     </w:p>
     <w:p>
@@ -4053,10 +4055,10 @@
     <w:p>
       <w:r>
         <w:object w:dxaOrig="9026" w:dyaOrig="1508">
-          <v:shape id="_x0000_i1030" type="#_x0000_t75" style="width:451.5pt;height:76pt" o:ole="">
+          <v:shape id="_x0000_i1031" type="#_x0000_t75" style="width:451.5pt;height:75.75pt" o:ole="">
             <v:imagedata r:id="rId31" o:title=""/>
           </v:shape>
-          <o:OLEObject Type="Embed" ProgID="Word.OpenDocumentText.12" ShapeID="_x0000_i1030" DrawAspect="Content" ObjectID="_1549031967" r:id="rId32"/>
+          <o:OLEObject Type="Embed" ProgID="Word.OpenDocumentText.12" ShapeID="_x0000_i1031" DrawAspect="Content" ObjectID="_1549033339" r:id="rId32"/>
         </w:object>
       </w:r>
     </w:p>
@@ -4073,10 +4075,10 @@
     <w:p>
       <w:r>
         <w:object w:dxaOrig="9026" w:dyaOrig="1285">
-          <v:shape id="_x0000_i1031" type="#_x0000_t75" style="width:451.5pt;height:64.5pt" o:ole="">
+          <v:shape id="_x0000_i1032" type="#_x0000_t75" style="width:451.5pt;height:64.5pt" o:ole="">
             <v:imagedata r:id="rId33" o:title=""/>
           </v:shape>
-          <o:OLEObject Type="Embed" ProgID="Word.OpenDocumentText.12" ShapeID="_x0000_i1031" DrawAspect="Content" ObjectID="_1549031968" r:id="rId34"/>
+          <o:OLEObject Type="Embed" ProgID="Word.OpenDocumentText.12" ShapeID="_x0000_i1032" DrawAspect="Content" ObjectID="_1549033340" r:id="rId34"/>
         </w:object>
       </w:r>
     </w:p>
@@ -4109,10 +4111,10 @@
     <w:p>
       <w:r>
         <w:object w:dxaOrig="9026" w:dyaOrig="2844">
-          <v:shape id="_x0000_i1032" type="#_x0000_t75" style="width:451.5pt;height:142.5pt" o:ole="">
+          <v:shape id="_x0000_i1033" type="#_x0000_t75" style="width:451.5pt;height:142.5pt" o:ole="">
             <v:imagedata r:id="rId35" o:title=""/>
           </v:shape>
-          <o:OLEObject Type="Embed" ProgID="Word.OpenDocumentText.12" ShapeID="_x0000_i1032" DrawAspect="Content" ObjectID="_1549031969" r:id="rId36"/>
+          <o:OLEObject Type="Embed" ProgID="Word.OpenDocumentText.12" ShapeID="_x0000_i1033" DrawAspect="Content" ObjectID="_1549033341" r:id="rId36"/>
         </w:object>
       </w:r>
     </w:p>
@@ -4145,10 +4147,10 @@
     <w:p>
       <w:r>
         <w:object w:dxaOrig="9026" w:dyaOrig="2343">
-          <v:shape id="_x0000_i1033" type="#_x0000_t75" style="width:451.5pt;height:117pt" o:ole="">
+          <v:shape id="_x0000_i1034" type="#_x0000_t75" style="width:451.5pt;height:117pt" o:ole="">
             <v:imagedata r:id="rId37" o:title=""/>
           </v:shape>
-          <o:OLEObject Type="Embed" ProgID="Word.OpenDocumentText.12" ShapeID="_x0000_i1033" DrawAspect="Content" ObjectID="_1549031970" r:id="rId38"/>
+          <o:OLEObject Type="Embed" ProgID="Word.OpenDocumentText.12" ShapeID="_x0000_i1034" DrawAspect="Content" ObjectID="_1549033342" r:id="rId38"/>
         </w:object>
       </w:r>
     </w:p>
@@ -4196,10 +4198,10 @@
     <w:p>
       <w:r>
         <w:object w:dxaOrig="10466" w:dyaOrig="3730">
-          <v:shape id="_x0000_i1034" type="#_x0000_t75" style="width:523.5pt;height:186.5pt" o:ole="">
+          <v:shape id="_x0000_i1035" type="#_x0000_t75" style="width:523.5pt;height:186.75pt" o:ole="">
             <v:imagedata r:id="rId39" o:title=""/>
           </v:shape>
-          <o:OLEObject Type="Embed" ProgID="Word.OpenDocumentText.12" ShapeID="_x0000_i1034" DrawAspect="Content" ObjectID="_1549031971" r:id="rId40"/>
+          <o:OLEObject Type="Embed" ProgID="Word.OpenDocumentText.12" ShapeID="_x0000_i1035" DrawAspect="Content" ObjectID="_1549033343" r:id="rId40"/>
         </w:object>
       </w:r>
     </w:p>
@@ -4229,10 +4231,10 @@
     <w:p>
       <w:r>
         <w:object w:dxaOrig="9026" w:dyaOrig="2180">
-          <v:shape id="_x0000_i1035" type="#_x0000_t75" style="width:451.5pt;height:109pt" o:ole="">
+          <v:shape id="_x0000_i1036" type="#_x0000_t75" style="width:451.5pt;height:108.75pt" o:ole="">
             <v:imagedata r:id="rId41" o:title=""/>
           </v:shape>
-          <o:OLEObject Type="Embed" ProgID="Word.OpenDocumentText.12" ShapeID="_x0000_i1035" DrawAspect="Content" ObjectID="_1549031972" r:id="rId42"/>
+          <o:OLEObject Type="Embed" ProgID="Word.OpenDocumentText.12" ShapeID="_x0000_i1036" DrawAspect="Content" ObjectID="_1549033344" r:id="rId42"/>
         </w:object>
       </w:r>
     </w:p>
@@ -4258,37 +4260,13 @@
         <w:t>I also looked at any additional flags that could be set for an increase in performance.</w:t>
       </w:r>
       <w:r>
-        <w:t xml:space="preserve"> –</w:t>
-      </w:r>
-      <w:proofErr w:type="spellStart"/>
-      <w:r>
-        <w:t>use_fast_math</w:t>
-      </w:r>
-      <w:proofErr w:type="spellEnd"/>
-      <w:r>
-        <w:t xml:space="preserve"> was used however to keep the output the same</w:t>
-      </w:r>
-      <w:r>
-        <w:t xml:space="preserve"> --</w:t>
-      </w:r>
-      <w:proofErr w:type="spellStart"/>
-      <w:r>
-        <w:t>fmad</w:t>
-      </w:r>
-      <w:proofErr w:type="spellEnd"/>
-      <w:r>
-        <w:t>=false</w:t>
-      </w:r>
-      <w:r>
-        <w:t>. This was because this optimization resulted in less accurate results as this optimization estimates the operation rather than performing it completely leading to slight differences. As I wanted an identical output this had to be turned off however the other flags enabled by -</w:t>
-      </w:r>
-      <w:proofErr w:type="spellStart"/>
-      <w:r>
-        <w:t>use_fast_math</w:t>
-      </w:r>
-      <w:proofErr w:type="spellEnd"/>
-      <w:r>
-        <w:t xml:space="preserve"> was left on. Additionally, I upgraded the compute version and architecture to ensure there were no limits on thread and block size on my modern graphics card.</w:t>
+        <w:t xml:space="preserve"> –use_fast_math was used however to keep the output the same</w:t>
+      </w:r>
+      <w:r>
+        <w:t xml:space="preserve"> --fmad=false</w:t>
+      </w:r>
+      <w:r>
+        <w:t>. This was because this optimization resulted in less accurate results as this optimization estimates the operation rather than performing it completely leading to slight differences. As I wanted an identical output this had to be turned off however the other flags enabled by -use_fast_math was left on. Additionally, I upgraded the compute version and architecture to ensure there were no limits on thread and block size on my modern graphics card.</w:t>
       </w:r>
     </w:p>
     <w:p>
@@ -4844,8 +4822,89 @@
       </w:r>
     </w:p>
     <w:p/>
+    <w:p/>
+    <w:p/>
+    <w:p/>
+    <w:p/>
+    <w:p/>
+    <w:p/>
+    <w:p/>
+    <w:p/>
+    <w:p/>
+    <w:p/>
+    <w:p/>
+    <w:p/>
+    <w:p/>
+    <w:p/>
+    <w:p/>
+    <w:p/>
+    <w:p/>
+    <w:p/>
+    <w:p/>
+    <w:p/>
+    <w:p>
+      <w:pPr>
+        <w:pStyle w:val="Heading1"/>
+      </w:pPr>
+      <w:r>
+        <w:lastRenderedPageBreak/>
+        <w:t xml:space="preserve">Appendix 1 – </w:t>
+      </w:r>
+      <w:r>
+        <w:t xml:space="preserve">Chrono </w:t>
+      </w:r>
+      <w:r>
+        <w:t xml:space="preserve">Benchmark </w:t>
+      </w:r>
+      <w:r>
+        <w:t>Method</w:t>
+      </w:r>
+      <w:bookmarkStart w:id="48" w:name="_MON_1549032445"/>
+      <w:bookmarkEnd w:id="48"/>
+      <w:r>
+        <w:object w:dxaOrig="10466" w:dyaOrig="13746">
+          <v:shape id="_x0000_i1052" type="#_x0000_t75" style="width:523.5pt;height:687pt" o:ole="">
+            <v:imagedata r:id="rId47" o:title=""/>
+          </v:shape>
+          <o:OLEObject Type="Embed" ProgID="Word.OpenDocumentText.12" ShapeID="_x0000_i1052" DrawAspect="Content" ObjectID="_1549033345" r:id="rId48"/>
+        </w:object>
+      </w:r>
+    </w:p>
+    <w:p>
+      <w:pPr>
+        <w:pStyle w:val="Heading1"/>
+      </w:pPr>
+      <w:r>
+        <w:lastRenderedPageBreak/>
+        <w:t>Appendix 2</w:t>
+      </w:r>
+      <w:r>
+        <w:t xml:space="preserve"> – </w:t>
+      </w:r>
+      <w:r>
+        <w:t xml:space="preserve">CUDA </w:t>
+      </w:r>
+      <w:r>
+        <w:t xml:space="preserve">Benchmark </w:t>
+      </w:r>
+      <w:r>
+        <w:t>Method</w:t>
+      </w:r>
+    </w:p>
+    <w:bookmarkStart w:id="49" w:name="_MON_1549032693"/>
+    <w:bookmarkEnd w:id="49"/>
+    <w:p>
+      <w:r>
+        <w:object w:dxaOrig="10466" w:dyaOrig="9072">
+          <v:shape id="_x0000_i1062" type="#_x0000_t75" style="width:523.5pt;height:453.75pt" o:ole="">
+            <v:imagedata r:id="rId49" o:title=""/>
+          </v:shape>
+          <o:OLEObject Type="Embed" ProgID="Word.OpenDocumentText.12" ShapeID="_x0000_i1062" DrawAspect="Content" ObjectID="_1549033346" r:id="rId50"/>
+        </w:object>
+      </w:r>
+    </w:p>
     <w:sectPr>
-      <w:footerReference w:type="default" r:id="rId47"/>
+      <w:footerReference w:type="default" r:id="rId51"/>
       <w:pgSz w:w="12240" w:h="15840"/>
       <w:pgMar w:top="720" w:right="720" w:bottom="720" w:left="720" w:header="720" w:footer="720" w:gutter="0"/>
       <w:pgNumType w:start="0"/>
@@ -4904,7 +4963,7 @@
       <w:rPr>
         <w:noProof/>
       </w:rPr>
-      <w:t>11</w:t>
+      <w:t>6</w:t>
     </w:r>
     <w:r>
       <w:fldChar w:fldCharType="end"/>
@@ -10148,7 +10207,7 @@
     <w:charset w:val="00"/>
     <w:family w:val="roman"/>
     <w:pitch w:val="variable"/>
-    <w:sig w:usb0="E0002EFF" w:usb1="C000785B" w:usb2="00000009" w:usb3="00000000" w:csb0="000001FF" w:csb1="00000000"/>
+    <w:sig w:usb0="E0002AFF" w:usb1="C0007843" w:usb2="00000009" w:usb3="00000000" w:csb0="000001FF" w:csb1="00000000"/>
   </w:font>
   <w:font w:name="Symbol">
     <w:panose1 w:val="05050102010706020507"/>
@@ -10190,14 +10249,14 @@
     <w:charset w:val="00"/>
     <w:family w:val="swiss"/>
     <w:pitch w:val="variable"/>
-    <w:sig w:usb0="E0002AFF" w:usb1="C000247B" w:usb2="00000009" w:usb3="00000000" w:csb0="000001FF" w:csb1="00000000"/>
+    <w:sig w:usb0="E0002AFF" w:usb1="4000ACFF" w:usb2="00000001" w:usb3="00000000" w:csb0="000001FF" w:csb1="00000000"/>
   </w:font>
   <w:font w:name="Calibri Light">
     <w:panose1 w:val="020F0302020204030204"/>
     <w:charset w:val="00"/>
     <w:family w:val="swiss"/>
     <w:pitch w:val="variable"/>
-    <w:sig w:usb0="E0002AFF" w:usb1="C000247B" w:usb2="00000009" w:usb3="00000000" w:csb0="000001FF" w:csb1="00000000"/>
+    <w:sig w:usb0="A0002AEF" w:usb1="4000207B" w:usb2="00000000" w:usb3="00000000" w:csb0="000001FF" w:csb1="00000000"/>
   </w:font>
 </w:fonts>
 </file>
@@ -10260,6 +10319,7 @@
     <w:rsid w:val="00E50BC2"/>
     <w:rsid w:val="00EA6081"/>
     <w:rsid w:val="00F254E8"/>
+    <w:rsid w:val="00F6410B"/>
   </w:rsids>
   <m:mathPr>
     <m:mathFont m:val="Cambria Math"/>
@@ -11149,7 +11209,7 @@
 </file>
 
 <file path=customXml/itemProps3.xml><?xml version="1.0" encoding="utf-8"?>
-<ds:datastoreItem xmlns:ds="http://schemas.openxmlformats.org/officeDocument/2006/customXml" ds:itemID="{C808BB49-6E4E-4E71-B9E9-4D1DF5C1496A}">
+<ds:datastoreItem xmlns:ds="http://schemas.openxmlformats.org/officeDocument/2006/customXml" ds:itemID="{B7979D9D-8B48-4DDE-863B-4E79666790AB}">
   <ds:schemaRefs>
     <ds:schemaRef ds:uri="http://schemas.openxmlformats.org/officeDocument/2006/bibliography"/>
   </ds:schemaRefs>

</xml_diff>

<commit_message>
finished review of initial CUDA port review
</commit_message>
<xml_diff>
--- a/docs/B00235610 - Project Report.docx
+++ b/docs/B00235610 - Project Report.docx
@@ -274,7 +274,7 @@
                   </wp:anchor>
                 </w:drawing>
               </mc:Choice>
-              <mc:Fallback>
+              <mc:Fallback xmlns="">
                 <w:pict>
                   <v:shapetype w14:anchorId="08A3CF3D" id="_x0000_t202" coordsize="21600,21600" o:spt="202" path="m,l,21600r21600,l21600,xe">
                     <v:stroke joinstyle="miter"/>
@@ -516,7 +516,7 @@
                   </wp:anchor>
                 </w:drawing>
               </mc:Choice>
-              <mc:Fallback>
+              <mc:Fallback xmlns="">
                 <w:pict>
                   <v:shape w14:anchorId="5ACAB13D" id="Text Box 21" o:spid="_x0000_s1027" type="#_x0000_t202" style="position:absolute;margin-left:0;margin-top:0;width:310.5pt;height:104.4pt;z-index:251661312;visibility:visible;mso-wrap-style:square;mso-width-percent:950;mso-height-percent:0;mso-top-percent:750;mso-wrap-distance-left:9pt;mso-wrap-distance-top:0;mso-wrap-distance-right:9pt;mso-wrap-distance-bottom:0;mso-position-horizontal:center;mso-position-horizontal-relative:margin;mso-position-vertical-relative:margin;mso-width-percent:950;mso-height-percent:0;mso-top-percent:750;mso-width-relative:margin;mso-height-relative:margin;v-text-anchor:top" o:gfxdata="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" o:allowoverlap="f" filled="f" stroked="f" strokeweight=".5pt">
                     <v:textbox style="mso-fit-shape-to-text:t" inset="0,0,0,0">
@@ -2857,21 +2857,9 @@
             </w:rPr>
           </w:pPr>
         </w:p>
-        <w:p>
-          <w:pPr>
-            <w:rPr>
-              <w:color w:val="auto"/>
-            </w:rPr>
-          </w:pPr>
-        </w:p>
-        <w:p>
-          <w:pPr>
-            <w:rPr>
-              <w:color w:val="auto"/>
-            </w:rPr>
-          </w:pPr>
-        </w:p>
         <w:p/>
+        <w:bookmarkStart w:id="5" w:name="_GoBack" w:displacedByCustomXml="next"/>
+        <w:bookmarkEnd w:id="5" w:displacedByCustomXml="next"/>
       </w:sdtContent>
     </w:sdt>
     <w:bookmarkEnd w:id="0" w:displacedByCustomXml="prev"/>
@@ -2883,21 +2871,22 @@
       <w:pPr>
         <w:pStyle w:val="Heading1"/>
       </w:pPr>
-      <w:bookmarkStart w:id="5" w:name="_Toc475291397"/>
-      <w:r>
+      <w:bookmarkStart w:id="6" w:name="_Toc475291397"/>
+      <w:r>
+        <w:lastRenderedPageBreak/>
         <w:t>Introduction</w:t>
       </w:r>
-      <w:bookmarkEnd w:id="5"/>
+      <w:bookmarkEnd w:id="6"/>
     </w:p>
     <w:p>
       <w:pPr>
         <w:pStyle w:val="Heading2"/>
       </w:pPr>
-      <w:bookmarkStart w:id="6" w:name="_Toc475291398"/>
+      <w:bookmarkStart w:id="7" w:name="_Toc475291398"/>
       <w:r>
         <w:t>Problem</w:t>
       </w:r>
-      <w:bookmarkEnd w:id="6"/>
+      <w:bookmarkEnd w:id="7"/>
     </w:p>
     <w:p>
       <w:pPr>
@@ -2914,11 +2903,11 @@
       <w:pPr>
         <w:pStyle w:val="Heading2"/>
       </w:pPr>
-      <w:bookmarkStart w:id="7" w:name="_Toc475291399"/>
+      <w:bookmarkStart w:id="8" w:name="_Toc475291399"/>
       <w:r>
         <w:t>Hardware</w:t>
       </w:r>
-      <w:bookmarkEnd w:id="7"/>
+      <w:bookmarkEnd w:id="8"/>
     </w:p>
     <w:p>
       <w:pPr>
@@ -3168,11 +3157,11 @@
       <w:pPr>
         <w:pStyle w:val="Heading2"/>
       </w:pPr>
-      <w:bookmarkStart w:id="8" w:name="_Toc475291400"/>
+      <w:bookmarkStart w:id="9" w:name="_Toc475291400"/>
       <w:r>
         <w:t>Software</w:t>
       </w:r>
-      <w:bookmarkEnd w:id="8"/>
+      <w:bookmarkEnd w:id="9"/>
     </w:p>
     <w:p>
       <w:r>
@@ -3231,7 +3220,6 @@
         <w:rPr>
           <w:sz w:val="22"/>
         </w:rPr>
-        <w:lastRenderedPageBreak/>
         <w:t>CUDA Toolkit 8.0</w:t>
       </w:r>
     </w:p>
@@ -3304,11 +3292,12 @@
       <w:pPr>
         <w:pStyle w:val="Heading2"/>
       </w:pPr>
-      <w:bookmarkStart w:id="9" w:name="_Toc475291401"/>
-      <w:r>
+      <w:bookmarkStart w:id="10" w:name="_Toc475291401"/>
+      <w:r>
+        <w:lastRenderedPageBreak/>
         <w:t>Goals</w:t>
       </w:r>
-      <w:bookmarkEnd w:id="9"/>
+      <w:bookmarkEnd w:id="10"/>
     </w:p>
     <w:p>
       <w:r>
@@ -3356,7 +3345,6 @@
         <w:t>Identical Interface</w:t>
       </w:r>
     </w:p>
-    <w:p/>
     <w:p/>
     <w:p/>
     <w:p/>
@@ -3381,24 +3369,25 @@
       <w:pPr>
         <w:pStyle w:val="Heading1"/>
       </w:pPr>
-      <w:bookmarkStart w:id="10" w:name="_Toc475291402"/>
-      <w:r>
+      <w:bookmarkStart w:id="11" w:name="_Toc475291402"/>
+      <w:r>
+        <w:lastRenderedPageBreak/>
         <w:t>CPU Analysis</w:t>
       </w:r>
-      <w:bookmarkEnd w:id="10"/>
+      <w:bookmarkEnd w:id="11"/>
     </w:p>
     <w:p>
       <w:pPr>
         <w:pStyle w:val="Heading2"/>
       </w:pPr>
-      <w:bookmarkStart w:id="11" w:name="_Toc475291403"/>
+      <w:bookmarkStart w:id="12" w:name="_Toc475291403"/>
       <w:r>
         <w:t>A</w:t>
       </w:r>
       <w:r>
         <w:t>nalysis</w:t>
       </w:r>
-      <w:bookmarkEnd w:id="11"/>
+      <w:bookmarkEnd w:id="12"/>
     </w:p>
     <w:p>
       <w:pPr>
@@ -3426,8 +3415,8 @@
         <w:t xml:space="preserve"> </w:t>
       </w:r>
     </w:p>
-    <w:bookmarkStart w:id="12" w:name="_MON_1547576867"/>
-    <w:bookmarkEnd w:id="12"/>
+    <w:bookmarkStart w:id="13" w:name="_MON_1547576867"/>
+    <w:bookmarkEnd w:id="13"/>
     <w:p>
       <w:r>
         <w:object w:dxaOrig="10466" w:dyaOrig="1335">
@@ -3453,7 +3442,7 @@
           <v:shape id="_x0000_i1025" type="#_x0000_t75" style="width:523.3pt;height:66pt" o:ole="">
             <v:imagedata r:id="rId15" o:title=""/>
           </v:shape>
-          <o:OLEObject Type="Embed" ProgID="Word.OpenDocumentText.12" ShapeID="_x0000_i1025" DrawAspect="Content" ObjectID="_1549033264" r:id="rId16"/>
+          <o:OLEObject Type="Embed" ProgID="Word.OpenDocumentText.12" ShapeID="_x0000_i1025" DrawAspect="Content" ObjectID="_1549035623" r:id="rId16"/>
         </w:object>
       </w:r>
     </w:p>
@@ -3489,8 +3478,8 @@
         <w:t>.</w:t>
       </w:r>
     </w:p>
-    <w:bookmarkStart w:id="13" w:name="_MON_1547578364"/>
-    <w:bookmarkEnd w:id="13"/>
+    <w:bookmarkStart w:id="14" w:name="_MON_1547578364"/>
+    <w:bookmarkEnd w:id="14"/>
     <w:p>
       <w:pPr>
         <w:jc w:val="both"/>
@@ -3500,7 +3489,7 @@
           <v:shape id="_x0000_i1026" type="#_x0000_t75" style="width:468pt;height:22.5pt" o:ole="">
             <v:imagedata r:id="rId17" o:title=""/>
           </v:shape>
-          <o:OLEObject Type="Embed" ProgID="Word.OpenDocumentText.12" ShapeID="_x0000_i1026" DrawAspect="Content" ObjectID="_1549033265" r:id="rId18"/>
+          <o:OLEObject Type="Embed" ProgID="Word.OpenDocumentText.12" ShapeID="_x0000_i1026" DrawAspect="Content" ObjectID="_1549035624" r:id="rId18"/>
         </w:object>
       </w:r>
     </w:p>
@@ -3521,8 +3510,8 @@
         <w:t xml:space="preserve"> Either way putting this code output of the local function scope would be an improvement.</w:t>
       </w:r>
     </w:p>
-    <w:bookmarkStart w:id="14" w:name="_MON_1547578333"/>
-    <w:bookmarkEnd w:id="14"/>
+    <w:bookmarkStart w:id="15" w:name="_MON_1547578333"/>
+    <w:bookmarkEnd w:id="15"/>
     <w:p>
       <w:pPr>
         <w:jc w:val="both"/>
@@ -3532,7 +3521,7 @@
           <v:shape id="_x0000_i1027" type="#_x0000_t75" style="width:468pt;height:131.25pt" o:ole="">
             <v:imagedata r:id="rId19" o:title=""/>
           </v:shape>
-          <o:OLEObject Type="Embed" ProgID="Word.OpenDocumentText.12" ShapeID="_x0000_i1027" DrawAspect="Content" ObjectID="_1549033266" r:id="rId20"/>
+          <o:OLEObject Type="Embed" ProgID="Word.OpenDocumentText.12" ShapeID="_x0000_i1027" DrawAspect="Content" ObjectID="_1549035625" r:id="rId20"/>
         </w:object>
       </w:r>
     </w:p>
@@ -3550,8 +3539,8 @@
         <w:t xml:space="preserve"> in chunks. While the image will still need to be saved like this in the CUDA version to match the output for the given code, a much better improvement would be to have the code that generates the image to do it in reverse instead and then it can be directly written to disk rather than writing it in chunks.</w:t>
       </w:r>
     </w:p>
-    <w:bookmarkStart w:id="15" w:name="_MON_1548487347"/>
-    <w:bookmarkEnd w:id="15"/>
+    <w:bookmarkStart w:id="16" w:name="_MON_1548487347"/>
+    <w:bookmarkEnd w:id="16"/>
     <w:p>
       <w:pPr>
         <w:jc w:val="both"/>
@@ -3561,7 +3550,7 @@
           <v:shape id="_x0000_i1028" type="#_x0000_t75" style="width:451.3pt;height:96.75pt" o:ole="">
             <v:imagedata r:id="rId21" o:title=""/>
           </v:shape>
-          <o:OLEObject Type="Embed" ProgID="Word.OpenDocumentText.12" ShapeID="_x0000_i1028" DrawAspect="Content" ObjectID="_1549033267" r:id="rId22"/>
+          <o:OLEObject Type="Embed" ProgID="Word.OpenDocumentText.12" ShapeID="_x0000_i1028" DrawAspect="Content" ObjectID="_1549035626" r:id="rId22"/>
         </w:object>
       </w:r>
     </w:p>
@@ -3594,8 +3583,8 @@
         <w:t>.</w:t>
       </w:r>
     </w:p>
-    <w:bookmarkStart w:id="16" w:name="_MON_1549029146"/>
-    <w:bookmarkEnd w:id="16"/>
+    <w:bookmarkStart w:id="17" w:name="_MON_1549029146"/>
+    <w:bookmarkEnd w:id="17"/>
     <w:p>
       <w:pPr>
         <w:jc w:val="both"/>
@@ -3605,7 +3594,7 @@
           <v:shape id="_x0000_i1029" type="#_x0000_t75" style="width:451.3pt;height:30.75pt" o:ole="">
             <v:imagedata r:id="rId23" o:title=""/>
           </v:shape>
-          <o:OLEObject Type="Embed" ProgID="Word.OpenDocumentText.12" ShapeID="_x0000_i1029" DrawAspect="Content" ObjectID="_1549033268" r:id="rId24"/>
+          <o:OLEObject Type="Embed" ProgID="Word.OpenDocumentText.12" ShapeID="_x0000_i1029" DrawAspect="Content" ObjectID="_1549035627" r:id="rId24"/>
         </w:object>
       </w:r>
     </w:p>
@@ -3614,6 +3603,7 @@
         <w:jc w:val="both"/>
       </w:pPr>
       <w:r>
+        <w:lastRenderedPageBreak/>
         <w:t>Finally, there was some missing if blocks which could have stop unneeded code from executing. If the first if statement validates to true it does not need evaluate the second if statement or enter the do while block</w:t>
       </w:r>
       <w:r>
@@ -3645,8 +3635,8 @@
         <w:t xml:space="preserve"> While a tiny improvement it is, it is a small improvement that could go a long way.</w:t>
       </w:r>
     </w:p>
-    <w:bookmarkStart w:id="17" w:name="_MON_1547579604"/>
-    <w:bookmarkEnd w:id="17"/>
+    <w:bookmarkStart w:id="18" w:name="_MON_1547579604"/>
+    <w:bookmarkEnd w:id="18"/>
     <w:p>
       <w:pPr>
         <w:jc w:val="both"/>
@@ -3656,7 +3646,7 @@
           <v:shape id="_x0000_i1030" type="#_x0000_t75" style="width:451.3pt;height:131.2pt" o:ole="">
             <v:imagedata r:id="rId25" o:title=""/>
           </v:shape>
-          <o:OLEObject Type="Embed" ProgID="Word.OpenDocumentText.12" ShapeID="_x0000_i1030" DrawAspect="Content" ObjectID="_1549033269" r:id="rId26"/>
+          <o:OLEObject Type="Embed" ProgID="Word.OpenDocumentText.12" ShapeID="_x0000_i1030" DrawAspect="Content" ObjectID="_1549035628" r:id="rId26"/>
         </w:object>
       </w:r>
     </w:p>
@@ -3664,14 +3654,14 @@
       <w:pPr>
         <w:pStyle w:val="Heading2"/>
       </w:pPr>
-      <w:bookmarkStart w:id="18" w:name="_Toc475291404"/>
+      <w:bookmarkStart w:id="19" w:name="_Toc475291404"/>
       <w:r>
         <w:t>T</w:t>
       </w:r>
       <w:r>
         <w:t>imings</w:t>
       </w:r>
-      <w:bookmarkEnd w:id="18"/>
+      <w:bookmarkEnd w:id="19"/>
     </w:p>
     <w:p>
       <w:pPr>
@@ -3755,7 +3745,6 @@
           <w:noProof/>
           <w:lang w:val="en-GB" w:eastAsia="en-GB"/>
         </w:rPr>
-        <w:lastRenderedPageBreak/>
         <w:drawing>
           <wp:inline distT="0" distB="0" distL="0" distR="0" wp14:anchorId="16E01822" wp14:editId="2E0A85C7">
             <wp:extent cx="6858000" cy="4582795"/>
@@ -3776,14 +3765,15 @@
       <w:pPr>
         <w:pStyle w:val="Heading2"/>
       </w:pPr>
-      <w:bookmarkStart w:id="19" w:name="_Toc475291405"/>
-      <w:r>
+      <w:bookmarkStart w:id="20" w:name="_Toc475291405"/>
+      <w:r>
+        <w:lastRenderedPageBreak/>
         <w:t>P</w:t>
       </w:r>
       <w:r>
         <w:t>rofiling</w:t>
       </w:r>
-      <w:bookmarkEnd w:id="19"/>
+      <w:bookmarkEnd w:id="20"/>
     </w:p>
     <w:p>
       <w:pPr>
@@ -3800,11 +3790,11 @@
       <w:pPr>
         <w:pStyle w:val="Heading3"/>
       </w:pPr>
-      <w:bookmarkStart w:id="20" w:name="_Toc475291406"/>
+      <w:bookmarkStart w:id="21" w:name="_Toc475291406"/>
       <w:r>
         <w:t>Sequential Bottleneck</w:t>
       </w:r>
-      <w:bookmarkEnd w:id="20"/>
+      <w:bookmarkEnd w:id="21"/>
     </w:p>
     <w:p>
       <w:pPr>
@@ -3930,12 +3920,11 @@
       <w:pPr>
         <w:pStyle w:val="Heading3"/>
       </w:pPr>
-      <w:bookmarkStart w:id="21" w:name="_Toc475291407"/>
-      <w:r>
-        <w:lastRenderedPageBreak/>
+      <w:bookmarkStart w:id="22" w:name="_Toc475291407"/>
+      <w:r>
         <w:t>Double Iteration</w:t>
       </w:r>
-      <w:bookmarkEnd w:id="21"/>
+      <w:bookmarkEnd w:id="22"/>
     </w:p>
     <w:p>
       <w:pPr>
@@ -4024,11 +4013,11 @@
       <w:pPr>
         <w:pStyle w:val="Heading3"/>
       </w:pPr>
-      <w:bookmarkStart w:id="22" w:name="_Toc475291408"/>
+      <w:bookmarkStart w:id="23" w:name="_Toc475291408"/>
       <w:r>
         <w:t>File Chunks</w:t>
       </w:r>
-      <w:bookmarkEnd w:id="22"/>
+      <w:bookmarkEnd w:id="23"/>
     </w:p>
     <w:p>
       <w:pPr>
@@ -4156,14 +4145,14 @@
       <w:pPr>
         <w:pStyle w:val="Heading3"/>
       </w:pPr>
-      <w:bookmarkStart w:id="23" w:name="_Toc475291409"/>
+      <w:bookmarkStart w:id="24" w:name="_Toc475291409"/>
       <w:r>
         <w:t>Action</w:t>
       </w:r>
       <w:r>
         <w:t xml:space="preserve"> Taken</w:t>
       </w:r>
-      <w:bookmarkEnd w:id="23"/>
+      <w:bookmarkEnd w:id="24"/>
     </w:p>
     <w:p>
       <w:pPr>
@@ -4192,17 +4181,18 @@
       <w:pPr>
         <w:pStyle w:val="Heading1"/>
       </w:pPr>
-      <w:bookmarkStart w:id="24" w:name="_Toc475291410"/>
-      <w:r>
+      <w:bookmarkStart w:id="25" w:name="_Toc475291410"/>
+      <w:r>
+        <w:lastRenderedPageBreak/>
         <w:t>GPU Implementation</w:t>
       </w:r>
-      <w:bookmarkEnd w:id="24"/>
+      <w:bookmarkEnd w:id="25"/>
     </w:p>
     <w:p>
       <w:pPr>
         <w:pStyle w:val="Heading2"/>
       </w:pPr>
-      <w:bookmarkStart w:id="25" w:name="_Toc475291411"/>
+      <w:bookmarkStart w:id="26" w:name="_Toc475291411"/>
       <w:r>
         <w:t>P</w:t>
       </w:r>
@@ -4215,35 +4205,41 @@
       <w:r>
         <w:t>verview</w:t>
       </w:r>
-      <w:bookmarkEnd w:id="25"/>
+      <w:bookmarkEnd w:id="26"/>
     </w:p>
     <w:p>
       <w:pPr>
         <w:pStyle w:val="Heading3"/>
       </w:pPr>
-      <w:bookmarkStart w:id="26" w:name="_Toc475291412"/>
+      <w:bookmarkStart w:id="27" w:name="_Toc475291412"/>
       <w:r>
         <w:t>Memory</w:t>
       </w:r>
-      <w:bookmarkEnd w:id="26"/>
+      <w:bookmarkEnd w:id="27"/>
     </w:p>
     <w:p>
       <w:pPr>
         <w:jc w:val="both"/>
       </w:pPr>
       <w:r>
-        <w:t xml:space="preserve">The first part of the port was taking data that would need to be accessed on the device and making it available. This was done just by making the data constant memory. This would yield benefits as constant memory is always cached allowing for fast reads on the device. </w:t>
+        <w:t>The first part of the port was taking data that would need to be accessed on the device</w:t>
+      </w:r>
+      <w:r>
+        <w:t xml:space="preserve"> via a kernel</w:t>
+      </w:r>
+      <w:r>
+        <w:t xml:space="preserve"> and making it available. This was done just by making the data constant memory. This would yield benefits as constant memory is always cached allowing for fast reads on the device. </w:t>
       </w:r>
     </w:p>
-    <w:bookmarkStart w:id="27" w:name="_MON_1548532103"/>
-    <w:bookmarkEnd w:id="27"/>
+    <w:bookmarkStart w:id="28" w:name="_MON_1548532103"/>
+    <w:bookmarkEnd w:id="28"/>
     <w:p>
       <w:r>
         <w:object w:dxaOrig="9026" w:dyaOrig="1508">
           <v:shape id="_x0000_i1031" type="#_x0000_t75" style="width:451.3pt;height:75.8pt" o:ole="">
             <v:imagedata r:id="rId31" o:title=""/>
           </v:shape>
-          <o:OLEObject Type="Embed" ProgID="Word.OpenDocumentText.12" ShapeID="_x0000_i1031" DrawAspect="Content" ObjectID="_1549033270" r:id="rId32"/>
+          <o:OLEObject Type="Embed" ProgID="Word.OpenDocumentText.12" ShapeID="_x0000_i1031" DrawAspect="Content" ObjectID="_1549035629" r:id="rId32"/>
         </w:object>
       </w:r>
     </w:p>
@@ -4252,19 +4248,30 @@
         <w:jc w:val="both"/>
       </w:pPr>
       <w:r>
-        <w:lastRenderedPageBreak/>
-        <w:t xml:space="preserve">Additionally, global memory is allocated which is used to store the image that will then be written to disk. I use my own little helper class to help manage this for me. But what it does is very simple. It allocates global memory the sets a default value for it. </w:t>
+        <w:t>Additionally, global memory is allocated which is used to store the image that will then be written to disk. I use my own little helper class to help manage this for me. But what it does is very simple. It allocates global memory the sets a default value for it</w:t>
+      </w:r>
+      <w:r>
+        <w:t xml:space="preserve"> and cleans it all up once the object is destroyed</w:t>
+      </w:r>
+      <w:r>
+        <w:t>.</w:t>
+      </w:r>
+      <w:r>
+        <w:t xml:space="preserve"> Basic C style arrays were abandoned in favor of a standard C++ vector which would handle both allocation and deletion for me.</w:t>
+      </w:r>
+      <w:r>
+        <w:t xml:space="preserve"> </w:t>
       </w:r>
     </w:p>
-    <w:bookmarkStart w:id="28" w:name="_MON_1548532642"/>
-    <w:bookmarkEnd w:id="28"/>
+    <w:bookmarkStart w:id="29" w:name="_MON_1548532642"/>
+    <w:bookmarkEnd w:id="29"/>
     <w:p>
       <w:r>
-        <w:object w:dxaOrig="9026" w:dyaOrig="1285">
-          <v:shape id="_x0000_i1032" type="#_x0000_t75" style="width:451.3pt;height:64.5pt" o:ole="">
+        <w:object w:dxaOrig="9026" w:dyaOrig="1058">
+          <v:shape id="_x0000_i1050" type="#_x0000_t75" style="width:451.3pt;height:53.1pt" o:ole="">
             <v:imagedata r:id="rId33" o:title=""/>
           </v:shape>
-          <o:OLEObject Type="Embed" ProgID="Word.OpenDocumentText.12" ShapeID="_x0000_i1032" DrawAspect="Content" ObjectID="_1549033271" r:id="rId34"/>
+          <o:OLEObject Type="Embed" ProgID="Word.OpenDocumentText.12" ShapeID="_x0000_i1050" DrawAspect="Content" ObjectID="_1549035630" r:id="rId34"/>
         </w:object>
       </w:r>
     </w:p>
@@ -4272,35 +4279,53 @@
       <w:pPr>
         <w:pStyle w:val="Heading3"/>
       </w:pPr>
-      <w:bookmarkStart w:id="29" w:name="_Toc475291413"/>
+      <w:bookmarkStart w:id="30" w:name="_Toc475291413"/>
       <w:r>
         <w:t>Kernel</w:t>
       </w:r>
-      <w:bookmarkEnd w:id="29"/>
+      <w:bookmarkEnd w:id="30"/>
     </w:p>
     <w:p>
       <w:pPr>
         <w:jc w:val="both"/>
       </w:pPr>
       <w:r>
-        <w:t>The key section of the port was to parallelize the operation that calculates the output color so instead of sequentially calculating each pixel they can be done in parallel resulting large performance gains. The kernel is very si</w:t>
+        <w:t xml:space="preserve">The key section of the port was to parallelize the operation that calculates the output color so instead of sequentially calculating each pixel </w:t>
+      </w:r>
+      <w:r>
+        <w:t>it</w:t>
+      </w:r>
+      <w:r>
+        <w:t xml:space="preserve"> </w:t>
+      </w:r>
+      <w:r>
+        <w:t>can now</w:t>
+      </w:r>
+      <w:r>
+        <w:t xml:space="preserve"> be done in parallel resulting large performance gains. The kernel is very si</w:t>
       </w:r>
       <w:r>
         <w:t xml:space="preserve">mple </w:t>
       </w:r>
       <w:r>
-        <w:t xml:space="preserve">it generates an index for the section of the Mandelbrot set it will work on. </w:t>
+        <w:t>it generates an index for the section of the Mandelbrot set it will work on</w:t>
+      </w:r>
+      <w:r>
+        <w:t xml:space="preserve"> once it has calculated the object value is stores this in the device memory explained above</w:t>
+      </w:r>
+      <w:r>
+        <w:t xml:space="preserve">. </w:t>
       </w:r>
     </w:p>
-    <w:bookmarkStart w:id="30" w:name="_MON_1548532363"/>
-    <w:bookmarkEnd w:id="30"/>
+    <w:bookmarkStart w:id="31" w:name="_MON_1548532363"/>
+    <w:bookmarkEnd w:id="31"/>
     <w:p>
       <w:r>
-        <w:object w:dxaOrig="9026" w:dyaOrig="2844">
-          <v:shape id="_x0000_i1033" type="#_x0000_t75" style="width:451.3pt;height:142.5pt" o:ole="">
+        <w:object w:dxaOrig="9026" w:dyaOrig="1726">
+          <v:shape id="_x0000_i1056" type="#_x0000_t75" style="width:451.3pt;height:86.45pt" o:ole="">
             <v:imagedata r:id="rId35" o:title=""/>
           </v:shape>
-          <o:OLEObject Type="Embed" ProgID="Word.OpenDocumentText.12" ShapeID="_x0000_i1033" DrawAspect="Content" ObjectID="_1549033272" r:id="rId36"/>
+          <o:OLEObject Type="Embed" ProgID="Word.OpenDocumentText.12" ShapeID="_x0000_i1056" DrawAspect="Content" ObjectID="_1549035631" r:id="rId36"/>
         </w:object>
       </w:r>
     </w:p>
@@ -4308,18 +4333,24 @@
       <w:pPr>
         <w:pStyle w:val="Heading3"/>
       </w:pPr>
-      <w:bookmarkStart w:id="31" w:name="_Toc475291414"/>
+      <w:bookmarkStart w:id="32" w:name="_Toc475291414"/>
       <w:r>
         <w:t>Output</w:t>
       </w:r>
-      <w:bookmarkEnd w:id="31"/>
+      <w:bookmarkEnd w:id="32"/>
     </w:p>
     <w:p>
       <w:pPr>
         <w:jc w:val="both"/>
       </w:pPr>
       <w:r>
-        <w:t>Once the output has been calculated and all value written to the global memory allocated we just move the device memory back into host memory so it can be written to disk. Once it has I just flush the memory to disk without reversing the data as the ke</w:t>
+        <w:t>Once the output has been calculated and all value</w:t>
+      </w:r>
+      <w:r>
+        <w:t>s have been</w:t>
+      </w:r>
+      <w:r>
+        <w:t xml:space="preserve"> written to the global memory allocated we just move the device memory back into host memory so it can be written to disk. Once it has I just flush the memory to disk without reversing the data as the ke</w:t>
       </w:r>
       <w:r>
         <w:t>r</w:t>
@@ -4328,15 +4359,15 @@
         <w:t>nel generates the image in reverse order so there is no need to write it in reverse order.</w:t>
       </w:r>
     </w:p>
-    <w:bookmarkStart w:id="32" w:name="_MON_1548532784"/>
-    <w:bookmarkEnd w:id="32"/>
+    <w:bookmarkStart w:id="33" w:name="_MON_1548532784"/>
+    <w:bookmarkEnd w:id="33"/>
     <w:p>
       <w:r>
-        <w:object w:dxaOrig="9026" w:dyaOrig="2343">
-          <v:shape id="_x0000_i1034" type="#_x0000_t75" style="width:451.3pt;height:117.05pt" o:ole="">
+        <w:object w:dxaOrig="9026" w:dyaOrig="988">
+          <v:shape id="_x0000_i1065" type="#_x0000_t75" style="width:451.3pt;height:49.35pt" o:ole="">
             <v:imagedata r:id="rId37" o:title=""/>
           </v:shape>
-          <o:OLEObject Type="Embed" ProgID="Word.OpenDocumentText.12" ShapeID="_x0000_i1034" DrawAspect="Content" ObjectID="_1549033273" r:id="rId38"/>
+          <o:OLEObject Type="Embed" ProgID="Word.OpenDocumentText.12" ShapeID="_x0000_i1065" DrawAspect="Content" ObjectID="_1549035632" r:id="rId38"/>
         </w:object>
       </w:r>
     </w:p>
@@ -4352,46 +4383,43 @@
       <w:pPr>
         <w:pStyle w:val="Heading2"/>
       </w:pPr>
-      <w:bookmarkStart w:id="33" w:name="_Toc475291415"/>
-      <w:r>
+      <w:bookmarkStart w:id="34" w:name="_Toc475291415"/>
+      <w:r>
+        <w:lastRenderedPageBreak/>
         <w:t>O</w:t>
       </w:r>
       <w:r>
         <w:t>ptimisations</w:t>
       </w:r>
-      <w:bookmarkEnd w:id="33"/>
+      <w:bookmarkEnd w:id="34"/>
     </w:p>
     <w:p>
       <w:pPr>
         <w:pStyle w:val="Heading3"/>
       </w:pPr>
-      <w:bookmarkStart w:id="34" w:name="_Toc475291416"/>
+      <w:bookmarkStart w:id="35" w:name="_Toc475291416"/>
       <w:r>
         <w:t>Kernel Launch</w:t>
       </w:r>
-      <w:bookmarkEnd w:id="34"/>
+      <w:bookmarkEnd w:id="35"/>
     </w:p>
     <w:p>
       <w:pPr>
         <w:jc w:val="both"/>
       </w:pPr>
       <w:r>
-        <w:t xml:space="preserve">In my first implementation kernels were one dimension meaning larger image sizes could not be generated as it breached the max block or grid size. To overcome this issue launching the kernel was rewritten to do a two dimensional launch allowing the program to generate larger image sizes. Additionally, I used to CUDA Occupancy API to get an estimate for the grid and </w:t>
-      </w:r>
-      <w:r>
-        <w:lastRenderedPageBreak/>
-        <w:t>block size parameters for the given kernel. One shortfall of this API is that it is designed for one dimension workloads so I had to write some additional code that converted this estimation so it could be used in a two-dimension kernel launch.</w:t>
+        <w:t>In my first implementation kernels were one dimension meaning larger image sizes could not be generated as it breached the max block or grid size. To overcome this issue launching the kernel was rewritten to do a two dimensional launch allowing the program to generate larger image sizes. Additionally, I used to CUDA Occupancy API to get an estimate for the grid and block size parameters for the given kernel. One shortfall of this API is that it is designed for one dimension workloads so I had to write some additional code that converted this estimation so it could be used in a two-dimension kernel launch.</w:t>
       </w:r>
     </w:p>
-    <w:bookmarkStart w:id="35" w:name="_MON_1548533464"/>
-    <w:bookmarkEnd w:id="35"/>
+    <w:bookmarkStart w:id="36" w:name="_MON_1548533464"/>
+    <w:bookmarkEnd w:id="36"/>
     <w:p>
       <w:r>
         <w:object w:dxaOrig="10466" w:dyaOrig="3730">
           <v:shape id="_x0000_i1035" type="#_x0000_t75" style="width:523.3pt;height:186.7pt" o:ole="">
             <v:imagedata r:id="rId39" o:title=""/>
           </v:shape>
-          <o:OLEObject Type="Embed" ProgID="Word.OpenDocumentText.12" ShapeID="_x0000_i1035" DrawAspect="Content" ObjectID="_1549033274" r:id="rId40"/>
+          <o:OLEObject Type="Embed" ProgID="Word.OpenDocumentText.12" ShapeID="_x0000_i1035" DrawAspect="Content" ObjectID="_1549035633" r:id="rId40"/>
         </w:object>
       </w:r>
     </w:p>
@@ -4399,11 +4427,11 @@
       <w:pPr>
         <w:pStyle w:val="Heading3"/>
       </w:pPr>
-      <w:bookmarkStart w:id="36" w:name="_Toc475291417"/>
+      <w:bookmarkStart w:id="37" w:name="_Toc475291417"/>
       <w:r>
         <w:t>Early Exit</w:t>
       </w:r>
-      <w:bookmarkEnd w:id="36"/>
+      <w:bookmarkEnd w:id="37"/>
     </w:p>
     <w:p>
       <w:pPr>
@@ -4416,15 +4444,15 @@
         <w:t>implementation in all cases the kernel would never exit early and continue to the end of the function. To stop this happening the if statements were reworked to return immediately if they were met.</w:t>
       </w:r>
     </w:p>
-    <w:bookmarkStart w:id="37" w:name="_MON_1548533776"/>
-    <w:bookmarkEnd w:id="37"/>
+    <w:bookmarkStart w:id="38" w:name="_MON_1548533776"/>
+    <w:bookmarkEnd w:id="38"/>
     <w:p>
       <w:r>
         <w:object w:dxaOrig="9026" w:dyaOrig="2180">
           <v:shape id="_x0000_i1036" type="#_x0000_t75" style="width:451.3pt;height:108.8pt" o:ole="">
             <v:imagedata r:id="rId41" o:title=""/>
           </v:shape>
-          <o:OLEObject Type="Embed" ProgID="Word.OpenDocumentText.12" ShapeID="_x0000_i1036" DrawAspect="Content" ObjectID="_1549033275" r:id="rId42"/>
+          <o:OLEObject Type="Embed" ProgID="Word.OpenDocumentText.12" ShapeID="_x0000_i1036" DrawAspect="Content" ObjectID="_1549035634" r:id="rId42"/>
         </w:object>
       </w:r>
     </w:p>
@@ -4432,11 +4460,72 @@
       <w:pPr>
         <w:pStyle w:val="Heading3"/>
       </w:pPr>
-      <w:bookmarkStart w:id="38" w:name="_Toc475291418"/>
+      <w:bookmarkStart w:id="39" w:name="_Toc475291418"/>
       <w:r>
         <w:t>Flags</w:t>
       </w:r>
-      <w:bookmarkEnd w:id="38"/>
+      <w:bookmarkEnd w:id="39"/>
+    </w:p>
+    <w:p>
+      <w:pPr>
+        <w:jc w:val="both"/>
+      </w:pPr>
+      <w:r>
+        <w:t>I also looked at any additional flags that could be set for an increase in performance.</w:t>
+      </w:r>
+      <w:r>
+        <w:t xml:space="preserve"> –</w:t>
+      </w:r>
+      <w:proofErr w:type="spellStart"/>
+      <w:r>
+        <w:t>use_fast_math</w:t>
+      </w:r>
+      <w:proofErr w:type="spellEnd"/>
+      <w:r>
+        <w:t xml:space="preserve"> was used however to keep the output the same</w:t>
+      </w:r>
+      <w:r>
+        <w:t xml:space="preserve"> --</w:t>
+      </w:r>
+      <w:proofErr w:type="spellStart"/>
+      <w:r>
+        <w:t>fmad</w:t>
+      </w:r>
+      <w:proofErr w:type="spellEnd"/>
+      <w:r>
+        <w:t>=false</w:t>
+      </w:r>
+      <w:r>
+        <w:t>. This was because this optimization resulted in less accurate results as this optimization estimates the operation rather than performing it completely leading to slight differences. As I wanted an identical output this had to be turned off however the other flags enabled by -</w:t>
+      </w:r>
+      <w:proofErr w:type="spellStart"/>
+      <w:r>
+        <w:t>use_fast_math</w:t>
+      </w:r>
+      <w:proofErr w:type="spellEnd"/>
+      <w:r>
+        <w:t xml:space="preserve"> was left on. Additionally, I upgraded the compute version and architecture to ensure there were no limits on thread and block size on my modern graphics card.</w:t>
+      </w:r>
+    </w:p>
+    <w:p>
+      <w:pPr>
+        <w:jc w:val="both"/>
+      </w:pPr>
+    </w:p>
+    <w:p>
+      <w:pPr>
+        <w:jc w:val="both"/>
+      </w:pPr>
+    </w:p>
+    <w:p>
+      <w:pPr>
+        <w:jc w:val="both"/>
+      </w:pPr>
+    </w:p>
+    <w:p>
+      <w:pPr>
+        <w:jc w:val="both"/>
+      </w:pPr>
     </w:p>
     <w:p>
       <w:pPr>
@@ -4445,55 +4534,20 @@
           <w:lang w:val="en-GB"/>
         </w:rPr>
       </w:pPr>
-      <w:r>
-        <w:t>I also looked at any additional flags that could be set for an increase in performance.</w:t>
-      </w:r>
-      <w:r>
-        <w:t xml:space="preserve"> –</w:t>
-      </w:r>
-      <w:proofErr w:type="spellStart"/>
-      <w:r>
-        <w:t>use_fast_math</w:t>
-      </w:r>
-      <w:proofErr w:type="spellEnd"/>
-      <w:r>
-        <w:t xml:space="preserve"> was used however to keep the output the same</w:t>
-      </w:r>
-      <w:r>
-        <w:t xml:space="preserve"> --</w:t>
-      </w:r>
-      <w:proofErr w:type="spellStart"/>
-      <w:r>
-        <w:t>fmad</w:t>
-      </w:r>
-      <w:proofErr w:type="spellEnd"/>
-      <w:r>
-        <w:t>=false</w:t>
-      </w:r>
-      <w:r>
-        <w:t>. This was because this optimization resulted in less accurate results as this optimization estimates the operation rather than performing it completely leading to slight differences. As I wanted an identical output this had to be turned off however the other flags enabled by -</w:t>
-      </w:r>
-      <w:proofErr w:type="spellStart"/>
-      <w:r>
-        <w:t>use_fast_math</w:t>
-      </w:r>
-      <w:proofErr w:type="spellEnd"/>
-      <w:r>
-        <w:t xml:space="preserve"> was left on. Additionally, I upgraded the compute version and architecture to ensure there were no limits on thread and block size on my modern graphics card.</w:t>
-      </w:r>
     </w:p>
     <w:p>
       <w:pPr>
         <w:pStyle w:val="Heading2"/>
       </w:pPr>
-      <w:bookmarkStart w:id="39" w:name="_Toc475291419"/>
-      <w:r>
+      <w:bookmarkStart w:id="40" w:name="_Toc475291419"/>
+      <w:r>
+        <w:lastRenderedPageBreak/>
         <w:t>T</w:t>
       </w:r>
       <w:r>
         <w:t>imings</w:t>
       </w:r>
-      <w:bookmarkEnd w:id="39"/>
+      <w:bookmarkEnd w:id="40"/>
     </w:p>
     <w:p>
       <w:r>
@@ -4512,7 +4566,6 @@
           <w:noProof/>
           <w:lang w:val="en-GB" w:eastAsia="en-GB"/>
         </w:rPr>
-        <w:lastRenderedPageBreak/>
         <w:drawing>
           <wp:inline distT="0" distB="0" distL="0" distR="0" wp14:anchorId="63AB9A47" wp14:editId="494A722E">
             <wp:extent cx="6524625" cy="3914775"/>
@@ -4542,18 +4595,18 @@
       <w:pPr>
         <w:pStyle w:val="Heading1"/>
       </w:pPr>
-      <w:bookmarkStart w:id="40" w:name="_Toc475291420"/>
+      <w:bookmarkStart w:id="41" w:name="_Toc475291420"/>
       <w:r>
         <w:lastRenderedPageBreak/>
         <w:t>Project Results</w:t>
       </w:r>
-      <w:bookmarkEnd w:id="40"/>
+      <w:bookmarkEnd w:id="41"/>
     </w:p>
     <w:p>
       <w:pPr>
         <w:pStyle w:val="Heading2"/>
       </w:pPr>
-      <w:bookmarkStart w:id="41" w:name="_Toc475291421"/>
+      <w:bookmarkStart w:id="42" w:name="_Toc475291421"/>
       <w:r>
         <w:rPr>
           <w:noProof/>
@@ -4622,7 +4675,7 @@
       <w:r>
         <w:t>esting</w:t>
       </w:r>
-      <w:bookmarkEnd w:id="41"/>
+      <w:bookmarkEnd w:id="42"/>
     </w:p>
     <w:p>
       <w:pPr>
@@ -4779,14 +4832,14 @@
       <w:pPr>
         <w:pStyle w:val="Heading2"/>
       </w:pPr>
-      <w:bookmarkStart w:id="42" w:name="_Toc475291422"/>
+      <w:bookmarkStart w:id="43" w:name="_Toc475291422"/>
       <w:r>
         <w:t>C</w:t>
       </w:r>
       <w:r>
         <w:t>omparison</w:t>
       </w:r>
-      <w:bookmarkEnd w:id="42"/>
+      <w:bookmarkEnd w:id="43"/>
     </w:p>
     <w:p>
       <w:pPr>
@@ -4882,8 +4935,8 @@
       <w:r>
         <w:t>.</w:t>
       </w:r>
-      <w:bookmarkStart w:id="43" w:name="_Toc474839090"/>
-      <w:bookmarkStart w:id="44" w:name="_Toc475274759"/>
+      <w:bookmarkStart w:id="44" w:name="_Toc474839090"/>
+      <w:bookmarkStart w:id="45" w:name="_Toc475274759"/>
       <w:r>
         <w:t xml:space="preserve"> </w:t>
       </w:r>
@@ -4908,19 +4961,19 @@
           </wp:inline>
         </w:drawing>
       </w:r>
-      <w:bookmarkEnd w:id="43"/>
       <w:bookmarkEnd w:id="44"/>
+      <w:bookmarkEnd w:id="45"/>
     </w:p>
     <w:p>
       <w:pPr>
         <w:pStyle w:val="Heading2"/>
       </w:pPr>
-      <w:bookmarkStart w:id="45" w:name="_Toc475291423"/>
+      <w:bookmarkStart w:id="46" w:name="_Toc475291423"/>
       <w:r>
         <w:lastRenderedPageBreak/>
         <w:t>Disadvantages</w:t>
       </w:r>
-      <w:bookmarkEnd w:id="45"/>
+      <w:bookmarkEnd w:id="46"/>
     </w:p>
     <w:p>
       <w:pPr>
@@ -4955,14 +5008,14 @@
       <w:pPr>
         <w:pStyle w:val="Heading2"/>
       </w:pPr>
-      <w:bookmarkStart w:id="46" w:name="_Toc475291424"/>
+      <w:bookmarkStart w:id="47" w:name="_Toc475291424"/>
       <w:r>
         <w:t>C</w:t>
       </w:r>
       <w:r>
         <w:t>onclusion</w:t>
       </w:r>
-      <w:bookmarkEnd w:id="46"/>
+      <w:bookmarkEnd w:id="47"/>
     </w:p>
     <w:p>
       <w:pPr>
@@ -5060,7 +5113,7 @@
       <w:pPr>
         <w:pStyle w:val="Heading1"/>
       </w:pPr>
-      <w:bookmarkStart w:id="47" w:name="_Toc475291425"/>
+      <w:bookmarkStart w:id="48" w:name="_Toc475291425"/>
       <w:r>
         <w:lastRenderedPageBreak/>
         <w:t xml:space="preserve">Appendix 1 – </w:t>
@@ -5074,19 +5127,17 @@
       <w:r>
         <w:t>Method</w:t>
       </w:r>
-      <w:bookmarkStart w:id="48" w:name="_MON_1549032445"/>
       <w:bookmarkEnd w:id="48"/>
-      <w:bookmarkEnd w:id="47"/>
+      <w:bookmarkStart w:id="49" w:name="_MON_1549032445"/>
+      <w:bookmarkEnd w:id="49"/>
       <w:r>
         <w:object w:dxaOrig="10466" w:dyaOrig="13746">
           <v:shape id="_x0000_i1037" type="#_x0000_t75" style="width:523.3pt;height:687.3pt" o:ole="">
             <v:imagedata r:id="rId47" o:title=""/>
           </v:shape>
-          <o:OLEObject Type="Embed" ProgID="Word.OpenDocumentText.12" ShapeID="_x0000_i1037" DrawAspect="Content" ObjectID="_1549033276" r:id="rId48"/>
+          <o:OLEObject Type="Embed" ProgID="Word.OpenDocumentText.12" ShapeID="_x0000_i1037" DrawAspect="Content" ObjectID="_1549035635" r:id="rId48"/>
         </w:object>
       </w:r>
-      <w:bookmarkStart w:id="49" w:name="_GoBack"/>
-      <w:bookmarkEnd w:id="49"/>
     </w:p>
     <w:p>
       <w:pPr>
@@ -5119,7 +5170,7 @@
           <v:shape id="_x0000_i1038" type="#_x0000_t75" style="width:523.3pt;height:453.6pt" o:ole="">
             <v:imagedata r:id="rId49" o:title=""/>
           </v:shape>
-          <o:OLEObject Type="Embed" ProgID="Word.OpenDocumentText.12" ShapeID="_x0000_i1038" DrawAspect="Content" ObjectID="_1549033277" r:id="rId50"/>
+          <o:OLEObject Type="Embed" ProgID="Word.OpenDocumentText.12" ShapeID="_x0000_i1038" DrawAspect="Content" ObjectID="_1549035636" r:id="rId50"/>
         </w:object>
       </w:r>
     </w:p>
@@ -5183,7 +5234,7 @@
       <w:rPr>
         <w:noProof/>
       </w:rPr>
-      <w:t>14</w:t>
+      <w:t>10</w:t>
     </w:r>
     <w:r>
       <w:fldChar w:fldCharType="end"/>
@@ -7414,7 +7465,7 @@
             </a:pPr>
             <a:r>
               <a:rPr lang="en-GB"/>
-              <a:t>Optimised vs Non Optimised</a:t>
+              <a:t>Optimised (FMAD = ON)vs  vs Non Optimised</a:t>
             </a:r>
           </a:p>
         </c:rich>
@@ -10523,6 +10574,7 @@
   </w:compat>
   <w:rsids>
     <w:rsidRoot w:val="008B7524"/>
+    <w:rsid w:val="000675B6"/>
     <w:rsid w:val="00115DAA"/>
     <w:rsid w:val="003837EC"/>
     <w:rsid w:val="0048305F"/>
@@ -11430,7 +11482,7 @@
 </file>
 
 <file path=customXml/itemProps3.xml><?xml version="1.0" encoding="utf-8"?>
-<ds:datastoreItem xmlns:ds="http://schemas.openxmlformats.org/officeDocument/2006/customXml" ds:itemID="{1335D1A9-BDC3-4220-9B71-330CF85B37E4}">
+<ds:datastoreItem xmlns:ds="http://schemas.openxmlformats.org/officeDocument/2006/customXml" ds:itemID="{40E588AA-3C44-4CCF-9D7B-DEC4F8A51593}">
   <ds:schemaRefs>
     <ds:schemaRef ds:uri="http://schemas.openxmlformats.org/officeDocument/2006/bibliography"/>
   </ds:schemaRefs>

</xml_diff>

<commit_message>
minor changes to GPU section
</commit_message>
<xml_diff>
--- a/docs/B00235610 - Project Report.docx
+++ b/docs/B00235610 - Project Report.docx
@@ -274,7 +274,7 @@
                   </wp:anchor>
                 </w:drawing>
               </mc:Choice>
-              <mc:Fallback xmlns="">
+              <mc:Fallback>
                 <w:pict>
                   <v:shapetype w14:anchorId="08A3CF3D" id="_x0000_t202" coordsize="21600,21600" o:spt="202" path="m,l,21600r21600,l21600,xe">
                     <v:stroke joinstyle="miter"/>
@@ -516,7 +516,7 @@
                   </wp:anchor>
                 </w:drawing>
               </mc:Choice>
-              <mc:Fallback xmlns="">
+              <mc:Fallback>
                 <w:pict>
                   <v:shape w14:anchorId="5ACAB13D" id="Text Box 21" o:spid="_x0000_s1027" type="#_x0000_t202" style="position:absolute;margin-left:0;margin-top:0;width:310.5pt;height:104.4pt;z-index:251661312;visibility:visible;mso-wrap-style:square;mso-width-percent:950;mso-height-percent:0;mso-top-percent:750;mso-wrap-distance-left:9pt;mso-wrap-distance-top:0;mso-wrap-distance-right:9pt;mso-wrap-distance-bottom:0;mso-position-horizontal:center;mso-position-horizontal-relative:margin;mso-position-vertical-relative:margin;mso-width-percent:950;mso-height-percent:0;mso-top-percent:750;mso-width-relative:margin;mso-height-relative:margin;v-text-anchor:top" o:gfxdata="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" o:allowoverlap="f" filled="f" stroked="f" strokeweight=".5pt">
                     <v:textbox style="mso-fit-shape-to-text:t" inset="0,0,0,0">
@@ -2858,8 +2858,6 @@
           </w:pPr>
         </w:p>
         <w:p/>
-        <w:bookmarkStart w:id="5" w:name="_GoBack" w:displacedByCustomXml="next"/>
-        <w:bookmarkEnd w:id="5" w:displacedByCustomXml="next"/>
       </w:sdtContent>
     </w:sdt>
     <w:bookmarkEnd w:id="0" w:displacedByCustomXml="prev"/>
@@ -2871,22 +2869,22 @@
       <w:pPr>
         <w:pStyle w:val="Heading1"/>
       </w:pPr>
-      <w:bookmarkStart w:id="6" w:name="_Toc475291397"/>
+      <w:bookmarkStart w:id="5" w:name="_Toc475291397"/>
       <w:r>
         <w:lastRenderedPageBreak/>
         <w:t>Introduction</w:t>
       </w:r>
-      <w:bookmarkEnd w:id="6"/>
+      <w:bookmarkEnd w:id="5"/>
     </w:p>
     <w:p>
       <w:pPr>
         <w:pStyle w:val="Heading2"/>
       </w:pPr>
-      <w:bookmarkStart w:id="7" w:name="_Toc475291398"/>
+      <w:bookmarkStart w:id="6" w:name="_Toc475291398"/>
       <w:r>
         <w:t>Problem</w:t>
       </w:r>
-      <w:bookmarkEnd w:id="7"/>
+      <w:bookmarkEnd w:id="6"/>
     </w:p>
     <w:p>
       <w:pPr>
@@ -2903,11 +2901,11 @@
       <w:pPr>
         <w:pStyle w:val="Heading2"/>
       </w:pPr>
-      <w:bookmarkStart w:id="8" w:name="_Toc475291399"/>
+      <w:bookmarkStart w:id="7" w:name="_Toc475291399"/>
       <w:r>
         <w:t>Hardware</w:t>
       </w:r>
-      <w:bookmarkEnd w:id="8"/>
+      <w:bookmarkEnd w:id="7"/>
     </w:p>
     <w:p>
       <w:pPr>
@@ -2950,15 +2948,7 @@
         <w:t xml:space="preserve"> not a workstation card like</w:t>
       </w:r>
       <w:r>
-        <w:t xml:space="preserve"> NVidia </w:t>
-      </w:r>
-      <w:proofErr w:type="spellStart"/>
-      <w:r>
-        <w:t>Quadro</w:t>
-      </w:r>
-      <w:proofErr w:type="spellEnd"/>
-      <w:r>
-        <w:t xml:space="preserve"> K4000 which is the card</w:t>
+        <w:t xml:space="preserve"> NVidia Quadro K4000 which is the card</w:t>
       </w:r>
       <w:r>
         <w:t xml:space="preserve"> found in the labs</w:t>
@@ -3157,34 +3147,18 @@
       <w:pPr>
         <w:pStyle w:val="Heading2"/>
       </w:pPr>
-      <w:bookmarkStart w:id="9" w:name="_Toc475291400"/>
+      <w:bookmarkStart w:id="8" w:name="_Toc475291400"/>
       <w:r>
         <w:t>Software</w:t>
       </w:r>
-      <w:bookmarkEnd w:id="9"/>
+      <w:bookmarkEnd w:id="8"/>
     </w:p>
     <w:p>
       <w:r>
         <w:t>To write the software Visual Studio will be used as its built in profiling tools will help identify expensive sections of the given code with relative ease.</w:t>
       </w:r>
       <w:r>
-        <w:t xml:space="preserve"> The code written will be maintained using </w:t>
-      </w:r>
-      <w:proofErr w:type="spellStart"/>
-      <w:r>
-        <w:t>Git</w:t>
-      </w:r>
-      <w:proofErr w:type="spellEnd"/>
-      <w:r>
-        <w:t xml:space="preserve"> for version control and is hosted online at Github so issues are tracked well. Obviously as I am writing CUDA code I will be using the latest version of the CUDA toolkit and I will be using the </w:t>
-      </w:r>
-      <w:proofErr w:type="spellStart"/>
-      <w:r>
-        <w:t>NSight</w:t>
-      </w:r>
-      <w:proofErr w:type="spellEnd"/>
-      <w:r>
-        <w:t xml:space="preserve"> NVidia Profiler to help profile the CUDA kernels written.</w:t>
+        <w:t xml:space="preserve"> The code written will be maintained using Git for version control and is hosted online at Github so issues are tracked well. Obviously as I am writing CUDA code I will be using the latest version of the CUDA toolkit and I will be using the NSight NVidia Profiler to help profile the CUDA kernels written.</w:t>
       </w:r>
     </w:p>
     <w:p>
@@ -3234,19 +3208,11 @@
           <w:sz w:val="22"/>
         </w:rPr>
       </w:pPr>
-      <w:proofErr w:type="spellStart"/>
       <w:r>
         <w:rPr>
           <w:sz w:val="22"/>
         </w:rPr>
-        <w:t>GitBash</w:t>
-      </w:r>
-      <w:proofErr w:type="spellEnd"/>
-      <w:r>
-        <w:rPr>
-          <w:sz w:val="22"/>
-        </w:rPr>
-        <w:t xml:space="preserve"> + </w:t>
+        <w:t xml:space="preserve">GitBash + </w:t>
       </w:r>
       <w:r>
         <w:rPr>
@@ -3266,19 +3232,11 @@
           <w:sz w:val="22"/>
         </w:rPr>
       </w:pPr>
-      <w:proofErr w:type="spellStart"/>
       <w:r>
         <w:rPr>
           <w:sz w:val="22"/>
         </w:rPr>
-        <w:t>NSight</w:t>
-      </w:r>
-      <w:proofErr w:type="spellEnd"/>
-      <w:r>
-        <w:rPr>
-          <w:sz w:val="22"/>
-        </w:rPr>
-        <w:t xml:space="preserve"> NVidia Profiler</w:t>
+        <w:t>NSight NVidia Profiler</w:t>
       </w:r>
     </w:p>
     <w:p>
@@ -3292,12 +3250,12 @@
       <w:pPr>
         <w:pStyle w:val="Heading2"/>
       </w:pPr>
-      <w:bookmarkStart w:id="10" w:name="_Toc475291401"/>
+      <w:bookmarkStart w:id="9" w:name="_Toc475291401"/>
       <w:r>
         <w:lastRenderedPageBreak/>
         <w:t>Goals</w:t>
       </w:r>
-      <w:bookmarkEnd w:id="10"/>
+      <w:bookmarkEnd w:id="9"/>
     </w:p>
     <w:p>
       <w:r>
@@ -3369,25 +3327,25 @@
       <w:pPr>
         <w:pStyle w:val="Heading1"/>
       </w:pPr>
-      <w:bookmarkStart w:id="11" w:name="_Toc475291402"/>
+      <w:bookmarkStart w:id="10" w:name="_Toc475291402"/>
       <w:r>
         <w:lastRenderedPageBreak/>
         <w:t>CPU Analysis</w:t>
       </w:r>
-      <w:bookmarkEnd w:id="11"/>
+      <w:bookmarkEnd w:id="10"/>
     </w:p>
     <w:p>
       <w:pPr>
         <w:pStyle w:val="Heading2"/>
       </w:pPr>
-      <w:bookmarkStart w:id="12" w:name="_Toc475291403"/>
+      <w:bookmarkStart w:id="11" w:name="_Toc475291403"/>
       <w:r>
         <w:t>A</w:t>
       </w:r>
       <w:r>
         <w:t>nalysis</w:t>
       </w:r>
-      <w:bookmarkEnd w:id="12"/>
+      <w:bookmarkEnd w:id="11"/>
     </w:p>
     <w:p>
       <w:pPr>
@@ -3415,8 +3373,8 @@
         <w:t xml:space="preserve"> </w:t>
       </w:r>
     </w:p>
-    <w:bookmarkStart w:id="13" w:name="_MON_1547576867"/>
-    <w:bookmarkEnd w:id="13"/>
+    <w:bookmarkStart w:id="12" w:name="_MON_1547576867"/>
+    <w:bookmarkEnd w:id="12"/>
     <w:p>
       <w:r>
         <w:object w:dxaOrig="10466" w:dyaOrig="1335">
@@ -3442,7 +3400,7 @@
           <v:shape id="_x0000_i1025" type="#_x0000_t75" style="width:523.3pt;height:66pt" o:ole="">
             <v:imagedata r:id="rId15" o:title=""/>
           </v:shape>
-          <o:OLEObject Type="Embed" ProgID="Word.OpenDocumentText.12" ShapeID="_x0000_i1025" DrawAspect="Content" ObjectID="_1549035623" r:id="rId16"/>
+          <o:OLEObject Type="Embed" ProgID="Word.OpenDocumentText.12" ShapeID="_x0000_i1025" DrawAspect="Content" ObjectID="_1549037753" r:id="rId16"/>
         </w:object>
       </w:r>
     </w:p>
@@ -3478,18 +3436,50 @@
         <w:t>.</w:t>
       </w:r>
     </w:p>
-    <w:bookmarkStart w:id="14" w:name="_MON_1547578364"/>
+    <w:bookmarkStart w:id="13" w:name="_MON_1547578364"/>
+    <w:bookmarkEnd w:id="13"/>
+    <w:p>
+      <w:pPr>
+        <w:jc w:val="both"/>
+      </w:pPr>
+      <w:r>
+        <w:object w:dxaOrig="9360" w:dyaOrig="445">
+          <v:shape id="_x0000_i1026" type="#_x0000_t75" style="width:468pt;height:22.5pt" o:ole="">
+            <v:imagedata r:id="rId17" o:title=""/>
+          </v:shape>
+          <o:OLEObject Type="Embed" ProgID="Word.OpenDocumentText.12" ShapeID="_x0000_i1026" DrawAspect="Content" ObjectID="_1549037754" r:id="rId18"/>
+        </w:object>
+      </w:r>
+    </w:p>
+    <w:p>
+      <w:pPr>
+        <w:jc w:val="both"/>
+      </w:pPr>
+      <w:r>
+        <w:t xml:space="preserve">Additionally, there was a stack allocated array which at least in debug mode where no optimizations </w:t>
+      </w:r>
+      <w:r>
+        <w:t>were</w:t>
+      </w:r>
+      <w:r>
+        <w:t xml:space="preserve"> used made the code slower as this array was being allocated every time a color was set for the image. However as expected it was optimized out when optimization flags were turned on.</w:t>
+      </w:r>
+      <w:r>
+        <w:t xml:space="preserve"> Either way putting this code output of the local function scope would be an improvement.</w:t>
+      </w:r>
+    </w:p>
+    <w:bookmarkStart w:id="14" w:name="_MON_1547578333"/>
     <w:bookmarkEnd w:id="14"/>
     <w:p>
       <w:pPr>
         <w:jc w:val="both"/>
       </w:pPr>
       <w:r>
-        <w:object w:dxaOrig="9360" w:dyaOrig="445">
-          <v:shape id="_x0000_i1026" type="#_x0000_t75" style="width:468pt;height:22.5pt" o:ole="">
-            <v:imagedata r:id="rId17" o:title=""/>
+        <w:object w:dxaOrig="9360" w:dyaOrig="2607">
+          <v:shape id="_x0000_i1027" type="#_x0000_t75" style="width:468pt;height:131.25pt" o:ole="">
+            <v:imagedata r:id="rId19" o:title=""/>
           </v:shape>
-          <o:OLEObject Type="Embed" ProgID="Word.OpenDocumentText.12" ShapeID="_x0000_i1026" DrawAspect="Content" ObjectID="_1549035624" r:id="rId18"/>
+          <o:OLEObject Type="Embed" ProgID="Word.OpenDocumentText.12" ShapeID="_x0000_i1027" DrawAspect="Content" ObjectID="_1549037755" r:id="rId20"/>
         </w:object>
       </w:r>
     </w:p>
@@ -3498,30 +3488,27 @@
         <w:jc w:val="both"/>
       </w:pPr>
       <w:r>
-        <w:t xml:space="preserve">Additionally, there was a stack allocated array which at least in debug mode where no optimizations </w:t>
-      </w:r>
-      <w:r>
-        <w:t>were</w:t>
-      </w:r>
-      <w:r>
-        <w:t xml:space="preserve"> used made the code slower as this array was being allocated every time a color was set for the image. However as expected it was optimized out when optimization flags were turned on.</w:t>
-      </w:r>
-      <w:r>
-        <w:t xml:space="preserve"> Either way putting this code output of the local function scope would be an improvement.</w:t>
+        <w:t xml:space="preserve">When writing the file to disk </w:t>
+      </w:r>
+      <w:r>
+        <w:t>it writes it in reverse and writes it</w:t>
+      </w:r>
+      <w:r>
+        <w:t xml:space="preserve"> in chunks. While the image will still need to be saved like this in the CUDA version to match the output for the given code, a much better improvement would be to have the code that generates the image to do it in reverse instead and then it can be directly written to disk rather than writing it in chunks.</w:t>
       </w:r>
     </w:p>
-    <w:bookmarkStart w:id="15" w:name="_MON_1547578333"/>
+    <w:bookmarkStart w:id="15" w:name="_MON_1548487347"/>
     <w:bookmarkEnd w:id="15"/>
     <w:p>
       <w:pPr>
         <w:jc w:val="both"/>
       </w:pPr>
       <w:r>
-        <w:object w:dxaOrig="9360" w:dyaOrig="2607">
-          <v:shape id="_x0000_i1027" type="#_x0000_t75" style="width:468pt;height:131.25pt" o:ole="">
-            <v:imagedata r:id="rId19" o:title=""/>
+        <w:object w:dxaOrig="9026" w:dyaOrig="1943">
+          <v:shape id="_x0000_i1028" type="#_x0000_t75" style="width:451.3pt;height:96.75pt" o:ole="">
+            <v:imagedata r:id="rId21" o:title=""/>
           </v:shape>
-          <o:OLEObject Type="Embed" ProgID="Word.OpenDocumentText.12" ShapeID="_x0000_i1027" DrawAspect="Content" ObjectID="_1549035625" r:id="rId20"/>
+          <o:OLEObject Type="Embed" ProgID="Word.OpenDocumentText.12" ShapeID="_x0000_i1028" DrawAspect="Content" ObjectID="_1549037756" r:id="rId22"/>
         </w:object>
       </w:r>
     </w:p>
@@ -3530,27 +3517,42 @@
         <w:jc w:val="both"/>
       </w:pPr>
       <w:r>
-        <w:t xml:space="preserve">When writing the file to disk </w:t>
-      </w:r>
-      <w:r>
-        <w:t>it writes it in reverse and writes it</w:t>
-      </w:r>
-      <w:r>
-        <w:t xml:space="preserve"> in chunks. While the image will still need to be saved like this in the CUDA version to match the output for the given code, a much better improvement would be to have the code that generates the image to do it in reverse instead and then it can be directly written to disk rather than writing it in chunks.</w:t>
+        <w:t xml:space="preserve">In areas there was a lot of hard written math code that could be </w:t>
+      </w:r>
+      <w:r>
+        <w:t xml:space="preserve">made </w:t>
+      </w:r>
+      <w:r>
+        <w:t>more readable</w:t>
+      </w:r>
+      <w:r>
+        <w:t xml:space="preserve"> by using standard math functions</w:t>
+      </w:r>
+      <w:r>
+        <w:t xml:space="preserve"> and there were some areas where values could be pre-calculated resulting in less computations.</w:t>
+      </w:r>
+      <w:r>
+        <w:t xml:space="preserve"> Not expecting any massive gains from this but more readable code and less operations is always </w:t>
+      </w:r>
+      <w:r>
+        <w:t>advantageous</w:t>
+      </w:r>
+      <w:r>
+        <w:t>.</w:t>
       </w:r>
     </w:p>
-    <w:bookmarkStart w:id="16" w:name="_MON_1548487347"/>
+    <w:bookmarkStart w:id="16" w:name="_MON_1549029146"/>
     <w:bookmarkEnd w:id="16"/>
     <w:p>
       <w:pPr>
         <w:jc w:val="both"/>
       </w:pPr>
       <w:r>
-        <w:object w:dxaOrig="9026" w:dyaOrig="1943">
-          <v:shape id="_x0000_i1028" type="#_x0000_t75" style="width:451.3pt;height:96.75pt" o:ole="">
-            <v:imagedata r:id="rId21" o:title=""/>
+        <w:object w:dxaOrig="9026" w:dyaOrig="620">
+          <v:shape id="_x0000_i1029" type="#_x0000_t75" style="width:451.3pt;height:30.75pt" o:ole="">
+            <v:imagedata r:id="rId23" o:title=""/>
           </v:shape>
-          <o:OLEObject Type="Embed" ProgID="Word.OpenDocumentText.12" ShapeID="_x0000_i1028" DrawAspect="Content" ObjectID="_1549035626" r:id="rId22"/>
+          <o:OLEObject Type="Embed" ProgID="Word.OpenDocumentText.12" ShapeID="_x0000_i1029" DrawAspect="Content" ObjectID="_1549037757" r:id="rId24"/>
         </w:object>
       </w:r>
     </w:p>
@@ -3559,50 +3561,6 @@
         <w:jc w:val="both"/>
       </w:pPr>
       <w:r>
-        <w:t xml:space="preserve">In areas there was a lot of hard written math code that could be </w:t>
-      </w:r>
-      <w:r>
-        <w:t xml:space="preserve">made </w:t>
-      </w:r>
-      <w:r>
-        <w:t>more readable</w:t>
-      </w:r>
-      <w:r>
-        <w:t xml:space="preserve"> by using standard math functions</w:t>
-      </w:r>
-      <w:r>
-        <w:t xml:space="preserve"> and there were some areas where values could be pre-calculated resulting in less computations.</w:t>
-      </w:r>
-      <w:r>
-        <w:t xml:space="preserve"> Not expecting any massive gains from this but more readable code and less operations is always </w:t>
-      </w:r>
-      <w:r>
-        <w:t>advantageous</w:t>
-      </w:r>
-      <w:r>
-        <w:t>.</w:t>
-      </w:r>
-    </w:p>
-    <w:bookmarkStart w:id="17" w:name="_MON_1549029146"/>
-    <w:bookmarkEnd w:id="17"/>
-    <w:p>
-      <w:pPr>
-        <w:jc w:val="both"/>
-      </w:pPr>
-      <w:r>
-        <w:object w:dxaOrig="9026" w:dyaOrig="620">
-          <v:shape id="_x0000_i1029" type="#_x0000_t75" style="width:451.3pt;height:30.75pt" o:ole="">
-            <v:imagedata r:id="rId23" o:title=""/>
-          </v:shape>
-          <o:OLEObject Type="Embed" ProgID="Word.OpenDocumentText.12" ShapeID="_x0000_i1029" DrawAspect="Content" ObjectID="_1549035627" r:id="rId24"/>
-        </w:object>
-      </w:r>
-    </w:p>
-    <w:p>
-      <w:pPr>
-        <w:jc w:val="both"/>
-      </w:pPr>
-      <w:r>
         <w:lastRenderedPageBreak/>
         <w:t>Finally, there was some missing if blocks which could have stop unneeded code from executing. If the first if statement validates to true it does not need evaluate the second if statement or enter the do while block</w:t>
       </w:r>
@@ -3612,7 +3570,6 @@
       <w:r>
         <w:t xml:space="preserve">as if </w:t>
       </w:r>
-      <w:proofErr w:type="spellStart"/>
       <w:r>
         <w:rPr>
           <w:rStyle w:val="Emphasis"/>
@@ -3621,7 +3578,6 @@
         </w:rPr>
         <w:t>iter</w:t>
       </w:r>
-      <w:proofErr w:type="spellEnd"/>
       <w:r>
         <w:t xml:space="preserve"> is either 255 or 0 the output is a black pixel</w:t>
       </w:r>
@@ -3635,8 +3591,8 @@
         <w:t xml:space="preserve"> While a tiny improvement it is, it is a small improvement that could go a long way.</w:t>
       </w:r>
     </w:p>
-    <w:bookmarkStart w:id="18" w:name="_MON_1547579604"/>
-    <w:bookmarkEnd w:id="18"/>
+    <w:bookmarkStart w:id="17" w:name="_MON_1547579604"/>
+    <w:bookmarkEnd w:id="17"/>
     <w:p>
       <w:pPr>
         <w:jc w:val="both"/>
@@ -3646,7 +3602,7 @@
           <v:shape id="_x0000_i1030" type="#_x0000_t75" style="width:451.3pt;height:131.2pt" o:ole="">
             <v:imagedata r:id="rId25" o:title=""/>
           </v:shape>
-          <o:OLEObject Type="Embed" ProgID="Word.OpenDocumentText.12" ShapeID="_x0000_i1030" DrawAspect="Content" ObjectID="_1549035628" r:id="rId26"/>
+          <o:OLEObject Type="Embed" ProgID="Word.OpenDocumentText.12" ShapeID="_x0000_i1030" DrawAspect="Content" ObjectID="_1549037758" r:id="rId26"/>
         </w:object>
       </w:r>
     </w:p>
@@ -3654,14 +3610,14 @@
       <w:pPr>
         <w:pStyle w:val="Heading2"/>
       </w:pPr>
-      <w:bookmarkStart w:id="19" w:name="_Toc475291404"/>
+      <w:bookmarkStart w:id="18" w:name="_Toc475291404"/>
       <w:r>
         <w:t>T</w:t>
       </w:r>
       <w:r>
         <w:t>imings</w:t>
       </w:r>
-      <w:bookmarkEnd w:id="19"/>
+      <w:bookmarkEnd w:id="18"/>
     </w:p>
     <w:p>
       <w:pPr>
@@ -3700,7 +3656,6 @@
       <w:r>
         <w:t xml:space="preserve"> As we can see the most expensive parts of the application are the </w:t>
       </w:r>
-      <w:proofErr w:type="spellStart"/>
       <w:r>
         <w:rPr>
           <w:rStyle w:val="Emphasis"/>
@@ -3709,11 +3664,9 @@
         </w:rPr>
         <w:t>calc_mandel</w:t>
       </w:r>
-      <w:proofErr w:type="spellEnd"/>
       <w:r>
         <w:t xml:space="preserve"> function and the </w:t>
       </w:r>
-      <w:proofErr w:type="spellStart"/>
       <w:r>
         <w:rPr>
           <w:rStyle w:val="Emphasis"/>
@@ -3722,7 +3675,6 @@
         </w:rPr>
         <w:t>screen_dump</w:t>
       </w:r>
-      <w:proofErr w:type="spellEnd"/>
       <w:r>
         <w:t xml:space="preserve"> function as expected. With </w:t>
       </w:r>
@@ -3765,7 +3717,7 @@
       <w:pPr>
         <w:pStyle w:val="Heading2"/>
       </w:pPr>
-      <w:bookmarkStart w:id="20" w:name="_Toc475291405"/>
+      <w:bookmarkStart w:id="19" w:name="_Toc475291405"/>
       <w:r>
         <w:lastRenderedPageBreak/>
         <w:t>P</w:t>
@@ -3773,7 +3725,7 @@
       <w:r>
         <w:t>rofiling</w:t>
       </w:r>
-      <w:bookmarkEnd w:id="20"/>
+      <w:bookmarkEnd w:id="19"/>
     </w:p>
     <w:p>
       <w:pPr>
@@ -3790,11 +3742,11 @@
       <w:pPr>
         <w:pStyle w:val="Heading3"/>
       </w:pPr>
-      <w:bookmarkStart w:id="21" w:name="_Toc475291406"/>
+      <w:bookmarkStart w:id="20" w:name="_Toc475291406"/>
       <w:r>
         <w:t>Sequential Bottleneck</w:t>
       </w:r>
-      <w:bookmarkEnd w:id="21"/>
+      <w:bookmarkEnd w:id="20"/>
     </w:p>
     <w:p>
       <w:pPr>
@@ -3920,11 +3872,11 @@
       <w:pPr>
         <w:pStyle w:val="Heading3"/>
       </w:pPr>
-      <w:bookmarkStart w:id="22" w:name="_Toc475291407"/>
+      <w:bookmarkStart w:id="21" w:name="_Toc475291407"/>
       <w:r>
         <w:t>Double Iteration</w:t>
       </w:r>
-      <w:bookmarkEnd w:id="22"/>
+      <w:bookmarkEnd w:id="21"/>
     </w:p>
     <w:p>
       <w:pPr>
@@ -4013,11 +3965,11 @@
       <w:pPr>
         <w:pStyle w:val="Heading3"/>
       </w:pPr>
-      <w:bookmarkStart w:id="23" w:name="_Toc475291408"/>
+      <w:bookmarkStart w:id="22" w:name="_Toc475291408"/>
       <w:r>
         <w:t>File Chunks</w:t>
       </w:r>
-      <w:bookmarkEnd w:id="23"/>
+      <w:bookmarkEnd w:id="22"/>
     </w:p>
     <w:p>
       <w:pPr>
@@ -4145,14 +4097,14 @@
       <w:pPr>
         <w:pStyle w:val="Heading3"/>
       </w:pPr>
-      <w:bookmarkStart w:id="24" w:name="_Toc475291409"/>
+      <w:bookmarkStart w:id="23" w:name="_Toc475291409"/>
       <w:r>
         <w:t>Action</w:t>
       </w:r>
       <w:r>
         <w:t xml:space="preserve"> Taken</w:t>
       </w:r>
-      <w:bookmarkEnd w:id="24"/>
+      <w:bookmarkEnd w:id="23"/>
     </w:p>
     <w:p>
       <w:pPr>
@@ -4181,18 +4133,18 @@
       <w:pPr>
         <w:pStyle w:val="Heading1"/>
       </w:pPr>
-      <w:bookmarkStart w:id="25" w:name="_Toc475291410"/>
+      <w:bookmarkStart w:id="24" w:name="_Toc475291410"/>
       <w:r>
         <w:lastRenderedPageBreak/>
         <w:t>GPU Implementation</w:t>
       </w:r>
-      <w:bookmarkEnd w:id="25"/>
+      <w:bookmarkEnd w:id="24"/>
     </w:p>
     <w:p>
       <w:pPr>
         <w:pStyle w:val="Heading2"/>
       </w:pPr>
-      <w:bookmarkStart w:id="26" w:name="_Toc475291411"/>
+      <w:bookmarkStart w:id="25" w:name="_Toc475291411"/>
       <w:r>
         <w:t>P</w:t>
       </w:r>
@@ -4205,41 +4157,70 @@
       <w:r>
         <w:t>verview</w:t>
       </w:r>
-      <w:bookmarkEnd w:id="26"/>
+      <w:bookmarkEnd w:id="25"/>
     </w:p>
     <w:p>
       <w:pPr>
         <w:pStyle w:val="Heading3"/>
       </w:pPr>
-      <w:bookmarkStart w:id="27" w:name="_Toc475291412"/>
+      <w:bookmarkStart w:id="26" w:name="_Toc475291412"/>
       <w:r>
         <w:t>Memory</w:t>
       </w:r>
-      <w:bookmarkEnd w:id="27"/>
+      <w:bookmarkEnd w:id="26"/>
     </w:p>
     <w:p>
       <w:pPr>
         <w:jc w:val="both"/>
       </w:pPr>
       <w:r>
-        <w:t>The first part of the port was taking data that would need to be accessed on the device</w:t>
+        <w:t xml:space="preserve">The first part of the port </w:t>
+      </w:r>
+      <w:r>
+        <w:t>involved</w:t>
+      </w:r>
+      <w:r>
+        <w:t xml:space="preserve"> taking data that would need to be accessed on the device</w:t>
       </w:r>
       <w:r>
         <w:t xml:space="preserve"> via a kernel</w:t>
       </w:r>
       <w:r>
-        <w:t xml:space="preserve"> and making it available. This was done just by making the data constant memory. This would yield benefits as constant memory is always cached allowing for fast reads on the device. </w:t>
+        <w:t xml:space="preserve"> and making it available.</w:t>
+      </w:r>
+      <w:r>
+        <w:t xml:space="preserve"> This is because all memory that is accessed by the GPU must be in device memory, so any traditional memory in the host needs to be transferred.</w:t>
+      </w:r>
+      <w:r>
+        <w:t xml:space="preserve"> This was done just by making the data constant memory. This would yield benefits as constant memory is always cached allowing for fast reads on the device</w:t>
+      </w:r>
+      <w:r>
+        <w:t xml:space="preserve"> as doesn’t need to be transferred via </w:t>
+      </w:r>
+      <w:r>
+        <w:rPr>
+          <w:rStyle w:val="Emphasis"/>
+          <w:b/>
+          <w:i/>
+        </w:rPr>
+        <w:t>cudaMemcpy</w:t>
+      </w:r>
+      <w:r>
+        <w:t xml:space="preserve"> calls</w:t>
+      </w:r>
+      <w:r>
+        <w:t xml:space="preserve">. </w:t>
       </w:r>
     </w:p>
-    <w:bookmarkStart w:id="28" w:name="_MON_1548532103"/>
-    <w:bookmarkEnd w:id="28"/>
+    <w:bookmarkStart w:id="27" w:name="_MON_1548532103"/>
+    <w:bookmarkEnd w:id="27"/>
     <w:p>
       <w:r>
         <w:object w:dxaOrig="9026" w:dyaOrig="1508">
           <v:shape id="_x0000_i1031" type="#_x0000_t75" style="width:451.3pt;height:75.8pt" o:ole="">
             <v:imagedata r:id="rId31" o:title=""/>
           </v:shape>
-          <o:OLEObject Type="Embed" ProgID="Word.OpenDocumentText.12" ShapeID="_x0000_i1031" DrawAspect="Content" ObjectID="_1549035629" r:id="rId32"/>
+          <o:OLEObject Type="Embed" ProgID="Word.OpenDocumentText.12" ShapeID="_x0000_i1031" DrawAspect="Content" ObjectID="_1549037759" r:id="rId32"/>
         </w:object>
       </w:r>
     </w:p>
@@ -4248,7 +4229,10 @@
         <w:jc w:val="both"/>
       </w:pPr>
       <w:r>
-        <w:t>Additionally, global memory is allocated which is used to store the image that will then be written to disk. I use my own little helper class to help manage this for me. But what it does is very simple. It allocates global memory the sets a default value for it</w:t>
+        <w:t>Additionally, global memory was</w:t>
+      </w:r>
+      <w:r>
+        <w:t xml:space="preserve"> allocated which is used to store the image that will then be written to disk. I use my own little helper class to help manage this for me. But what it does is very simple. It allocates global memory the sets a default value for it</w:t>
       </w:r>
       <w:r>
         <w:t xml:space="preserve"> and cleans it all up once the object is destroyed</w:t>
@@ -4263,15 +4247,15 @@
         <w:t xml:space="preserve"> </w:t>
       </w:r>
     </w:p>
-    <w:bookmarkStart w:id="29" w:name="_MON_1548532642"/>
-    <w:bookmarkEnd w:id="29"/>
+    <w:bookmarkStart w:id="28" w:name="_MON_1548532642"/>
+    <w:bookmarkEnd w:id="28"/>
     <w:p>
       <w:r>
         <w:object w:dxaOrig="9026" w:dyaOrig="1058">
-          <v:shape id="_x0000_i1050" type="#_x0000_t75" style="width:451.3pt;height:53.1pt" o:ole="">
+          <v:shape id="_x0000_i1032" type="#_x0000_t75" style="width:451.3pt;height:53.1pt" o:ole="">
             <v:imagedata r:id="rId33" o:title=""/>
           </v:shape>
-          <o:OLEObject Type="Embed" ProgID="Word.OpenDocumentText.12" ShapeID="_x0000_i1050" DrawAspect="Content" ObjectID="_1549035630" r:id="rId34"/>
+          <o:OLEObject Type="Embed" ProgID="Word.OpenDocumentText.12" ShapeID="_x0000_i1032" DrawAspect="Content" ObjectID="_1549037760" r:id="rId34"/>
         </w:object>
       </w:r>
     </w:p>
@@ -4279,11 +4263,11 @@
       <w:pPr>
         <w:pStyle w:val="Heading3"/>
       </w:pPr>
-      <w:bookmarkStart w:id="30" w:name="_Toc475291413"/>
+      <w:bookmarkStart w:id="29" w:name="_Toc475291413"/>
       <w:r>
         <w:t>Kernel</w:t>
       </w:r>
-      <w:bookmarkEnd w:id="30"/>
+      <w:bookmarkEnd w:id="29"/>
     </w:p>
     <w:p>
       <w:pPr>
@@ -4317,15 +4301,15 @@
         <w:t xml:space="preserve">. </w:t>
       </w:r>
     </w:p>
-    <w:bookmarkStart w:id="31" w:name="_MON_1548532363"/>
-    <w:bookmarkEnd w:id="31"/>
+    <w:bookmarkStart w:id="30" w:name="_MON_1548532363"/>
+    <w:bookmarkEnd w:id="30"/>
     <w:p>
       <w:r>
         <w:object w:dxaOrig="9026" w:dyaOrig="1726">
-          <v:shape id="_x0000_i1056" type="#_x0000_t75" style="width:451.3pt;height:86.45pt" o:ole="">
+          <v:shape id="_x0000_i1033" type="#_x0000_t75" style="width:451.3pt;height:86.45pt" o:ole="">
             <v:imagedata r:id="rId35" o:title=""/>
           </v:shape>
-          <o:OLEObject Type="Embed" ProgID="Word.OpenDocumentText.12" ShapeID="_x0000_i1056" DrawAspect="Content" ObjectID="_1549035631" r:id="rId36"/>
+          <o:OLEObject Type="Embed" ProgID="Word.OpenDocumentText.12" ShapeID="_x0000_i1033" DrawAspect="Content" ObjectID="_1549037761" r:id="rId36"/>
         </w:object>
       </w:r>
     </w:p>
@@ -4333,11 +4317,11 @@
       <w:pPr>
         <w:pStyle w:val="Heading3"/>
       </w:pPr>
-      <w:bookmarkStart w:id="32" w:name="_Toc475291414"/>
+      <w:bookmarkStart w:id="31" w:name="_Toc475291414"/>
       <w:r>
         <w:t>Output</w:t>
       </w:r>
-      <w:bookmarkEnd w:id="32"/>
+      <w:bookmarkEnd w:id="31"/>
     </w:p>
     <w:p>
       <w:pPr>
@@ -4358,68 +4342,99 @@
       <w:r>
         <w:t>nel generates the image in reverse order so there is no need to write it in reverse order.</w:t>
       </w:r>
+      <w:r>
+        <w:t xml:space="preserve"> </w:t>
+      </w:r>
+      <w:r>
+        <w:t>With all these components in place I had I CUDA program that would produce the image that was required. However, this implementation was very basic and further optimizations were made to ensure the code was as performant as possible before comparing it to the given CPU only code.</w:t>
+      </w:r>
     </w:p>
-    <w:bookmarkStart w:id="33" w:name="_MON_1548532784"/>
-    <w:bookmarkEnd w:id="33"/>
+    <w:bookmarkStart w:id="32" w:name="_MON_1548532784"/>
+    <w:bookmarkEnd w:id="32"/>
     <w:p>
       <w:r>
         <w:object w:dxaOrig="9026" w:dyaOrig="988">
-          <v:shape id="_x0000_i1065" type="#_x0000_t75" style="width:451.3pt;height:49.35pt" o:ole="">
+          <v:shape id="_x0000_i1034" type="#_x0000_t75" style="width:451.3pt;height:49.35pt" o:ole="">
             <v:imagedata r:id="rId37" o:title=""/>
           </v:shape>
-          <o:OLEObject Type="Embed" ProgID="Word.OpenDocumentText.12" ShapeID="_x0000_i1065" DrawAspect="Content" ObjectID="_1549035632" r:id="rId38"/>
+          <o:OLEObject Type="Embed" ProgID="Word.OpenDocumentText.12" ShapeID="_x0000_i1034" DrawAspect="Content" ObjectID="_1549037762" r:id="rId38"/>
         </w:object>
       </w:r>
+    </w:p>
+    <w:p>
+      <w:pPr>
+        <w:pStyle w:val="Heading2"/>
+      </w:pPr>
+      <w:bookmarkStart w:id="33" w:name="_Toc475291415"/>
+      <w:r>
+        <w:lastRenderedPageBreak/>
+        <w:t>O</w:t>
+      </w:r>
+      <w:r>
+        <w:t>ptimisations</w:t>
+      </w:r>
+      <w:bookmarkEnd w:id="33"/>
+    </w:p>
+    <w:p>
+      <w:pPr>
+        <w:pStyle w:val="Heading3"/>
+      </w:pPr>
+      <w:bookmarkStart w:id="34" w:name="_Toc475291416"/>
+      <w:r>
+        <w:t>Kernel Launch</w:t>
+      </w:r>
+      <w:bookmarkEnd w:id="34"/>
     </w:p>
     <w:p>
       <w:pPr>
         <w:jc w:val="both"/>
       </w:pPr>
       <w:r>
-        <w:t>With all these components in place I had I CUDA program that would produce the image that was required. However, this implementation was very basic and further optimizations were made to ensure the code was as performant as possible before comparing it to the given CPU only code.</w:t>
+        <w:t>In my first implementation kernels were one dimension meaning larger image sizes could not be generated as it breached the max block or grid size. To overcome this issue launching the kernel was rewritten to do a two dimensional launch allowing the program to generate larger image sizes. Additionally, I used to CUDA Occupancy API to get an estimate for the grid and block size parameters for the given kernel. One shortfall of this API is that it is designed for one dimension workloads so I had to write some additional code that converted this estimation so it could be used in a two-dimension kernel launch.</w:t>
       </w:r>
     </w:p>
+    <w:bookmarkStart w:id="35" w:name="_MON_1548533464"/>
+    <w:bookmarkEnd w:id="35"/>
     <w:p>
-      <w:pPr>
-        <w:pStyle w:val="Heading2"/>
-      </w:pPr>
-      <w:bookmarkStart w:id="34" w:name="_Toc475291415"/>
-      <w:r>
-        <w:lastRenderedPageBreak/>
-        <w:t>O</w:t>
-      </w:r>
-      <w:r>
-        <w:t>ptimisations</w:t>
-      </w:r>
-      <w:bookmarkEnd w:id="34"/>
+      <w:r>
+        <w:object w:dxaOrig="10466" w:dyaOrig="3730">
+          <v:shape id="_x0000_i1035" type="#_x0000_t75" style="width:523.3pt;height:186.7pt" o:ole="">
+            <v:imagedata r:id="rId39" o:title=""/>
+          </v:shape>
+          <o:OLEObject Type="Embed" ProgID="Word.OpenDocumentText.12" ShapeID="_x0000_i1035" DrawAspect="Content" ObjectID="_1549037763" r:id="rId40"/>
+        </w:object>
+      </w:r>
     </w:p>
     <w:p>
       <w:pPr>
         <w:pStyle w:val="Heading3"/>
       </w:pPr>
-      <w:bookmarkStart w:id="35" w:name="_Toc475291416"/>
-      <w:r>
-        <w:t>Kernel Launch</w:t>
-      </w:r>
-      <w:bookmarkEnd w:id="35"/>
+      <w:bookmarkStart w:id="36" w:name="_Toc475291417"/>
+      <w:r>
+        <w:t>Early Exit</w:t>
+      </w:r>
+      <w:bookmarkEnd w:id="36"/>
     </w:p>
     <w:p>
       <w:pPr>
         <w:jc w:val="both"/>
       </w:pPr>
       <w:r>
-        <w:t>In my first implementation kernels were one dimension meaning larger image sizes could not be generated as it breached the max block or grid size. To overcome this issue launching the kernel was rewritten to do a two dimensional launch allowing the program to generate larger image sizes. Additionally, I used to CUDA Occupancy API to get an estimate for the grid and block size parameters for the given kernel. One shortfall of this API is that it is designed for one dimension workloads so I had to write some additional code that converted this estimation so it could be used in a two-dimension kernel launch.</w:t>
+        <w:t xml:space="preserve">In the first </w:t>
+      </w:r>
+      <w:r>
+        <w:t>implementation in all cases the kernel would never exit early and continue to the end of the function. To stop this happening the if statements were reworked to return immediately if they were met.</w:t>
       </w:r>
     </w:p>
-    <w:bookmarkStart w:id="36" w:name="_MON_1548533464"/>
-    <w:bookmarkEnd w:id="36"/>
+    <w:bookmarkStart w:id="37" w:name="_MON_1548533776"/>
+    <w:bookmarkEnd w:id="37"/>
     <w:p>
       <w:r>
-        <w:object w:dxaOrig="10466" w:dyaOrig="3730">
-          <v:shape id="_x0000_i1035" type="#_x0000_t75" style="width:523.3pt;height:186.7pt" o:ole="">
-            <v:imagedata r:id="rId39" o:title=""/>
+        <w:object w:dxaOrig="9026" w:dyaOrig="2180">
+          <v:shape id="_x0000_i1036" type="#_x0000_t75" style="width:451.3pt;height:108.8pt" o:ole="">
+            <v:imagedata r:id="rId41" o:title=""/>
           </v:shape>
-          <o:OLEObject Type="Embed" ProgID="Word.OpenDocumentText.12" ShapeID="_x0000_i1035" DrawAspect="Content" ObjectID="_1549035633" r:id="rId40"/>
+          <o:OLEObject Type="Embed" ProgID="Word.OpenDocumentText.12" ShapeID="_x0000_i1036" DrawAspect="Content" ObjectID="_1549037764" r:id="rId42"/>
         </w:object>
       </w:r>
     </w:p>
@@ -4427,84 +4442,114 @@
       <w:pPr>
         <w:pStyle w:val="Heading3"/>
       </w:pPr>
-      <w:bookmarkStart w:id="37" w:name="_Toc475291417"/>
-      <w:r>
-        <w:t>Early Exit</w:t>
-      </w:r>
-      <w:bookmarkEnd w:id="37"/>
+      <w:bookmarkStart w:id="38" w:name="_Toc475291418"/>
+      <w:r>
+        <w:t>Flags</w:t>
+      </w:r>
+      <w:bookmarkEnd w:id="38"/>
     </w:p>
     <w:p>
       <w:pPr>
         <w:jc w:val="both"/>
       </w:pPr>
       <w:r>
-        <w:t xml:space="preserve">In the first </w:t>
-      </w:r>
-      <w:r>
-        <w:t>implementation in all cases the kernel would never exit early and continue to the end of the function. To stop this happening the if statements were reworked to return immediately if they were met.</w:t>
-      </w:r>
-    </w:p>
-    <w:bookmarkStart w:id="38" w:name="_MON_1548533776"/>
-    <w:bookmarkEnd w:id="38"/>
-    <w:p>
-      <w:r>
-        <w:object w:dxaOrig="9026" w:dyaOrig="2180">
-          <v:shape id="_x0000_i1036" type="#_x0000_t75" style="width:451.3pt;height:108.8pt" o:ole="">
-            <v:imagedata r:id="rId41" o:title=""/>
-          </v:shape>
-          <o:OLEObject Type="Embed" ProgID="Word.OpenDocumentText.12" ShapeID="_x0000_i1036" DrawAspect="Content" ObjectID="_1549035634" r:id="rId42"/>
-        </w:object>
-      </w:r>
-    </w:p>
-    <w:p>
-      <w:pPr>
-        <w:pStyle w:val="Heading3"/>
-      </w:pPr>
-      <w:bookmarkStart w:id="39" w:name="_Toc475291418"/>
-      <w:r>
-        <w:t>Flags</w:t>
-      </w:r>
-      <w:bookmarkEnd w:id="39"/>
+        <w:t>I also looked at any additional flags that could be set for an increase in performance.</w:t>
+      </w:r>
+      <w:r>
+        <w:t xml:space="preserve"> –use_fast_math was used however to keep the output the same</w:t>
+      </w:r>
+      <w:r>
+        <w:t xml:space="preserve"> the fmad optimization was turned off, so why was this?</w:t>
+      </w:r>
+      <w:r>
+        <w:t xml:space="preserve"> This was because this optimization resulted in less accurate results as </w:t>
+      </w:r>
+      <w:r>
+        <w:t>this operation fuses a floating point multiply and add into a single operation to improve performance</w:t>
+      </w:r>
+      <w:r>
+        <w:t>.</w:t>
+      </w:r>
+      <w:r>
+        <w:t xml:space="preserve"> This does have a significant downside though it is less accurate as to achieve this it has to round the final sum of the operation resulting in inaccuracies. FMAD is turned on by default in release builds and it you specify -use_fast_math it is turned on as well so by providing -fmad=false I took a performance hit but a</w:t>
+      </w:r>
+      <w:r>
+        <w:t>s I wanted an identical output this had to be turned off however the other flags enabled by -use_fast_math was left on. Additionally, I upgraded the compute version and architecture to ensure there were no limits on thread and block size on my modern graphics card.</w:t>
+      </w:r>
     </w:p>
     <w:p>
       <w:pPr>
         <w:jc w:val="both"/>
       </w:pPr>
       <w:r>
-        <w:t>I also looked at any additional flags that could be set for an increase in performance.</w:t>
-      </w:r>
-      <w:r>
-        <w:t xml:space="preserve"> –</w:t>
-      </w:r>
-      <w:proofErr w:type="spellStart"/>
-      <w:r>
-        <w:t>use_fast_math</w:t>
-      </w:r>
-      <w:proofErr w:type="spellEnd"/>
-      <w:r>
-        <w:t xml:space="preserve"> was used however to keep the output the same</w:t>
-      </w:r>
-      <w:r>
-        <w:t xml:space="preserve"> --</w:t>
-      </w:r>
-      <w:proofErr w:type="spellStart"/>
-      <w:r>
-        <w:t>fmad</w:t>
-      </w:r>
-      <w:proofErr w:type="spellEnd"/>
-      <w:r>
-        <w:t>=false</w:t>
-      </w:r>
-      <w:r>
-        <w:t>. This was because this optimization resulted in less accurate results as this optimization estimates the operation rather than performing it completely leading to slight differences. As I wanted an identical output this had to be turned off however the other flags enabled by -</w:t>
-      </w:r>
-      <w:proofErr w:type="spellStart"/>
-      <w:r>
-        <w:t>use_fast_math</w:t>
-      </w:r>
-      <w:proofErr w:type="spellEnd"/>
-      <w:r>
-        <w:t xml:space="preserve"> was left on. Additionally, I upgraded the compute version and architecture to ensure there were no limits on thread and block size on my modern graphics card.</w:t>
+        <w:rPr>
+          <w:noProof/>
+          <w:lang w:val="en-GB" w:eastAsia="en-GB"/>
+        </w:rPr>
+        <w:drawing>
+          <wp:anchor distT="0" distB="0" distL="114300" distR="114300" simplePos="0" relativeHeight="251672576" behindDoc="1" locked="0" layoutInCell="1" allowOverlap="1">
+            <wp:simplePos x="0" y="0"/>
+            <wp:positionH relativeFrom="margin">
+              <wp:align>center</wp:align>
+            </wp:positionH>
+            <wp:positionV relativeFrom="paragraph">
+              <wp:posOffset>13970</wp:posOffset>
+            </wp:positionV>
+            <wp:extent cx="5019675" cy="828675"/>
+            <wp:effectExtent l="0" t="0" r="9525" b="9525"/>
+            <wp:wrapTight wrapText="bothSides">
+              <wp:wrapPolygon edited="0">
+                <wp:start x="0" y="0"/>
+                <wp:lineTo x="0" y="21352"/>
+                <wp:lineTo x="21559" y="21352"/>
+                <wp:lineTo x="21559" y="0"/>
+                <wp:lineTo x="0" y="0"/>
+              </wp:wrapPolygon>
+            </wp:wrapTight>
+            <wp:docPr id="9" name="Picture 9"/>
+            <wp:cNvGraphicFramePr>
+              <a:graphicFrameLocks xmlns:a="http://schemas.openxmlformats.org/drawingml/2006/main" noChangeAspect="1"/>
+            </wp:cNvGraphicFramePr>
+            <a:graphic xmlns:a="http://schemas.openxmlformats.org/drawingml/2006/main">
+              <a:graphicData uri="http://schemas.openxmlformats.org/drawingml/2006/picture">
+                <pic:pic xmlns:pic="http://schemas.openxmlformats.org/drawingml/2006/picture">
+                  <pic:nvPicPr>
+                    <pic:cNvPr id="0" name="Picture 15"/>
+                    <pic:cNvPicPr>
+                      <a:picLocks noChangeAspect="1" noChangeArrowheads="1"/>
+                    </pic:cNvPicPr>
+                  </pic:nvPicPr>
+                  <pic:blipFill>
+                    <a:blip r:embed="rId43">
+                      <a:extLst>
+                        <a:ext uri="{28A0092B-C50C-407E-A947-70E740481C1C}">
+                          <a14:useLocalDpi xmlns:a14="http://schemas.microsoft.com/office/drawing/2010/main" val="0"/>
+                        </a:ext>
+                      </a:extLst>
+                    </a:blip>
+                    <a:srcRect/>
+                    <a:stretch>
+                      <a:fillRect/>
+                    </a:stretch>
+                  </pic:blipFill>
+                  <pic:spPr bwMode="auto">
+                    <a:xfrm>
+                      <a:off x="0" y="0"/>
+                      <a:ext cx="5019675" cy="828675"/>
+                    </a:xfrm>
+                    <a:prstGeom prst="rect">
+                      <a:avLst/>
+                    </a:prstGeom>
+                    <a:noFill/>
+                    <a:ln>
+                      <a:noFill/>
+                    </a:ln>
+                  </pic:spPr>
+                </pic:pic>
+              </a:graphicData>
+            </a:graphic>
+          </wp:anchor>
+        </w:drawing>
       </w:r>
     </w:p>
     <w:p>
@@ -4519,47 +4564,37 @@
     </w:p>
     <w:p>
       <w:pPr>
-        <w:jc w:val="both"/>
+        <w:pStyle w:val="Heading2"/>
       </w:pPr>
+      <w:bookmarkStart w:id="39" w:name="_Toc475291419"/>
+      <w:r>
+        <w:lastRenderedPageBreak/>
+        <w:t>T</w:t>
+      </w:r>
+      <w:r>
+        <w:t>imings</w:t>
+      </w:r>
+      <w:bookmarkEnd w:id="39"/>
     </w:p>
     <w:p>
       <w:pPr>
         <w:jc w:val="both"/>
       </w:pPr>
+      <w:bookmarkStart w:id="40" w:name="_GoBack"/>
+      <w:r>
+        <w:t xml:space="preserve">The following </w:t>
+      </w:r>
+      <w:r>
+        <w:t>optimizations</w:t>
+      </w:r>
+      <w:r>
+        <w:t xml:space="preserve"> resulted in a significant speed up as can be seen in the below table.</w:t>
+      </w:r>
+      <w:r>
+        <w:t xml:space="preserve"> But as we can see turning off FMAD actually resulted in a slower kernel however as this change sacrificed speed for accuracy.</w:t>
+      </w:r>
     </w:p>
-    <w:p>
-      <w:pPr>
-        <w:jc w:val="both"/>
-        <w:rPr>
-          <w:lang w:val="en-GB"/>
-        </w:rPr>
-      </w:pPr>
-    </w:p>
-    <w:p>
-      <w:pPr>
-        <w:pStyle w:val="Heading2"/>
-      </w:pPr>
-      <w:bookmarkStart w:id="40" w:name="_Toc475291419"/>
-      <w:r>
-        <w:lastRenderedPageBreak/>
-        <w:t>T</w:t>
-      </w:r>
-      <w:r>
-        <w:t>imings</w:t>
-      </w:r>
-      <w:bookmarkEnd w:id="40"/>
-    </w:p>
-    <w:p>
-      <w:r>
-        <w:t xml:space="preserve">The following </w:t>
-      </w:r>
-      <w:r>
-        <w:t>optimizations</w:t>
-      </w:r>
-      <w:r>
-        <w:t xml:space="preserve"> resulted in a significant speed up as can be seen in the below table.</w:t>
-      </w:r>
-    </w:p>
+    <w:bookmarkEnd w:id="40"/>
     <w:p>
       <w:r>
         <w:rPr>
@@ -4574,7 +4609,7 @@
             <wp:cNvGraphicFramePr/>
             <a:graphic xmlns:a="http://schemas.openxmlformats.org/drawingml/2006/main">
               <a:graphicData uri="http://schemas.openxmlformats.org/drawingml/2006/chart">
-                <c:chart xmlns:c="http://schemas.openxmlformats.org/drawingml/2006/chart" xmlns:r="http://schemas.openxmlformats.org/officeDocument/2006/relationships" r:id="rId43"/>
+                <c:chart xmlns:c="http://schemas.openxmlformats.org/drawingml/2006/chart" xmlns:r="http://schemas.openxmlformats.org/officeDocument/2006/relationships" r:id="rId44"/>
               </a:graphicData>
             </a:graphic>
           </wp:inline>
@@ -4638,7 +4673,7 @@
                     </pic:cNvPicPr>
                   </pic:nvPicPr>
                   <pic:blipFill>
-                    <a:blip r:embed="rId44">
+                    <a:blip r:embed="rId45">
                       <a:extLst>
                         <a:ext uri="{28A0092B-C50C-407E-A947-70E740481C1C}">
                           <a14:useLocalDpi xmlns:a14="http://schemas.microsoft.com/office/drawing/2010/main" val="0"/>
@@ -4720,7 +4755,7 @@
                     </pic:cNvPicPr>
                   </pic:nvPicPr>
                   <pic:blipFill>
-                    <a:blip r:embed="rId45">
+                    <a:blip r:embed="rId46">
                       <a:extLst>
                         <a:ext uri="{28A0092B-C50C-407E-A947-70E740481C1C}">
                           <a14:useLocalDpi xmlns:a14="http://schemas.microsoft.com/office/drawing/2010/main" val="0"/>
@@ -4955,7 +4990,7 @@
             <wp:cNvGraphicFramePr/>
             <a:graphic xmlns:a="http://schemas.openxmlformats.org/drawingml/2006/main">
               <a:graphicData uri="http://schemas.openxmlformats.org/drawingml/2006/chart">
-                <c:chart xmlns:c="http://schemas.openxmlformats.org/drawingml/2006/chart" xmlns:r="http://schemas.openxmlformats.org/officeDocument/2006/relationships" r:id="rId46"/>
+                <c:chart xmlns:c="http://schemas.openxmlformats.org/drawingml/2006/chart" xmlns:r="http://schemas.openxmlformats.org/officeDocument/2006/relationships" r:id="rId47"/>
               </a:graphicData>
             </a:graphic>
           </wp:inline>
@@ -5133,9 +5168,9 @@
       <w:r>
         <w:object w:dxaOrig="10466" w:dyaOrig="13746">
           <v:shape id="_x0000_i1037" type="#_x0000_t75" style="width:523.3pt;height:687.3pt" o:ole="">
-            <v:imagedata r:id="rId47" o:title=""/>
+            <v:imagedata r:id="rId48" o:title=""/>
           </v:shape>
-          <o:OLEObject Type="Embed" ProgID="Word.OpenDocumentText.12" ShapeID="_x0000_i1037" DrawAspect="Content" ObjectID="_1549035635" r:id="rId48"/>
+          <o:OLEObject Type="Embed" ProgID="Word.OpenDocumentText.12" ShapeID="_x0000_i1037" DrawAspect="Content" ObjectID="_1549037765" r:id="rId49"/>
         </w:object>
       </w:r>
     </w:p>
@@ -5168,14 +5203,14 @@
       <w:r>
         <w:object w:dxaOrig="10466" w:dyaOrig="9072">
           <v:shape id="_x0000_i1038" type="#_x0000_t75" style="width:523.3pt;height:453.6pt" o:ole="">
-            <v:imagedata r:id="rId49" o:title=""/>
+            <v:imagedata r:id="rId50" o:title=""/>
           </v:shape>
-          <o:OLEObject Type="Embed" ProgID="Word.OpenDocumentText.12" ShapeID="_x0000_i1038" DrawAspect="Content" ObjectID="_1549035636" r:id="rId50"/>
+          <o:OLEObject Type="Embed" ProgID="Word.OpenDocumentText.12" ShapeID="_x0000_i1038" DrawAspect="Content" ObjectID="_1549037766" r:id="rId51"/>
         </w:object>
       </w:r>
     </w:p>
     <w:sectPr>
-      <w:footerReference w:type="default" r:id="rId51"/>
+      <w:footerReference w:type="default" r:id="rId52"/>
       <w:pgSz w:w="12240" w:h="15840"/>
       <w:pgMar w:top="720" w:right="720" w:bottom="720" w:left="720" w:header="720" w:footer="720" w:gutter="0"/>
       <w:pgNumType w:start="0"/>
@@ -5234,7 +5269,7 @@
       <w:rPr>
         <w:noProof/>
       </w:rPr>
-      <w:t>10</w:t>
+      <w:t>13</w:t>
     </w:r>
     <w:r>
       <w:fldChar w:fldCharType="end"/>
@@ -6023,7 +6058,6 @@
     <w:next w:val="Normal"/>
     <w:link w:val="Heading4Char"/>
     <w:uiPriority w:val="9"/>
-    <w:semiHidden/>
     <w:unhideWhenUsed/>
     <w:qFormat/>
     <w:pPr>
@@ -6261,7 +6295,6 @@
     <w:basedOn w:val="DefaultParagraphFont"/>
     <w:link w:val="Heading4"/>
     <w:uiPriority w:val="9"/>
-    <w:semiHidden/>
     <w:rPr>
       <w:rFonts w:asciiTheme="majorHAnsi" w:eastAsiaTheme="majorEastAsia" w:hAnsiTheme="majorHAnsi" w:cstheme="majorBidi"/>
       <w:i/>
@@ -10576,6 +10609,7 @@
     <w:rsidRoot w:val="008B7524"/>
     <w:rsid w:val="000675B6"/>
     <w:rsid w:val="00115DAA"/>
+    <w:rsid w:val="001346B3"/>
     <w:rsid w:val="003837EC"/>
     <w:rsid w:val="0048305F"/>
     <w:rsid w:val="005C3BEB"/>
@@ -11482,7 +11516,7 @@
 </file>
 
 <file path=customXml/itemProps3.xml><?xml version="1.0" encoding="utf-8"?>
-<ds:datastoreItem xmlns:ds="http://schemas.openxmlformats.org/officeDocument/2006/customXml" ds:itemID="{40E588AA-3C44-4CCF-9D7B-DEC4F8A51593}">
+<ds:datastoreItem xmlns:ds="http://schemas.openxmlformats.org/officeDocument/2006/customXml" ds:itemID="{27014352-AD7E-426F-8766-FD8C5E4D301A}">
   <ds:schemaRefs>
     <ds:schemaRef ds:uri="http://schemas.openxmlformats.org/officeDocument/2006/bibliography"/>
   </ds:schemaRefs>

</xml_diff>

<commit_message>
more minor changes to the GPU version
</commit_message>
<xml_diff>
--- a/docs/B00235610 - Project Report.docx
+++ b/docs/B00235610 - Project Report.docx
@@ -3400,7 +3400,7 @@
           <v:shape id="_x0000_i1025" type="#_x0000_t75" style="width:523.3pt;height:66pt" o:ole="">
             <v:imagedata r:id="rId15" o:title=""/>
           </v:shape>
-          <o:OLEObject Type="Embed" ProgID="Word.OpenDocumentText.12" ShapeID="_x0000_i1025" DrawAspect="Content" ObjectID="_1549037753" r:id="rId16"/>
+          <o:OLEObject Type="Embed" ProgID="Word.OpenDocumentText.12" ShapeID="_x0000_i1025" DrawAspect="Content" ObjectID="_1549038750" r:id="rId16"/>
         </w:object>
       </w:r>
     </w:p>
@@ -3447,7 +3447,7 @@
           <v:shape id="_x0000_i1026" type="#_x0000_t75" style="width:468pt;height:22.5pt" o:ole="">
             <v:imagedata r:id="rId17" o:title=""/>
           </v:shape>
-          <o:OLEObject Type="Embed" ProgID="Word.OpenDocumentText.12" ShapeID="_x0000_i1026" DrawAspect="Content" ObjectID="_1549037754" r:id="rId18"/>
+          <o:OLEObject Type="Embed" ProgID="Word.OpenDocumentText.12" ShapeID="_x0000_i1026" DrawAspect="Content" ObjectID="_1549038751" r:id="rId18"/>
         </w:object>
       </w:r>
     </w:p>
@@ -3479,7 +3479,7 @@
           <v:shape id="_x0000_i1027" type="#_x0000_t75" style="width:468pt;height:131.25pt" o:ole="">
             <v:imagedata r:id="rId19" o:title=""/>
           </v:shape>
-          <o:OLEObject Type="Embed" ProgID="Word.OpenDocumentText.12" ShapeID="_x0000_i1027" DrawAspect="Content" ObjectID="_1549037755" r:id="rId20"/>
+          <o:OLEObject Type="Embed" ProgID="Word.OpenDocumentText.12" ShapeID="_x0000_i1027" DrawAspect="Content" ObjectID="_1549038752" r:id="rId20"/>
         </w:object>
       </w:r>
     </w:p>
@@ -3508,7 +3508,7 @@
           <v:shape id="_x0000_i1028" type="#_x0000_t75" style="width:451.3pt;height:96.75pt" o:ole="">
             <v:imagedata r:id="rId21" o:title=""/>
           </v:shape>
-          <o:OLEObject Type="Embed" ProgID="Word.OpenDocumentText.12" ShapeID="_x0000_i1028" DrawAspect="Content" ObjectID="_1549037756" r:id="rId22"/>
+          <o:OLEObject Type="Embed" ProgID="Word.OpenDocumentText.12" ShapeID="_x0000_i1028" DrawAspect="Content" ObjectID="_1549038753" r:id="rId22"/>
         </w:object>
       </w:r>
     </w:p>
@@ -3552,7 +3552,7 @@
           <v:shape id="_x0000_i1029" type="#_x0000_t75" style="width:451.3pt;height:30.75pt" o:ole="">
             <v:imagedata r:id="rId23" o:title=""/>
           </v:shape>
-          <o:OLEObject Type="Embed" ProgID="Word.OpenDocumentText.12" ShapeID="_x0000_i1029" DrawAspect="Content" ObjectID="_1549037757" r:id="rId24"/>
+          <o:OLEObject Type="Embed" ProgID="Word.OpenDocumentText.12" ShapeID="_x0000_i1029" DrawAspect="Content" ObjectID="_1549038754" r:id="rId24"/>
         </w:object>
       </w:r>
     </w:p>
@@ -3602,7 +3602,7 @@
           <v:shape id="_x0000_i1030" type="#_x0000_t75" style="width:451.3pt;height:131.2pt" o:ole="">
             <v:imagedata r:id="rId25" o:title=""/>
           </v:shape>
-          <o:OLEObject Type="Embed" ProgID="Word.OpenDocumentText.12" ShapeID="_x0000_i1030" DrawAspect="Content" ObjectID="_1549037758" r:id="rId26"/>
+          <o:OLEObject Type="Embed" ProgID="Word.OpenDocumentText.12" ShapeID="_x0000_i1030" DrawAspect="Content" ObjectID="_1549038755" r:id="rId26"/>
         </w:object>
       </w:r>
     </w:p>
@@ -4220,7 +4220,7 @@
           <v:shape id="_x0000_i1031" type="#_x0000_t75" style="width:451.3pt;height:75.8pt" o:ole="">
             <v:imagedata r:id="rId31" o:title=""/>
           </v:shape>
-          <o:OLEObject Type="Embed" ProgID="Word.OpenDocumentText.12" ShapeID="_x0000_i1031" DrawAspect="Content" ObjectID="_1549037759" r:id="rId32"/>
+          <o:OLEObject Type="Embed" ProgID="Word.OpenDocumentText.12" ShapeID="_x0000_i1031" DrawAspect="Content" ObjectID="_1549038756" r:id="rId32"/>
         </w:object>
       </w:r>
     </w:p>
@@ -4255,7 +4255,7 @@
           <v:shape id="_x0000_i1032" type="#_x0000_t75" style="width:451.3pt;height:53.1pt" o:ole="">
             <v:imagedata r:id="rId33" o:title=""/>
           </v:shape>
-          <o:OLEObject Type="Embed" ProgID="Word.OpenDocumentText.12" ShapeID="_x0000_i1032" DrawAspect="Content" ObjectID="_1549037760" r:id="rId34"/>
+          <o:OLEObject Type="Embed" ProgID="Word.OpenDocumentText.12" ShapeID="_x0000_i1032" DrawAspect="Content" ObjectID="_1549038757" r:id="rId34"/>
         </w:object>
       </w:r>
     </w:p>
@@ -4309,7 +4309,7 @@
           <v:shape id="_x0000_i1033" type="#_x0000_t75" style="width:451.3pt;height:86.45pt" o:ole="">
             <v:imagedata r:id="rId35" o:title=""/>
           </v:shape>
-          <o:OLEObject Type="Embed" ProgID="Word.OpenDocumentText.12" ShapeID="_x0000_i1033" DrawAspect="Content" ObjectID="_1549037761" r:id="rId36"/>
+          <o:OLEObject Type="Embed" ProgID="Word.OpenDocumentText.12" ShapeID="_x0000_i1033" DrawAspect="Content" ObjectID="_1549038758" r:id="rId36"/>
         </w:object>
       </w:r>
     </w:p>
@@ -4357,7 +4357,7 @@
           <v:shape id="_x0000_i1034" type="#_x0000_t75" style="width:451.3pt;height:49.35pt" o:ole="">
             <v:imagedata r:id="rId37" o:title=""/>
           </v:shape>
-          <o:OLEObject Type="Embed" ProgID="Word.OpenDocumentText.12" ShapeID="_x0000_i1034" DrawAspect="Content" ObjectID="_1549037762" r:id="rId38"/>
+          <o:OLEObject Type="Embed" ProgID="Word.OpenDocumentText.12" ShapeID="_x0000_i1034" DrawAspect="Content" ObjectID="_1549038759" r:id="rId38"/>
         </w:object>
       </w:r>
     </w:p>
@@ -4390,7 +4390,19 @@
         <w:jc w:val="both"/>
       </w:pPr>
       <w:r>
-        <w:t>In my first implementation kernels were one dimension meaning larger image sizes could not be generated as it breached the max block or grid size. To overcome this issue launching the kernel was rewritten to do a two dimensional launch allowing the program to generate larger image sizes. Additionally, I used to CUDA Occupancy API to get an estimate for the grid and block size parameters for the given kernel. One shortfall of this API is that it is designed for one dimension workloads so I had to write some additional code that converted this estimation so it could be used in a two-dimension kernel launch.</w:t>
+        <w:t>In</w:t>
+      </w:r>
+      <w:r>
+        <w:t xml:space="preserve"> my first implementation kernel launches</w:t>
+      </w:r>
+      <w:r>
+        <w:t xml:space="preserve"> were one dimension</w:t>
+      </w:r>
+      <w:r>
+        <w:t>al</w:t>
+      </w:r>
+      <w:r>
+        <w:t xml:space="preserve"> meaning larger image sizes could not be generated as it breached the max block or grid size. To overcome this issue launching the kernel was rewritten to do a two dimensional launch allowing the program to generate larger image sizes. Additionally, I used to CUDA Occupancy API to get an estimate for the grid and block size parameters for the given kernel. One shortfall of this API is that it is designed for one dimension workloads so I had to write some additional code that converted this estimation so it could be used in a two-dimension kernel launch.</w:t>
       </w:r>
     </w:p>
     <w:bookmarkStart w:id="35" w:name="_MON_1548533464"/>
@@ -4401,7 +4413,7 @@
           <v:shape id="_x0000_i1035" type="#_x0000_t75" style="width:523.3pt;height:186.7pt" o:ole="">
             <v:imagedata r:id="rId39" o:title=""/>
           </v:shape>
-          <o:OLEObject Type="Embed" ProgID="Word.OpenDocumentText.12" ShapeID="_x0000_i1035" DrawAspect="Content" ObjectID="_1549037763" r:id="rId40"/>
+          <o:OLEObject Type="Embed" ProgID="Word.OpenDocumentText.12" ShapeID="_x0000_i1035" DrawAspect="Content" ObjectID="_1549038760" r:id="rId40"/>
         </w:object>
       </w:r>
     </w:p>
@@ -4423,7 +4435,16 @@
         <w:t xml:space="preserve">In the first </w:t>
       </w:r>
       <w:r>
-        <w:t>implementation in all cases the kernel would never exit early and continue to the end of the function. To stop this happening the if statements were reworked to return immediately if they were met.</w:t>
+        <w:t>implementation</w:t>
+      </w:r>
+      <w:r>
+        <w:t xml:space="preserve"> the kernel would never exit early and continue to the end of the function. To stop this happening the if statements were reworked to return immediately if they were met.</w:t>
+      </w:r>
+      <w:r>
+        <w:t xml:space="preserve"> This stops the kernel executing a single loop of the do while loop if any of these conditions are true.</w:t>
+      </w:r>
+      <w:r>
+        <w:t xml:space="preserve"> Additionally the global memory that stores the output image is initialized to black pixel values to reduce cases where the kernel writes a black pixel to the image.</w:t>
       </w:r>
     </w:p>
     <w:bookmarkStart w:id="37" w:name="_MON_1548533776"/>
@@ -4434,7 +4455,7 @@
           <v:shape id="_x0000_i1036" type="#_x0000_t75" style="width:451.3pt;height:108.8pt" o:ole="">
             <v:imagedata r:id="rId41" o:title=""/>
           </v:shape>
-          <o:OLEObject Type="Embed" ProgID="Word.OpenDocumentText.12" ShapeID="_x0000_i1036" DrawAspect="Content" ObjectID="_1549037764" r:id="rId42"/>
+          <o:OLEObject Type="Embed" ProgID="Word.OpenDocumentText.12" ShapeID="_x0000_i1036" DrawAspect="Content" ObjectID="_1549038761" r:id="rId42"/>
         </w:object>
       </w:r>
     </w:p>
@@ -4453,28 +4474,70 @@
         <w:jc w:val="both"/>
       </w:pPr>
       <w:r>
-        <w:t>I also looked at any additional flags that could be set for an increase in performance.</w:t>
-      </w:r>
-      <w:r>
-        <w:t xml:space="preserve"> –use_fast_math was used however to keep the output the same</w:t>
-      </w:r>
-      <w:r>
-        <w:t xml:space="preserve"> the fmad optimization was turned off, so why was this?</w:t>
+        <w:t xml:space="preserve">I also looked at </w:t>
+      </w:r>
+      <w:r>
+        <w:t xml:space="preserve">any additional flags to </w:t>
+      </w:r>
+      <w:r>
+        <w:t xml:space="preserve">increase in performance, </w:t>
+      </w:r>
+      <w:r>
+        <w:t xml:space="preserve">–use_fast_math was used however </w:t>
+      </w:r>
+      <w:r>
+        <w:t>t</w:t>
+      </w:r>
+      <w:r>
+        <w:t>he fmad optimization was turned off</w:t>
+      </w:r>
+      <w:r>
+        <w:t>.</w:t>
       </w:r>
       <w:r>
         <w:t xml:space="preserve"> This was because this optimization resulted in less accurate results as </w:t>
       </w:r>
       <w:r>
-        <w:t>this operation fuses a floating point multiply and add into a single operation to improve performance</w:t>
+        <w:t>it</w:t>
+      </w:r>
+      <w:r>
+        <w:t xml:space="preserve"> fuses a floating point multiply and add into a single operation to improve performance</w:t>
       </w:r>
       <w:r>
         <w:t>.</w:t>
       </w:r>
       <w:r>
-        <w:t xml:space="preserve"> This does have a significant downside though it is less accurate as to achieve this it has to round the final sum of the operation resulting in inaccuracies. FMAD is turned on by default in release builds and it you specify -use_fast_math it is turned on as well so by providing -fmad=false I took a performance hit but a</w:t>
-      </w:r>
-      <w:r>
-        <w:t>s I wanted an identical output this had to be turned off however the other flags enabled by -use_fast_math was left on. Additionally, I upgraded the compute version and architecture to ensure there were no limits on thread and block size on my modern graphics card.</w:t>
+        <w:t xml:space="preserve"> This does have a</w:t>
+      </w:r>
+      <w:r>
+        <w:t xml:space="preserve"> significant downside though </w:t>
+      </w:r>
+      <w:r>
+        <w:t>as to achieve this it has to round the final sum of the operation resulting in inaccuracies. FMAD is turned on by</w:t>
+      </w:r>
+      <w:r>
+        <w:t xml:space="preserve"> default in release builds and if</w:t>
+      </w:r>
+      <w:r>
+        <w:t xml:space="preserve"> you specify -use_fast_math it is turned on as well so by providing -fmad=false I took a performance hit but </w:t>
+      </w:r>
+      <w:r>
+        <w:t>I reached my goal of an identical output to the CPU version.</w:t>
+      </w:r>
+      <w:r>
+        <w:t xml:space="preserve"> </w:t>
+      </w:r>
+      <w:r>
+        <w:t xml:space="preserve">Other </w:t>
+      </w:r>
+      <w:r>
+        <w:t xml:space="preserve">flags enabled by -use_fast_math was left on. </w:t>
+      </w:r>
+      <w:r>
+        <w:t>Finally</w:t>
+      </w:r>
+      <w:r>
+        <w:t>, I upgraded the compute version and architecture to ensure there were no limits on thread and block size on my modern graphics card.</w:t>
       </w:r>
     </w:p>
     <w:p>
@@ -4490,18 +4553,18 @@
           <wp:anchor distT="0" distB="0" distL="114300" distR="114300" simplePos="0" relativeHeight="251672576" behindDoc="1" locked="0" layoutInCell="1" allowOverlap="1">
             <wp:simplePos x="0" y="0"/>
             <wp:positionH relativeFrom="margin">
-              <wp:align>center</wp:align>
+              <wp:posOffset>695325</wp:posOffset>
             </wp:positionH>
             <wp:positionV relativeFrom="paragraph">
-              <wp:posOffset>13970</wp:posOffset>
+              <wp:posOffset>3175</wp:posOffset>
             </wp:positionV>
-            <wp:extent cx="5019675" cy="828675"/>
-            <wp:effectExtent l="0" t="0" r="9525" b="9525"/>
+            <wp:extent cx="5019675" cy="590550"/>
+            <wp:effectExtent l="0" t="0" r="9525" b="0"/>
             <wp:wrapTight wrapText="bothSides">
               <wp:wrapPolygon edited="0">
                 <wp:start x="0" y="0"/>
-                <wp:lineTo x="0" y="21352"/>
-                <wp:lineTo x="21559" y="21352"/>
+                <wp:lineTo x="0" y="20903"/>
+                <wp:lineTo x="21559" y="20903"/>
                 <wp:lineTo x="21559" y="0"/>
                 <wp:lineTo x="0" y="0"/>
               </wp:wrapPolygon>
@@ -4519,7 +4582,7 @@
                       <a:picLocks noChangeAspect="1" noChangeArrowheads="1"/>
                     </pic:cNvPicPr>
                   </pic:nvPicPr>
-                  <pic:blipFill>
+                  <pic:blipFill rotWithShape="1">
                     <a:blip r:embed="rId43">
                       <a:extLst>
                         <a:ext uri="{28A0092B-C50C-407E-A947-70E740481C1C}">
@@ -4527,15 +4590,13 @@
                         </a:ext>
                       </a:extLst>
                     </a:blip>
-                    <a:srcRect/>
-                    <a:stretch>
-                      <a:fillRect/>
-                    </a:stretch>
+                    <a:srcRect b="28735"/>
+                    <a:stretch/>
                   </pic:blipFill>
                   <pic:spPr bwMode="auto">
                     <a:xfrm>
                       <a:off x="0" y="0"/>
-                      <a:ext cx="5019675" cy="828675"/>
+                      <a:ext cx="5019675" cy="590550"/>
                     </a:xfrm>
                     <a:prstGeom prst="rect">
                       <a:avLst/>
@@ -4544,18 +4605,21 @@
                     <a:ln>
                       <a:noFill/>
                     </a:ln>
+                    <a:extLst>
+                      <a:ext uri="{53640926-AAD7-44D8-BBD7-CCE9431645EC}">
+                        <a14:shadowObscured xmlns:a14="http://schemas.microsoft.com/office/drawing/2010/main"/>
+                      </a:ext>
+                    </a:extLst>
                   </pic:spPr>
                 </pic:pic>
               </a:graphicData>
             </a:graphic>
+            <wp14:sizeRelV relativeFrom="margin">
+              <wp14:pctHeight>0</wp14:pctHeight>
+            </wp14:sizeRelV>
           </wp:anchor>
         </w:drawing>
       </w:r>
-    </w:p>
-    <w:p>
-      <w:pPr>
-        <w:jc w:val="both"/>
-      </w:pPr>
     </w:p>
     <w:p>
       <w:pPr>
@@ -4580,21 +4644,73 @@
       <w:pPr>
         <w:jc w:val="both"/>
       </w:pPr>
+      <w:r>
+        <w:t xml:space="preserve">The following </w:t>
+      </w:r>
+      <w:r>
+        <w:t>optimizations</w:t>
+      </w:r>
+      <w:r>
+        <w:t xml:space="preserve"> resulted in a significant speed up as can be seen in the below table.</w:t>
+      </w:r>
+      <w:r>
+        <w:t xml:space="preserve"> But as we can see turning off FMAD actually resulted in a slower kernel however as this change sacrificed speed for accuracy.</w:t>
+      </w:r>
+    </w:p>
+    <w:p>
+      <w:pPr>
+        <w:jc w:val="both"/>
+        <w:rPr>
+          <w:b/>
+        </w:rPr>
+      </w:pPr>
+      <w:r>
+        <w:rPr>
+          <w:b/>
+        </w:rPr>
+        <w:t>[</w:t>
+      </w:r>
+      <w:r>
+        <w:rPr>
+          <w:b/>
+        </w:rPr>
+        <w:t>Update chart</w:t>
+      </w:r>
+      <w:r>
+        <w:rPr>
+          <w:b/>
+        </w:rPr>
+        <w:t>]</w:t>
+      </w:r>
+    </w:p>
+    <w:p>
+      <w:pPr>
+        <w:jc w:val="both"/>
+        <w:rPr>
+          <w:b/>
+        </w:rPr>
+      </w:pPr>
+      <w:r>
+        <w:rPr>
+          <w:b/>
+        </w:rPr>
+        <w:t>[</w:t>
+      </w:r>
+      <w:r>
+        <w:rPr>
+          <w:b/>
+        </w:rPr>
+        <w:t>Comparison excludes larger images</w:t>
+      </w:r>
+      <w:r>
+        <w:rPr>
+          <w:b/>
+        </w:rPr>
+        <w:t>]</w:t>
+      </w:r>
       <w:bookmarkStart w:id="40" w:name="_GoBack"/>
-      <w:r>
-        <w:t xml:space="preserve">The following </w:t>
-      </w:r>
-      <w:r>
-        <w:t>optimizations</w:t>
-      </w:r>
-      <w:r>
-        <w:t xml:space="preserve"> resulted in a significant speed up as can be seen in the below table.</w:t>
-      </w:r>
-      <w:r>
-        <w:t xml:space="preserve"> But as we can see turning off FMAD actually resulted in a slower kernel however as this change sacrificed speed for accuracy.</w:t>
-      </w:r>
+      <w:bookmarkEnd w:id="40"/>
     </w:p>
-    <w:bookmarkEnd w:id="40"/>
     <w:p>
       <w:r>
         <w:rPr>
@@ -5170,7 +5286,7 @@
           <v:shape id="_x0000_i1037" type="#_x0000_t75" style="width:523.3pt;height:687.3pt" o:ole="">
             <v:imagedata r:id="rId48" o:title=""/>
           </v:shape>
-          <o:OLEObject Type="Embed" ProgID="Word.OpenDocumentText.12" ShapeID="_x0000_i1037" DrawAspect="Content" ObjectID="_1549037765" r:id="rId49"/>
+          <o:OLEObject Type="Embed" ProgID="Word.OpenDocumentText.12" ShapeID="_x0000_i1037" DrawAspect="Content" ObjectID="_1549038762" r:id="rId49"/>
         </w:object>
       </w:r>
     </w:p>
@@ -5205,7 +5321,7 @@
           <v:shape id="_x0000_i1038" type="#_x0000_t75" style="width:523.3pt;height:453.6pt" o:ole="">
             <v:imagedata r:id="rId50" o:title=""/>
           </v:shape>
-          <o:OLEObject Type="Embed" ProgID="Word.OpenDocumentText.12" ShapeID="_x0000_i1038" DrawAspect="Content" ObjectID="_1549037766" r:id="rId51"/>
+          <o:OLEObject Type="Embed" ProgID="Word.OpenDocumentText.12" ShapeID="_x0000_i1038" DrawAspect="Content" ObjectID="_1549038763" r:id="rId51"/>
         </w:object>
       </w:r>
     </w:p>
@@ -5269,7 +5385,7 @@
       <w:rPr>
         <w:noProof/>
       </w:rPr>
-      <w:t>13</w:t>
+      <w:t>6</w:t>
     </w:r>
     <w:r>
       <w:fldChar w:fldCharType="end"/>
@@ -10610,6 +10726,7 @@
     <w:rsid w:val="000675B6"/>
     <w:rsid w:val="00115DAA"/>
     <w:rsid w:val="001346B3"/>
+    <w:rsid w:val="002A0235"/>
     <w:rsid w:val="003837EC"/>
     <w:rsid w:val="0048305F"/>
     <w:rsid w:val="005C3BEB"/>
@@ -11516,7 +11633,7 @@
 </file>
 
 <file path=customXml/itemProps3.xml><?xml version="1.0" encoding="utf-8"?>
-<ds:datastoreItem xmlns:ds="http://schemas.openxmlformats.org/officeDocument/2006/customXml" ds:itemID="{27014352-AD7E-426F-8766-FD8C5E4D301A}">
+<ds:datastoreItem xmlns:ds="http://schemas.openxmlformats.org/officeDocument/2006/customXml" ds:itemID="{58121D02-96AD-4479-8AC9-EEEB9857E627}">
   <ds:schemaRefs>
     <ds:schemaRef ds:uri="http://schemas.openxmlformats.org/officeDocument/2006/bibliography"/>
   </ds:schemaRefs>

</xml_diff>